<commit_message>
add Notes to 2019 Paper
</commit_message>
<xml_diff>
--- a/research.docx
+++ b/research.docx
@@ -5,18 +5,16 @@
     <w:p>
       <w:pPr>
         <w:rPr>
-          <w:rFonts w:cstheme="minorHAnsi"/>
-          <w:sz w:val="36"/>
-          <w:szCs w:val="36"/>
-          <w:vertAlign w:val="superscript"/>
-        </w:rPr>
-      </w:pPr>
-      <w:r>
-        <w:rPr>
-          <w:rFonts w:cstheme="minorHAnsi"/>
-          <w:sz w:val="36"/>
-          <w:szCs w:val="36"/>
-          <w:vertAlign w:val="superscript"/>
+          <w:rFonts w:ascii="Amasis MT Pro" w:hAnsi="Amasis MT Pro" w:cstheme="minorHAnsi"/>
+          <w:sz w:val="24"/>
+          <w:szCs w:val="24"/>
+        </w:rPr>
+      </w:pPr>
+      <w:r>
+        <w:rPr>
+          <w:rFonts w:ascii="Amasis MT Pro" w:hAnsi="Amasis MT Pro" w:cstheme="minorHAnsi"/>
+          <w:sz w:val="24"/>
+          <w:szCs w:val="24"/>
         </w:rPr>
         <w:t>How to know which one is better?</w:t>
       </w:r>
@@ -29,20 +27,18 @@
           <w:numId w:val="2"/>
         </w:numPr>
         <w:rPr>
-          <w:rFonts w:cstheme="minorHAnsi"/>
+          <w:rFonts w:ascii="Amasis MT Pro" w:hAnsi="Amasis MT Pro" w:cstheme="minorHAnsi"/>
           <w:strike/>
-          <w:sz w:val="36"/>
-          <w:szCs w:val="36"/>
-          <w:vertAlign w:val="superscript"/>
-        </w:rPr>
-      </w:pPr>
-      <w:r>
-        <w:rPr>
-          <w:rFonts w:cstheme="minorHAnsi"/>
+          <w:sz w:val="24"/>
+          <w:szCs w:val="24"/>
+        </w:rPr>
+      </w:pPr>
+      <w:r>
+        <w:rPr>
+          <w:rFonts w:ascii="Amasis MT Pro" w:hAnsi="Amasis MT Pro" w:cstheme="minorHAnsi"/>
           <w:strike/>
-          <w:sz w:val="36"/>
-          <w:szCs w:val="36"/>
-          <w:vertAlign w:val="superscript"/>
+          <w:sz w:val="24"/>
+          <w:szCs w:val="24"/>
         </w:rPr>
         <w:t>Experiment</w:t>
       </w:r>
@@ -55,47 +51,50 @@
           <w:numId w:val="2"/>
         </w:numPr>
         <w:rPr>
-          <w:rFonts w:cstheme="minorHAnsi"/>
-          <w:sz w:val="36"/>
-          <w:szCs w:val="36"/>
-          <w:vertAlign w:val="superscript"/>
-        </w:rPr>
-      </w:pPr>
-      <w:r>
-        <w:rPr>
-          <w:rFonts w:cstheme="minorHAnsi"/>
-          <w:sz w:val="36"/>
-          <w:szCs w:val="36"/>
-          <w:vertAlign w:val="superscript"/>
-        </w:rPr>
-        <w:t>Math Solving</w:t>
-      </w:r>
-    </w:p>
-    <w:p>
-      <w:pPr>
-        <w:rPr>
-          <w:rFonts w:cstheme="minorHAnsi"/>
-          <w:sz w:val="36"/>
-          <w:szCs w:val="36"/>
-          <w:vertAlign w:val="superscript"/>
-        </w:rPr>
-      </w:pPr>
-    </w:p>
-    <w:p>
-      <w:pPr>
-        <w:rPr>
-          <w:rFonts w:cstheme="minorHAnsi"/>
-          <w:sz w:val="36"/>
-          <w:szCs w:val="36"/>
-          <w:vertAlign w:val="superscript"/>
-        </w:rPr>
-      </w:pPr>
-      <w:r>
-        <w:rPr>
-          <w:rFonts w:cstheme="minorHAnsi"/>
-          <w:sz w:val="36"/>
-          <w:szCs w:val="36"/>
-          <w:vertAlign w:val="superscript"/>
+          <w:rFonts w:ascii="Amasis MT Pro" w:hAnsi="Amasis MT Pro" w:cstheme="minorHAnsi"/>
+          <w:sz w:val="24"/>
+          <w:szCs w:val="24"/>
+        </w:rPr>
+      </w:pPr>
+      <w:r>
+        <w:rPr>
+          <w:rFonts w:ascii="Amasis MT Pro" w:hAnsi="Amasis MT Pro" w:cstheme="minorHAnsi"/>
+          <w:sz w:val="24"/>
+          <w:szCs w:val="24"/>
+        </w:rPr>
+        <w:t xml:space="preserve">Math </w:t>
+      </w:r>
+      <w:r>
+        <w:rPr>
+          <w:rFonts w:ascii="Amasis MT Pro" w:hAnsi="Amasis MT Pro" w:cstheme="minorHAnsi"/>
+          <w:sz w:val="24"/>
+          <w:szCs w:val="24"/>
+        </w:rPr>
+        <w:t>Model</w:t>
+      </w:r>
+    </w:p>
+    <w:p>
+      <w:pPr>
+        <w:rPr>
+          <w:rFonts w:ascii="Amasis MT Pro" w:hAnsi="Amasis MT Pro" w:cstheme="minorHAnsi"/>
+          <w:sz w:val="24"/>
+          <w:szCs w:val="24"/>
+        </w:rPr>
+      </w:pPr>
+    </w:p>
+    <w:p>
+      <w:pPr>
+        <w:rPr>
+          <w:rFonts w:ascii="Amasis MT Pro" w:hAnsi="Amasis MT Pro" w:cstheme="minorHAnsi"/>
+          <w:sz w:val="24"/>
+          <w:szCs w:val="24"/>
+        </w:rPr>
+      </w:pPr>
+      <w:r>
+        <w:rPr>
+          <w:rFonts w:ascii="Amasis MT Pro" w:hAnsi="Amasis MT Pro" w:cstheme="minorHAnsi"/>
+          <w:sz w:val="24"/>
+          <w:szCs w:val="24"/>
         </w:rPr>
         <w:t>Experiment:</w:t>
       </w:r>
@@ -104,103 +103,98 @@
       <w:pPr>
         <w:ind w:left="720"/>
         <w:rPr>
-          <w:rFonts w:cstheme="minorHAnsi"/>
-          <w:sz w:val="36"/>
-          <w:szCs w:val="36"/>
-          <w:vertAlign w:val="superscript"/>
-        </w:rPr>
-      </w:pPr>
-      <w:r>
-        <w:rPr>
-          <w:rFonts w:cstheme="minorHAnsi"/>
-          <w:sz w:val="36"/>
-          <w:szCs w:val="36"/>
-          <w:vertAlign w:val="superscript"/>
-        </w:rPr>
-        <w:t>Test particle’s effectiveness of transport</w:t>
-      </w:r>
-      <w:r>
-        <w:rPr>
-          <w:rFonts w:cstheme="minorHAnsi"/>
-          <w:sz w:val="36"/>
-          <w:szCs w:val="36"/>
-          <w:vertAlign w:val="superscript"/>
-        </w:rPr>
-        <w:t>ation</w:t>
-      </w:r>
-      <w:r>
-        <w:rPr>
-          <w:rFonts w:cstheme="minorHAnsi"/>
-          <w:sz w:val="36"/>
-          <w:szCs w:val="36"/>
-          <w:vertAlign w:val="superscript"/>
-        </w:rPr>
-        <w:t xml:space="preserve">, </w:t>
-      </w:r>
-      <w:proofErr w:type="gramStart"/>
-      <w:r>
-        <w:rPr>
-          <w:rFonts w:cstheme="minorHAnsi"/>
-          <w:sz w:val="36"/>
-          <w:szCs w:val="36"/>
-          <w:vertAlign w:val="superscript"/>
-        </w:rPr>
-        <w:t>difficulties</w:t>
-      </w:r>
-      <w:r>
-        <w:rPr>
-          <w:rFonts w:cstheme="minorHAnsi"/>
-          <w:sz w:val="36"/>
-          <w:szCs w:val="36"/>
-          <w:vertAlign w:val="superscript"/>
-        </w:rPr>
-        <w:t>(</w:t>
-      </w:r>
-      <w:proofErr w:type="gramEnd"/>
-      <w:r>
-        <w:rPr>
-          <w:rFonts w:cstheme="minorHAnsi"/>
-          <w:sz w:val="36"/>
-          <w:szCs w:val="36"/>
-          <w:vertAlign w:val="superscript"/>
+          <w:rFonts w:ascii="Amasis MT Pro" w:hAnsi="Amasis MT Pro" w:cstheme="minorHAnsi"/>
+          <w:sz w:val="24"/>
+          <w:szCs w:val="24"/>
+        </w:rPr>
+      </w:pPr>
+      <w:r>
+        <w:rPr>
+          <w:rFonts w:ascii="Amasis MT Pro" w:hAnsi="Amasis MT Pro" w:cstheme="minorHAnsi"/>
+          <w:sz w:val="24"/>
+          <w:szCs w:val="24"/>
+        </w:rPr>
+        <w:t>Doing Research on Particles/Cells etc will face lots of</w:t>
+      </w:r>
+      <w:r>
+        <w:rPr>
+          <w:rFonts w:ascii="Amasis MT Pro" w:hAnsi="Amasis MT Pro" w:cstheme="minorHAnsi"/>
+          <w:sz w:val="24"/>
+          <w:szCs w:val="24"/>
+        </w:rPr>
+        <w:t xml:space="preserve"> </w:t>
+      </w:r>
+      <w:r>
+        <w:rPr>
+          <w:rFonts w:ascii="Amasis MT Pro" w:hAnsi="Amasis MT Pro" w:cstheme="minorHAnsi"/>
+          <w:sz w:val="24"/>
+          <w:szCs w:val="24"/>
+        </w:rPr>
+        <w:t>difficulties (</w:t>
+      </w:r>
+      <w:r>
+        <w:rPr>
+          <w:rFonts w:ascii="Amasis MT Pro" w:hAnsi="Amasis MT Pro" w:cstheme="minorHAnsi"/>
+          <w:sz w:val="24"/>
+          <w:szCs w:val="24"/>
         </w:rPr>
         <w:t xml:space="preserve">Can only done </w:t>
       </w:r>
       <w:r>
         <w:rPr>
-          <w:rFonts w:cstheme="minorHAnsi"/>
+          <w:rFonts w:ascii="Amasis MT Pro" w:hAnsi="Amasis MT Pro" w:cstheme="minorHAnsi"/>
           <w:b/>
           <w:bCs/>
-          <w:sz w:val="36"/>
-          <w:szCs w:val="36"/>
-          <w:vertAlign w:val="superscript"/>
+          <w:sz w:val="24"/>
+          <w:szCs w:val="24"/>
         </w:rPr>
         <w:t>Qualitatively</w:t>
       </w:r>
       <w:r>
         <w:rPr>
-          <w:rFonts w:cstheme="minorHAnsi"/>
-          <w:sz w:val="36"/>
-          <w:szCs w:val="36"/>
-          <w:vertAlign w:val="superscript"/>
-        </w:rPr>
-        <w:t>(only detect if it’s successful)</w:t>
-      </w:r>
-      <w:r>
-        <w:rPr>
-          <w:rFonts w:cstheme="minorHAnsi"/>
-          <w:sz w:val="36"/>
-          <w:szCs w:val="36"/>
-          <w:vertAlign w:val="superscript"/>
-        </w:rPr>
-        <w:t>)</w:t>
-      </w:r>
-      <w:r>
-        <w:rPr>
-          <w:rFonts w:cstheme="minorHAnsi"/>
-          <w:sz w:val="36"/>
-          <w:szCs w:val="36"/>
-          <w:vertAlign w:val="superscript"/>
+          <w:rFonts w:ascii="Amasis MT Pro" w:hAnsi="Amasis MT Pro" w:cstheme="minorHAnsi"/>
+          <w:sz w:val="24"/>
+          <w:szCs w:val="24"/>
+        </w:rPr>
+        <w:t xml:space="preserve"> (</w:t>
+      </w:r>
+      <w:r>
+        <w:rPr>
+          <w:rFonts w:ascii="Amasis MT Pro" w:hAnsi="Amasis MT Pro" w:cstheme="minorHAnsi"/>
+          <w:sz w:val="24"/>
+          <w:szCs w:val="24"/>
+        </w:rPr>
+        <w:t>only detect if it’s successful</w:t>
+      </w:r>
+      <w:r>
+        <w:rPr>
+          <w:rFonts w:ascii="Amasis MT Pro" w:hAnsi="Amasis MT Pro" w:cstheme="minorHAnsi"/>
+          <w:sz w:val="24"/>
+          <w:szCs w:val="24"/>
+        </w:rPr>
+        <w:t>, rather statistically</w:t>
+      </w:r>
+      <w:r>
+        <w:rPr>
+          <w:rFonts w:ascii="Amasis MT Pro" w:hAnsi="Amasis MT Pro" w:cstheme="minorHAnsi"/>
+          <w:sz w:val="24"/>
+          <w:szCs w:val="24"/>
+        </w:rPr>
+        <w:t>))</w:t>
+      </w:r>
+      <w:r>
+        <w:rPr>
+          <w:rFonts w:ascii="Amasis MT Pro" w:hAnsi="Amasis MT Pro" w:cstheme="minorHAnsi"/>
+          <w:sz w:val="24"/>
+          <w:szCs w:val="24"/>
+        </w:rPr>
+        <w:t>, since</w:t>
+      </w:r>
+      <w:r>
+        <w:rPr>
+          <w:rFonts w:ascii="Amasis MT Pro" w:hAnsi="Amasis MT Pro" w:cstheme="minorHAnsi"/>
+          <w:sz w:val="24"/>
+          <w:szCs w:val="24"/>
         </w:rPr>
         <w:t>:</w:t>
       </w:r>
@@ -209,20 +203,26 @@
       <w:pPr>
         <w:ind w:left="720"/>
         <w:rPr>
-          <w:rFonts w:cstheme="minorHAnsi"/>
-          <w:sz w:val="36"/>
-          <w:szCs w:val="36"/>
-          <w:vertAlign w:val="superscript"/>
-        </w:rPr>
-      </w:pPr>
-      <w:r>
-        <w:rPr>
-          <w:rFonts w:cstheme="minorHAnsi"/>
-          <w:sz w:val="36"/>
-          <w:szCs w:val="36"/>
-          <w:vertAlign w:val="superscript"/>
-        </w:rPr>
-        <w:t xml:space="preserve">every experiment can vary by conditions: </w:t>
+          <w:rFonts w:ascii="Amasis MT Pro" w:hAnsi="Amasis MT Pro" w:cstheme="minorHAnsi"/>
+          <w:sz w:val="24"/>
+          <w:szCs w:val="24"/>
+        </w:rPr>
+      </w:pPr>
+      <w:r>
+        <w:rPr>
+          <w:rFonts w:ascii="Amasis MT Pro" w:hAnsi="Amasis MT Pro" w:cstheme="minorHAnsi"/>
+          <w:sz w:val="24"/>
+          <w:szCs w:val="24"/>
+        </w:rPr>
+        <w:t>Every</w:t>
+      </w:r>
+      <w:r>
+        <w:rPr>
+          <w:rFonts w:ascii="Amasis MT Pro" w:hAnsi="Amasis MT Pro" w:cstheme="minorHAnsi"/>
+          <w:sz w:val="24"/>
+          <w:szCs w:val="24"/>
+        </w:rPr>
+        <w:t xml:space="preserve"> experiment can vary by conditions: </w:t>
       </w:r>
     </w:p>
     <w:p>
@@ -234,18 +234,16 @@
         </w:numPr>
         <w:ind w:left="2160"/>
         <w:rPr>
-          <w:rFonts w:cstheme="minorHAnsi"/>
-          <w:sz w:val="36"/>
-          <w:szCs w:val="36"/>
-          <w:vertAlign w:val="superscript"/>
-        </w:rPr>
-      </w:pPr>
-      <w:r>
-        <w:rPr>
-          <w:rFonts w:cstheme="minorHAnsi"/>
-          <w:sz w:val="36"/>
-          <w:szCs w:val="36"/>
-          <w:vertAlign w:val="superscript"/>
+          <w:rFonts w:ascii="Amasis MT Pro" w:hAnsi="Amasis MT Pro" w:cstheme="minorHAnsi"/>
+          <w:sz w:val="24"/>
+          <w:szCs w:val="24"/>
+        </w:rPr>
+      </w:pPr>
+      <w:r>
+        <w:rPr>
+          <w:rFonts w:ascii="Amasis MT Pro" w:hAnsi="Amasis MT Pro" w:cstheme="minorHAnsi"/>
+          <w:sz w:val="24"/>
+          <w:szCs w:val="24"/>
         </w:rPr>
         <w:t>Environment: concentrations, injection time, temperatures</w:t>
       </w:r>
@@ -259,18 +257,16 @@
         </w:numPr>
         <w:ind w:left="2160"/>
         <w:rPr>
-          <w:rFonts w:cstheme="minorHAnsi"/>
-          <w:sz w:val="36"/>
-          <w:szCs w:val="36"/>
-          <w:vertAlign w:val="superscript"/>
-        </w:rPr>
-      </w:pPr>
-      <w:r>
-        <w:rPr>
-          <w:rFonts w:cstheme="minorHAnsi"/>
-          <w:sz w:val="36"/>
-          <w:szCs w:val="36"/>
-          <w:vertAlign w:val="superscript"/>
+          <w:rFonts w:ascii="Amasis MT Pro" w:hAnsi="Amasis MT Pro" w:cstheme="minorHAnsi"/>
+          <w:sz w:val="24"/>
+          <w:szCs w:val="24"/>
+        </w:rPr>
+      </w:pPr>
+      <w:r>
+        <w:rPr>
+          <w:rFonts w:ascii="Amasis MT Pro" w:hAnsi="Amasis MT Pro" w:cstheme="minorHAnsi"/>
+          <w:sz w:val="24"/>
+          <w:szCs w:val="24"/>
         </w:rPr>
         <w:t>Nature of Cells: Type, Size, fluorescence strength, cell movements</w:t>
       </w:r>
@@ -284,18 +280,16 @@
         </w:numPr>
         <w:ind w:left="2160"/>
         <w:rPr>
-          <w:rFonts w:cstheme="minorHAnsi"/>
-          <w:sz w:val="36"/>
-          <w:szCs w:val="36"/>
-          <w:vertAlign w:val="superscript"/>
-        </w:rPr>
-      </w:pPr>
-      <w:r>
-        <w:rPr>
-          <w:rFonts w:cstheme="minorHAnsi"/>
-          <w:sz w:val="36"/>
-          <w:szCs w:val="36"/>
-          <w:vertAlign w:val="superscript"/>
+          <w:rFonts w:ascii="Amasis MT Pro" w:hAnsi="Amasis MT Pro" w:cstheme="minorHAnsi"/>
+          <w:sz w:val="24"/>
+          <w:szCs w:val="24"/>
+        </w:rPr>
+      </w:pPr>
+      <w:r>
+        <w:rPr>
+          <w:rFonts w:ascii="Amasis MT Pro" w:hAnsi="Amasis MT Pro" w:cstheme="minorHAnsi"/>
+          <w:sz w:val="24"/>
+          <w:szCs w:val="24"/>
         </w:rPr>
         <w:t>Design: Method of Injection, Detection, etc</w:t>
       </w:r>
@@ -304,45 +298,40 @@
       <w:pPr>
         <w:ind w:left="1800"/>
         <w:rPr>
-          <w:rFonts w:cstheme="minorHAnsi"/>
-          <w:sz w:val="36"/>
-          <w:szCs w:val="36"/>
-          <w:vertAlign w:val="superscript"/>
-        </w:rPr>
-      </w:pPr>
-      <w:r>
-        <w:rPr>
-          <w:rFonts w:cstheme="minorHAnsi"/>
-          <w:sz w:val="36"/>
-          <w:szCs w:val="36"/>
-          <w:vertAlign w:val="superscript"/>
+          <w:rFonts w:ascii="Amasis MT Pro" w:hAnsi="Amasis MT Pro" w:cstheme="minorHAnsi"/>
+          <w:sz w:val="24"/>
+          <w:szCs w:val="24"/>
+        </w:rPr>
+      </w:pPr>
+      <w:r>
+        <w:rPr>
+          <w:rFonts w:ascii="Amasis MT Pro" w:hAnsi="Amasis MT Pro" w:cstheme="minorHAnsi"/>
+          <w:sz w:val="24"/>
+          <w:szCs w:val="24"/>
         </w:rPr>
         <w:t xml:space="preserve">Therefore, </w:t>
       </w:r>
       <w:r>
         <w:rPr>
-          <w:rFonts w:cstheme="minorHAnsi"/>
-          <w:sz w:val="36"/>
-          <w:szCs w:val="36"/>
-          <w:vertAlign w:val="superscript"/>
+          <w:rFonts w:ascii="Amasis MT Pro" w:hAnsi="Amasis MT Pro" w:cstheme="minorHAnsi"/>
+          <w:sz w:val="24"/>
+          <w:szCs w:val="24"/>
         </w:rPr>
         <w:t>Dosimetry (</w:t>
       </w:r>
       <w:r>
         <w:rPr>
-          <w:rFonts w:cstheme="minorHAnsi"/>
-          <w:sz w:val="36"/>
-          <w:szCs w:val="36"/>
-          <w:vertAlign w:val="superscript"/>
+          <w:rFonts w:ascii="Amasis MT Pro" w:hAnsi="Amasis MT Pro" w:cstheme="minorHAnsi"/>
+          <w:sz w:val="24"/>
+          <w:szCs w:val="24"/>
         </w:rPr>
         <w:t>Measurement) can vary a lot</w:t>
       </w:r>
       <w:r>
         <w:rPr>
-          <w:rFonts w:cstheme="minorHAnsi"/>
-          <w:sz w:val="36"/>
-          <w:szCs w:val="36"/>
-          <w:vertAlign w:val="superscript"/>
+          <w:rFonts w:ascii="Amasis MT Pro" w:hAnsi="Amasis MT Pro" w:cstheme="minorHAnsi"/>
+          <w:sz w:val="24"/>
+          <w:szCs w:val="24"/>
         </w:rPr>
         <w:t>, with data uncertain</w:t>
       </w:r>
@@ -351,47 +340,42 @@
       <w:pPr>
         <w:ind w:left="720"/>
         <w:rPr>
-          <w:rFonts w:cstheme="minorHAnsi"/>
-          <w:sz w:val="36"/>
-          <w:szCs w:val="36"/>
-          <w:vertAlign w:val="superscript"/>
-        </w:rPr>
-      </w:pPr>
-      <w:r>
-        <w:rPr>
-          <w:rFonts w:cstheme="minorHAnsi"/>
-          <w:sz w:val="36"/>
-          <w:szCs w:val="36"/>
-          <w:vertAlign w:val="superscript"/>
+          <w:rFonts w:ascii="Amasis MT Pro" w:hAnsi="Amasis MT Pro" w:cstheme="minorHAnsi"/>
+          <w:sz w:val="24"/>
+          <w:szCs w:val="24"/>
+        </w:rPr>
+      </w:pPr>
+      <w:r>
+        <w:rPr>
+          <w:rFonts w:ascii="Amasis MT Pro" w:hAnsi="Amasis MT Pro" w:cstheme="minorHAnsi"/>
+          <w:sz w:val="24"/>
+          <w:szCs w:val="24"/>
         </w:rPr>
         <w:t>Thus, Need Math Equations to solve</w:t>
       </w:r>
       <w:r>
         <w:rPr>
-          <w:rFonts w:cstheme="minorHAnsi"/>
-          <w:sz w:val="36"/>
-          <w:szCs w:val="36"/>
-          <w:vertAlign w:val="superscript"/>
+          <w:rFonts w:ascii="Amasis MT Pro" w:hAnsi="Amasis MT Pro" w:cstheme="minorHAnsi"/>
+          <w:sz w:val="24"/>
+          <w:szCs w:val="24"/>
         </w:rPr>
         <w:t xml:space="preserve">, For </w:t>
       </w:r>
       <w:r>
         <w:rPr>
-          <w:rFonts w:cstheme="minorHAnsi"/>
+          <w:rFonts w:ascii="Amasis MT Pro" w:hAnsi="Amasis MT Pro" w:cstheme="minorHAnsi"/>
           <w:b/>
           <w:bCs/>
-          <w:sz w:val="36"/>
-          <w:szCs w:val="36"/>
-          <w:vertAlign w:val="superscript"/>
+          <w:sz w:val="24"/>
+          <w:szCs w:val="24"/>
         </w:rPr>
         <w:t>Quantitative</w:t>
       </w:r>
       <w:r>
         <w:rPr>
-          <w:rFonts w:cstheme="minorHAnsi"/>
-          <w:sz w:val="36"/>
-          <w:szCs w:val="36"/>
-          <w:vertAlign w:val="superscript"/>
+          <w:rFonts w:ascii="Amasis MT Pro" w:hAnsi="Amasis MT Pro" w:cstheme="minorHAnsi"/>
+          <w:sz w:val="24"/>
+          <w:szCs w:val="24"/>
         </w:rPr>
         <w:t xml:space="preserve"> analysis (increases how much etc)</w:t>
       </w:r>
@@ -400,10 +384,10 @@
       <w:pPr>
         <w:jc w:val="both"/>
         <w:rPr>
-          <w:rFonts w:cstheme="minorHAnsi"/>
-          <w:sz w:val="36"/>
-          <w:szCs w:val="36"/>
-          <w:vertAlign w:val="superscript"/>
+          <w:rFonts w:ascii="Amasis MT Pro" w:hAnsi="Amasis MT Pro" w:cstheme="minorHAnsi"/>
+          <w:sz w:val="24"/>
+          <w:szCs w:val="24"/>
+          <w:lang w:val="en-US"/>
         </w:rPr>
       </w:pPr>
     </w:p>
@@ -411,62 +395,1497 @@
       <w:pPr>
         <w:jc w:val="both"/>
         <w:rPr>
-          <w:rFonts w:cstheme="minorHAnsi"/>
-          <w:sz w:val="36"/>
-          <w:szCs w:val="36"/>
-          <w:vertAlign w:val="superscript"/>
-        </w:rPr>
-      </w:pPr>
-      <w:r>
-        <w:rPr>
-          <w:rFonts w:cstheme="minorHAnsi"/>
-          <w:sz w:val="36"/>
-          <w:szCs w:val="36"/>
-          <w:vertAlign w:val="superscript"/>
+          <w:rFonts w:ascii="Amasis MT Pro" w:hAnsi="Amasis MT Pro" w:cstheme="minorHAnsi"/>
+          <w:sz w:val="24"/>
+          <w:szCs w:val="24"/>
+        </w:rPr>
+      </w:pPr>
+      <w:r>
+        <w:rPr>
+          <w:rFonts w:ascii="Amasis MT Pro" w:hAnsi="Amasis MT Pro" w:cstheme="minorHAnsi"/>
+          <w:sz w:val="24"/>
+          <w:szCs w:val="24"/>
         </w:rPr>
         <w:t>Math Solving:</w:t>
       </w:r>
       <w:r>
         <w:rPr>
-          <w:rFonts w:cstheme="minorHAnsi"/>
-          <w:sz w:val="36"/>
-          <w:szCs w:val="36"/>
-          <w:vertAlign w:val="superscript"/>
+          <w:rFonts w:ascii="Amasis MT Pro" w:hAnsi="Amasis MT Pro" w:cstheme="minorHAnsi"/>
+          <w:sz w:val="24"/>
+          <w:szCs w:val="24"/>
+        </w:rPr>
+        <w:t xml:space="preserve"> Combine these two together for </w:t>
+      </w:r>
+      <w:r>
+        <w:rPr>
+          <w:rFonts w:ascii="Amasis MT Pro" w:hAnsi="Amasis MT Pro" w:cstheme="minorHAnsi"/>
+          <w:b/>
+          <w:bCs/>
+          <w:sz w:val="24"/>
+          <w:szCs w:val="24"/>
+          <w:u w:val="single"/>
+        </w:rPr>
+        <w:t>Experiment Use in Vitro</w:t>
+      </w:r>
+      <w:r>
+        <w:rPr>
+          <w:rFonts w:ascii="Amasis MT Pro" w:hAnsi="Amasis MT Pro" w:cstheme="minorHAnsi"/>
+          <w:sz w:val="24"/>
+          <w:szCs w:val="24"/>
+        </w:rPr>
+        <w:t xml:space="preserve"> (In solution, Lab Environment)</w:t>
+      </w:r>
+    </w:p>
+    <w:p>
+      <w:pPr>
+        <w:pStyle w:val="ListParagraph"/>
+        <w:numPr>
+          <w:ilvl w:val="0"/>
+          <w:numId w:val="4"/>
+        </w:numPr>
+        <w:jc w:val="both"/>
+        <w:rPr>
+          <w:rFonts w:ascii="Amasis MT Pro" w:hAnsi="Amasis MT Pro" w:cstheme="minorHAnsi"/>
+          <w:sz w:val="24"/>
+          <w:szCs w:val="24"/>
+        </w:rPr>
+      </w:pPr>
+      <w:r>
+        <w:rPr>
+          <w:rFonts w:ascii="Amasis MT Pro" w:hAnsi="Amasis MT Pro" w:cstheme="minorHAnsi"/>
+          <w:sz w:val="24"/>
+          <w:szCs w:val="24"/>
+        </w:rPr>
+        <w:t>Association Model: Biological Interaction with Cells-Particles</w:t>
+      </w:r>
+    </w:p>
+    <w:p>
+      <w:pPr>
+        <w:pStyle w:val="ListParagraph"/>
+        <w:numPr>
+          <w:ilvl w:val="0"/>
+          <w:numId w:val="4"/>
+        </w:numPr>
+        <w:jc w:val="both"/>
+        <w:rPr>
+          <w:rFonts w:ascii="Amasis MT Pro" w:hAnsi="Amasis MT Pro" w:cstheme="minorHAnsi"/>
+          <w:sz w:val="24"/>
+          <w:szCs w:val="24"/>
+        </w:rPr>
+      </w:pPr>
+      <w:r>
+        <w:rPr>
+          <w:rFonts w:ascii="Amasis MT Pro" w:hAnsi="Amasis MT Pro" w:cstheme="minorHAnsi"/>
+          <w:sz w:val="24"/>
+          <w:szCs w:val="24"/>
+        </w:rPr>
+        <w:t>Dosimetric Model: Particle Movements in Vitro (out of body, in solution, lab-related)</w:t>
+      </w:r>
+    </w:p>
+    <w:p>
+      <w:pPr>
+        <w:rPr>
+          <w:rFonts w:ascii="Amasis MT Pro" w:hAnsi="Amasis MT Pro" w:cstheme="minorHAnsi"/>
+          <w:sz w:val="24"/>
+          <w:szCs w:val="24"/>
+        </w:rPr>
+      </w:pPr>
+      <w:r>
+        <w:rPr>
+          <w:rFonts w:ascii="Amasis MT Pro" w:hAnsi="Amasis MT Pro" w:cstheme="minorHAnsi"/>
+          <w:sz w:val="24"/>
+          <w:szCs w:val="24"/>
         </w:rPr>
         <w:br w:type="page"/>
       </w:r>
     </w:p>
     <w:p>
       <w:pPr>
+        <w:rPr>
+          <w:rFonts w:ascii="Amasis MT Pro" w:hAnsi="Amasis MT Pro" w:cstheme="minorHAnsi"/>
+          <w:sz w:val="24"/>
+          <w:szCs w:val="24"/>
+        </w:rPr>
+      </w:pPr>
+    </w:p>
+    <w:p>
+      <w:pPr>
+        <w:pStyle w:val="ListParagraph"/>
+        <w:numPr>
+          <w:ilvl w:val="0"/>
+          <w:numId w:val="5"/>
+        </w:numPr>
         <w:jc w:val="both"/>
         <w:rPr>
-          <w:rFonts w:cstheme="minorHAnsi"/>
-          <w:sz w:val="36"/>
-          <w:szCs w:val="36"/>
-          <w:vertAlign w:val="superscript"/>
-        </w:rPr>
-      </w:pPr>
-    </w:p>
-    <w:p>
-      <w:pPr>
+          <w:rFonts w:ascii="Amasis MT Pro" w:hAnsi="Amasis MT Pro" w:cstheme="minorHAnsi"/>
+          <w:sz w:val="24"/>
+          <w:szCs w:val="24"/>
+        </w:rPr>
+      </w:pPr>
+      <w:r>
+        <w:rPr>
+          <w:rFonts w:ascii="Amasis MT Pro" w:hAnsi="Amasis MT Pro" w:cstheme="minorHAnsi"/>
+          <w:sz w:val="24"/>
+          <w:szCs w:val="24"/>
+        </w:rPr>
+        <w:t xml:space="preserve">: function of Dosimetry parts,  {on cells: </w:t>
+      </w:r>
+      <w:r>
+        <w:rPr>
+          <w:rFonts w:ascii="Amasis MT Pro" w:hAnsi="Amasis MT Pro"/>
+          <w:noProof/>
+          <w:sz w:val="24"/>
+          <w:szCs w:val="24"/>
+        </w:rPr>
+        <w:drawing>
+          <wp:inline distT="0" distB="0" distL="0" distR="0" wp14:anchorId="4A1DF440" wp14:editId="638D5B27">
+            <wp:extent cx="457200" cy="226679"/>
+            <wp:effectExtent l="0" t="0" r="0" b="2540"/>
+            <wp:docPr id="2" name="Picture 2" descr="Logo&#10;&#10;Description automatically generated"/>
+            <wp:cNvGraphicFramePr>
+              <a:graphicFrameLocks xmlns:a="http://schemas.openxmlformats.org/drawingml/2006/main" noChangeAspect="1"/>
+            </wp:cNvGraphicFramePr>
+            <a:graphic xmlns:a="http://schemas.openxmlformats.org/drawingml/2006/main">
+              <a:graphicData uri="http://schemas.openxmlformats.org/drawingml/2006/picture">
+                <pic:pic xmlns:pic="http://schemas.openxmlformats.org/drawingml/2006/picture">
+                  <pic:nvPicPr>
+                    <pic:cNvPr id="2" name="Picture 2" descr="Logo&#10;&#10;Description automatically generated"/>
+                    <pic:cNvPicPr/>
+                  </pic:nvPicPr>
+                  <pic:blipFill>
+                    <a:blip r:embed="rId5"/>
+                    <a:stretch>
+                      <a:fillRect/>
+                    </a:stretch>
+                  </pic:blipFill>
+                  <pic:spPr>
+                    <a:xfrm>
+                      <a:off x="0" y="0"/>
+                      <a:ext cx="463998" cy="230049"/>
+                    </a:xfrm>
+                    <a:prstGeom prst="rect">
+                      <a:avLst/>
+                    </a:prstGeom>
+                  </pic:spPr>
+                </pic:pic>
+              </a:graphicData>
+            </a:graphic>
+          </wp:inline>
+        </w:drawing>
+      </w:r>
+      <w:r>
+        <w:rPr>
+          <w:rFonts w:ascii="Amasis MT Pro" w:hAnsi="Amasis MT Pro" w:cstheme="minorHAnsi"/>
+          <w:sz w:val="24"/>
+          <w:szCs w:val="24"/>
+        </w:rPr>
+        <w:t>; not on cells: 0}</w:t>
+      </w:r>
+    </w:p>
+    <w:p>
+      <w:pPr>
+        <w:pStyle w:val="ListParagraph"/>
+        <w:numPr>
+          <w:ilvl w:val="0"/>
+          <w:numId w:val="6"/>
+        </w:numPr>
         <w:jc w:val="both"/>
         <w:rPr>
-          <w:rFonts w:cstheme="minorHAnsi"/>
-          <w:sz w:val="36"/>
-          <w:szCs w:val="36"/>
-          <w:vertAlign w:val="superscript"/>
-        </w:rPr>
-      </w:pPr>
-    </w:p>
-    <w:p>
-      <w:pPr>
-        <w:rPr>
-          <w:rFonts w:cstheme="minorHAnsi"/>
-          <w:sz w:val="36"/>
-          <w:szCs w:val="36"/>
-          <w:vertAlign w:val="superscript"/>
-        </w:rPr>
-      </w:pPr>
+          <w:rFonts w:ascii="Amasis MT Pro" w:hAnsi="Amasis MT Pro" w:cstheme="minorHAnsi"/>
+          <w:sz w:val="24"/>
+          <w:szCs w:val="24"/>
+          <w:lang w:val="en-US"/>
+        </w:rPr>
+      </w:pPr>
+      <w:r>
+        <w:rPr>
+          <w:rFonts w:ascii="Amasis MT Pro" w:hAnsi="Amasis MT Pro" w:cstheme="minorHAnsi"/>
+          <w:sz w:val="24"/>
+          <w:szCs w:val="24"/>
+        </w:rPr>
+        <w:t>：</w:t>
+      </w:r>
+      <w:r>
+        <w:rPr>
+          <w:rFonts w:ascii="Amasis MT Pro" w:hAnsi="Amasis MT Pro" w:cstheme="minorHAnsi"/>
+          <w:sz w:val="24"/>
+          <w:szCs w:val="24"/>
+        </w:rPr>
+        <w:t xml:space="preserve"> </w:t>
+      </w:r>
+      <w:r>
+        <w:rPr>
+          <w:rFonts w:ascii="Amasis MT Pro" w:hAnsi="Amasis MT Pro" w:cstheme="minorHAnsi"/>
+          <w:sz w:val="24"/>
+          <w:szCs w:val="24"/>
+          <w:lang w:val="en-US"/>
+        </w:rPr>
+        <w:t>Function of Association parts (cell related)</w:t>
+      </w:r>
+    </w:p>
+    <w:p>
+      <w:pPr>
+        <w:jc w:val="both"/>
+        <w:rPr>
+          <w:rFonts w:ascii="Amasis MT Pro" w:hAnsi="Amasis MT Pro" w:cstheme="minorHAnsi"/>
+          <w:sz w:val="24"/>
+          <w:szCs w:val="24"/>
+          <w:lang w:val="en-US"/>
+        </w:rPr>
+      </w:pPr>
+    </w:p>
+    <w:p>
+      <w:pPr>
+        <w:jc w:val="both"/>
+        <w:rPr>
+          <w:rFonts w:ascii="Amasis MT Pro" w:hAnsi="Amasis MT Pro" w:cstheme="minorHAnsi"/>
+          <w:sz w:val="24"/>
+          <w:szCs w:val="24"/>
+          <w:lang w:val="en-US"/>
+        </w:rPr>
+      </w:pPr>
+    </w:p>
+    <w:p>
+      <w:pPr>
+        <w:jc w:val="both"/>
+        <w:rPr>
+          <w:rFonts w:ascii="Amasis MT Pro" w:hAnsi="Amasis MT Pro" w:cstheme="minorHAnsi"/>
+          <w:sz w:val="24"/>
+          <w:szCs w:val="24"/>
+          <w:lang w:val="en-US"/>
+        </w:rPr>
+      </w:pPr>
+      <w:r>
+        <w:rPr>
+          <w:rFonts w:ascii="Amasis MT Pro" w:hAnsi="Amasis MT Pro"/>
+          <w:noProof/>
+          <w:sz w:val="24"/>
+          <w:szCs w:val="24"/>
+        </w:rPr>
+        <w:drawing>
+          <wp:inline distT="0" distB="0" distL="0" distR="0" wp14:anchorId="1E2AAE67" wp14:editId="78EB9BE5">
+            <wp:extent cx="5731510" cy="1128395"/>
+            <wp:effectExtent l="0" t="0" r="2540" b="0"/>
+            <wp:docPr id="1" name="Picture 1" descr="Table&#10;&#10;Description automatically generated with medium confidence"/>
+            <wp:cNvGraphicFramePr>
+              <a:graphicFrameLocks xmlns:a="http://schemas.openxmlformats.org/drawingml/2006/main" noChangeAspect="1"/>
+            </wp:cNvGraphicFramePr>
+            <a:graphic xmlns:a="http://schemas.openxmlformats.org/drawingml/2006/main">
+              <a:graphicData uri="http://schemas.openxmlformats.org/drawingml/2006/picture">
+                <pic:pic xmlns:pic="http://schemas.openxmlformats.org/drawingml/2006/picture">
+                  <pic:nvPicPr>
+                    <pic:cNvPr id="1" name="Picture 1" descr="Table&#10;&#10;Description automatically generated with medium confidence"/>
+                    <pic:cNvPicPr/>
+                  </pic:nvPicPr>
+                  <pic:blipFill>
+                    <a:blip r:embed="rId6"/>
+                    <a:stretch>
+                      <a:fillRect/>
+                    </a:stretch>
+                  </pic:blipFill>
+                  <pic:spPr>
+                    <a:xfrm>
+                      <a:off x="0" y="0"/>
+                      <a:ext cx="5731510" cy="1128395"/>
+                    </a:xfrm>
+                    <a:prstGeom prst="rect">
+                      <a:avLst/>
+                    </a:prstGeom>
+                  </pic:spPr>
+                </pic:pic>
+              </a:graphicData>
+            </a:graphic>
+          </wp:inline>
+        </w:drawing>
+      </w:r>
+    </w:p>
+    <w:p>
+      <w:pPr>
+        <w:pStyle w:val="ListParagraph"/>
+        <w:numPr>
+          <w:ilvl w:val="0"/>
+          <w:numId w:val="7"/>
+        </w:numPr>
+        <w:rPr>
+          <w:rFonts w:ascii="Amasis MT Pro" w:hAnsi="Amasis MT Pro" w:cstheme="minorHAnsi"/>
+          <w:sz w:val="24"/>
+          <w:szCs w:val="24"/>
+        </w:rPr>
+      </w:pPr>
+      <w:r>
+        <w:rPr>
+          <w:rFonts w:ascii="Amasis MT Pro" w:hAnsi="Amasis MT Pro" w:cstheme="minorHAnsi"/>
+          <w:sz w:val="24"/>
+          <w:szCs w:val="24"/>
+        </w:rPr>
+        <w:t>SC: surface coverage of cells</w:t>
+      </w:r>
+      <w:r>
+        <w:rPr>
+          <w:rFonts w:ascii="Amasis MT Pro" w:hAnsi="Amasis MT Pro" w:cstheme="minorHAnsi"/>
+          <w:sz w:val="24"/>
+          <w:szCs w:val="24"/>
+        </w:rPr>
+        <w:t xml:space="preserve"> (How many cells)</w:t>
+      </w:r>
+      <w:r>
+        <w:rPr>
+          <w:rFonts w:ascii="Amasis MT Pro" w:hAnsi="Amasis MT Pro" w:cstheme="minorHAnsi"/>
+          <w:sz w:val="24"/>
+          <w:szCs w:val="24"/>
+        </w:rPr>
+        <w:t xml:space="preserve">   Pos</w:t>
+      </w:r>
+    </w:p>
+    <w:p>
+      <w:pPr>
+        <w:pStyle w:val="ListParagraph"/>
+        <w:numPr>
+          <w:ilvl w:val="0"/>
+          <w:numId w:val="7"/>
+        </w:numPr>
+        <w:rPr>
+          <w:rFonts w:ascii="Amasis MT Pro" w:hAnsi="Amasis MT Pro" w:cstheme="minorHAnsi"/>
+          <w:sz w:val="24"/>
+          <w:szCs w:val="24"/>
+        </w:rPr>
+      </w:pPr>
+      <w:r>
+        <w:rPr>
+          <w:rFonts w:ascii="Amasis MT Pro" w:hAnsi="Amasis MT Pro" w:cstheme="minorHAnsi"/>
+          <w:sz w:val="24"/>
+          <w:szCs w:val="24"/>
+        </w:rPr>
+        <w:t>r: rate of association (particle into cells rate)  Pos</w:t>
+      </w:r>
+    </w:p>
+    <w:p>
+      <w:pPr>
+        <w:pStyle w:val="ListParagraph"/>
+        <w:numPr>
+          <w:ilvl w:val="0"/>
+          <w:numId w:val="7"/>
+        </w:numPr>
+        <w:rPr>
+          <w:rFonts w:ascii="Amasis MT Pro" w:hAnsi="Amasis MT Pro" w:cstheme="minorHAnsi"/>
+          <w:sz w:val="24"/>
+          <w:szCs w:val="24"/>
+        </w:rPr>
+      </w:pPr>
+      <w:r>
+        <w:rPr>
+          <w:rFonts w:ascii="Amasis MT Pro" w:hAnsi="Amasis MT Pro" w:cstheme="minorHAnsi"/>
+          <w:sz w:val="24"/>
+          <w:szCs w:val="24"/>
+        </w:rPr>
+        <w:t>u: Concentration of Particles  Pos</w:t>
+      </w:r>
+    </w:p>
+    <w:p>
+      <w:pPr>
+        <w:pStyle w:val="ListParagraph"/>
+        <w:numPr>
+          <w:ilvl w:val="0"/>
+          <w:numId w:val="7"/>
+        </w:numPr>
+        <w:rPr>
+          <w:rFonts w:ascii="Amasis MT Pro" w:hAnsi="Amasis MT Pro" w:cstheme="minorHAnsi"/>
+          <w:sz w:val="24"/>
+          <w:szCs w:val="24"/>
+        </w:rPr>
+      </w:pPr>
+      <w:r>
+        <w:rPr>
+          <w:rFonts w:ascii="Amasis MT Pro" w:hAnsi="Amasis MT Pro" w:cstheme="minorHAnsi"/>
+          <w:sz w:val="24"/>
+          <w:szCs w:val="24"/>
+        </w:rPr>
+        <w:t xml:space="preserve">P_capactiy: Cell’s </w:t>
+      </w:r>
+      <w:r>
+        <w:rPr>
+          <w:rFonts w:ascii="Amasis MT Pro" w:hAnsi="Amasis MT Pro" w:cstheme="minorHAnsi"/>
+          <w:b/>
+          <w:bCs/>
+          <w:sz w:val="24"/>
+          <w:szCs w:val="24"/>
+        </w:rPr>
+        <w:t>inside</w:t>
+      </w:r>
+      <w:r>
+        <w:rPr>
+          <w:rFonts w:ascii="Amasis MT Pro" w:hAnsi="Amasis MT Pro" w:cstheme="minorHAnsi"/>
+          <w:sz w:val="24"/>
+          <w:szCs w:val="24"/>
+        </w:rPr>
+        <w:t xml:space="preserve"> </w:t>
+      </w:r>
+      <w:r>
+        <w:rPr>
+          <w:rFonts w:ascii="Amasis MT Pro" w:hAnsi="Amasis MT Pro" w:cstheme="minorHAnsi"/>
+          <w:sz w:val="24"/>
+          <w:szCs w:val="24"/>
+        </w:rPr>
+        <w:t>capacity for particles    Pos</w:t>
+      </w:r>
+    </w:p>
+    <w:p>
+      <w:pPr>
+        <w:pStyle w:val="ListParagraph"/>
+        <w:numPr>
+          <w:ilvl w:val="0"/>
+          <w:numId w:val="7"/>
+        </w:numPr>
+        <w:rPr>
+          <w:rFonts w:ascii="Amasis MT Pro" w:hAnsi="Amasis MT Pro" w:cstheme="minorHAnsi"/>
+          <w:sz w:val="24"/>
+          <w:szCs w:val="24"/>
+        </w:rPr>
+      </w:pPr>
+      <w:r>
+        <w:rPr>
+          <w:rFonts w:ascii="Amasis MT Pro" w:hAnsi="Amasis MT Pro" w:cstheme="minorHAnsi"/>
+          <w:sz w:val="24"/>
+          <w:szCs w:val="24"/>
+        </w:rPr>
+        <w:t xml:space="preserve">P_assoc: </w:t>
+      </w:r>
+      <w:r>
+        <w:rPr>
+          <w:rFonts w:ascii="Amasis MT Pro" w:hAnsi="Amasis MT Pro" w:cstheme="minorHAnsi"/>
+          <w:sz w:val="24"/>
+          <w:szCs w:val="24"/>
+        </w:rPr>
+        <w:t xml:space="preserve">num of </w:t>
+      </w:r>
+      <w:r>
+        <w:rPr>
+          <w:rFonts w:ascii="Amasis MT Pro" w:hAnsi="Amasis MT Pro" w:cstheme="minorHAnsi"/>
+          <w:sz w:val="24"/>
+          <w:szCs w:val="24"/>
+        </w:rPr>
+        <w:t xml:space="preserve">particles </w:t>
+      </w:r>
+      <w:r>
+        <w:rPr>
+          <w:rFonts w:ascii="Amasis MT Pro" w:hAnsi="Amasis MT Pro" w:cstheme="minorHAnsi"/>
+          <w:b/>
+          <w:bCs/>
+          <w:sz w:val="24"/>
+          <w:szCs w:val="24"/>
+        </w:rPr>
+        <w:t xml:space="preserve">inside </w:t>
+      </w:r>
+      <w:r>
+        <w:rPr>
+          <w:rFonts w:ascii="Amasis MT Pro" w:hAnsi="Amasis MT Pro" w:cstheme="minorHAnsi"/>
+          <w:sz w:val="24"/>
+          <w:szCs w:val="24"/>
+        </w:rPr>
+        <w:t xml:space="preserve">cells </w:t>
+      </w:r>
+      <w:r>
+        <w:rPr>
+          <w:rFonts w:ascii="Amasis MT Pro" w:hAnsi="Amasis MT Pro" w:cstheme="minorHAnsi"/>
+          <w:sz w:val="24"/>
+          <w:szCs w:val="24"/>
+        </w:rPr>
+        <w:t>Neg</w:t>
+      </w:r>
+    </w:p>
+    <w:p>
+      <w:pPr>
+        <w:pStyle w:val="ListParagraph"/>
+        <w:numPr>
+          <w:ilvl w:val="0"/>
+          <w:numId w:val="7"/>
+        </w:numPr>
+        <w:rPr>
+          <w:rFonts w:ascii="Amasis MT Pro" w:hAnsi="Amasis MT Pro" w:cstheme="minorHAnsi"/>
+          <w:sz w:val="24"/>
+          <w:szCs w:val="24"/>
+        </w:rPr>
+      </w:pPr>
+      <w:r>
+        <w:rPr>
+          <w:rFonts w:ascii="Amasis MT Pro" w:hAnsi="Amasis MT Pro" w:cstheme="minorHAnsi"/>
+          <w:sz w:val="24"/>
+          <w:szCs w:val="24"/>
+        </w:rPr>
+        <w:t xml:space="preserve">S_capacity: </w:t>
+      </w:r>
+      <w:r>
+        <w:rPr>
+          <w:rFonts w:ascii="Amasis MT Pro" w:hAnsi="Amasis MT Pro" w:cstheme="minorHAnsi"/>
+          <w:sz w:val="24"/>
+          <w:szCs w:val="24"/>
+        </w:rPr>
+        <w:t xml:space="preserve">Cell’s </w:t>
+      </w:r>
+      <w:r>
+        <w:rPr>
+          <w:rFonts w:ascii="Amasis MT Pro" w:hAnsi="Amasis MT Pro" w:cstheme="minorHAnsi"/>
+          <w:b/>
+          <w:bCs/>
+          <w:sz w:val="24"/>
+          <w:szCs w:val="24"/>
+        </w:rPr>
+        <w:t>Surface</w:t>
+      </w:r>
+      <w:r>
+        <w:rPr>
+          <w:rFonts w:ascii="Amasis MT Pro" w:hAnsi="Amasis MT Pro" w:cstheme="minorHAnsi"/>
+          <w:sz w:val="24"/>
+          <w:szCs w:val="24"/>
+        </w:rPr>
+        <w:t xml:space="preserve"> capacity for particles    Pos</w:t>
+      </w:r>
+    </w:p>
+    <w:p>
+      <w:pPr>
+        <w:rPr>
+          <w:rFonts w:ascii="Amasis MT Pro" w:hAnsi="Amasis MT Pro" w:cstheme="minorHAnsi"/>
+          <w:sz w:val="24"/>
+          <w:szCs w:val="24"/>
+        </w:rPr>
+      </w:pPr>
+    </w:p>
+    <w:p>
+      <w:pPr>
+        <w:rPr>
+          <w:rFonts w:ascii="Amasis MT Pro" w:hAnsi="Amasis MT Pro" w:cstheme="minorHAnsi"/>
+          <w:sz w:val="24"/>
+          <w:szCs w:val="24"/>
+        </w:rPr>
+      </w:pPr>
+      <w:r>
+        <w:rPr>
+          <w:rFonts w:ascii="Amasis MT Pro" w:hAnsi="Amasis MT Pro" w:cstheme="minorHAnsi"/>
+          <w:sz w:val="24"/>
+          <w:szCs w:val="24"/>
+        </w:rPr>
+        <w:t>Visualise:</w:t>
+      </w:r>
+    </w:p>
+    <w:p>
+      <w:pPr>
+        <w:ind w:left="720"/>
+        <w:rPr>
+          <w:rFonts w:ascii="Amasis MT Pro" w:hAnsi="Amasis MT Pro" w:cstheme="minorHAnsi"/>
+          <w:sz w:val="24"/>
+          <w:szCs w:val="24"/>
+        </w:rPr>
+      </w:pPr>
+      <w:r>
+        <w:rPr>
+          <w:rFonts w:ascii="Amasis MT Pro" w:hAnsi="Amasis MT Pro" w:cstheme="minorHAnsi"/>
+          <w:sz w:val="24"/>
+          <w:szCs w:val="24"/>
+        </w:rPr>
+        <w:t xml:space="preserve">Incubate Cells(1,2) =&gt; Put </w:t>
+      </w:r>
+      <w:r>
+        <w:rPr>
+          <w:rFonts w:ascii="Amasis MT Pro" w:hAnsi="Amasis MT Pro" w:cstheme="minorHAnsi"/>
+          <w:sz w:val="24"/>
+          <w:szCs w:val="24"/>
+        </w:rPr>
+        <w:t>Particles into fluid</w:t>
+      </w:r>
+      <w:r>
+        <w:rPr>
+          <w:rFonts w:ascii="Amasis MT Pro" w:hAnsi="Amasis MT Pro" w:cstheme="minorHAnsi"/>
+          <w:sz w:val="24"/>
+          <w:szCs w:val="24"/>
+        </w:rPr>
+        <w:t>(3)</w:t>
+      </w:r>
+      <w:r>
+        <w:rPr>
+          <w:rFonts w:ascii="Amasis MT Pro" w:hAnsi="Amasis MT Pro" w:cstheme="minorHAnsi"/>
+          <w:sz w:val="24"/>
+          <w:szCs w:val="24"/>
+        </w:rPr>
+        <w:t xml:space="preserve"> =&gt;  Particles move onto cells’ surfaces(</w:t>
+      </w:r>
+      <w:r>
+        <w:rPr>
+          <w:rFonts w:ascii="Amasis MT Pro" w:hAnsi="Amasis MT Pro" w:cstheme="minorHAnsi"/>
+          <w:sz w:val="24"/>
+          <w:szCs w:val="24"/>
+        </w:rPr>
+        <w:t>6</w:t>
+      </w:r>
+      <w:r>
+        <w:rPr>
+          <w:rFonts w:ascii="Amasis MT Pro" w:hAnsi="Amasis MT Pro" w:cstheme="minorHAnsi"/>
+          <w:sz w:val="24"/>
+          <w:szCs w:val="24"/>
+        </w:rPr>
+        <w:t>)  =&gt; Particles move from surfaces into Cells(4</w:t>
+      </w:r>
+      <w:r>
+        <w:rPr>
+          <w:rFonts w:ascii="Amasis MT Pro" w:hAnsi="Amasis MT Pro" w:cstheme="minorHAnsi"/>
+          <w:sz w:val="24"/>
+          <w:szCs w:val="24"/>
+        </w:rPr>
+        <w:t>, 5</w:t>
+      </w:r>
+      <w:r>
+        <w:rPr>
+          <w:rFonts w:ascii="Amasis MT Pro" w:hAnsi="Amasis MT Pro" w:cstheme="minorHAnsi"/>
+          <w:sz w:val="24"/>
+          <w:szCs w:val="24"/>
+        </w:rPr>
+        <w:t>)</w:t>
+      </w:r>
+    </w:p>
+    <w:p>
+      <w:pPr>
+        <w:jc w:val="both"/>
+        <w:rPr>
+          <w:rFonts w:ascii="Amasis MT Pro" w:hAnsi="Amasis MT Pro" w:cstheme="minorHAnsi"/>
+          <w:sz w:val="24"/>
+          <w:szCs w:val="24"/>
+        </w:rPr>
+      </w:pPr>
+      <w:r>
+        <w:rPr>
+          <w:rFonts w:ascii="Amasis MT Pro" w:hAnsi="Amasis MT Pro" w:cstheme="minorHAnsi"/>
+          <w:sz w:val="24"/>
+          <w:szCs w:val="24"/>
+        </w:rPr>
+        <w:t>Performance Measure:</w:t>
+      </w:r>
+    </w:p>
+    <w:p>
+      <w:pPr>
+        <w:jc w:val="both"/>
+        <w:rPr>
+          <w:rFonts w:ascii="Amasis MT Pro" w:hAnsi="Amasis MT Pro" w:cstheme="minorHAnsi"/>
+          <w:sz w:val="24"/>
+          <w:szCs w:val="24"/>
+          <w:lang w:val="en-US"/>
+        </w:rPr>
+      </w:pPr>
+      <w:r>
+        <w:rPr>
+          <w:rFonts w:ascii="Amasis MT Pro" w:hAnsi="Amasis MT Pro"/>
+          <w:noProof/>
+          <w:sz w:val="24"/>
+          <w:szCs w:val="24"/>
+        </w:rPr>
+        <w:drawing>
+          <wp:inline distT="0" distB="0" distL="0" distR="0" wp14:anchorId="5C728C03" wp14:editId="07C53B68">
+            <wp:extent cx="1174192" cy="386443"/>
+            <wp:effectExtent l="0" t="0" r="6985" b="0"/>
+            <wp:docPr id="3" name="Picture 3" descr="A picture containing text&#10;&#10;Description automatically generated"/>
+            <wp:cNvGraphicFramePr>
+              <a:graphicFrameLocks xmlns:a="http://schemas.openxmlformats.org/drawingml/2006/main" noChangeAspect="1"/>
+            </wp:cNvGraphicFramePr>
+            <a:graphic xmlns:a="http://schemas.openxmlformats.org/drawingml/2006/main">
+              <a:graphicData uri="http://schemas.openxmlformats.org/drawingml/2006/picture">
+                <pic:pic xmlns:pic="http://schemas.openxmlformats.org/drawingml/2006/picture">
+                  <pic:nvPicPr>
+                    <pic:cNvPr id="3" name="Picture 3" descr="A picture containing text&#10;&#10;Description automatically generated"/>
+                    <pic:cNvPicPr/>
+                  </pic:nvPicPr>
+                  <pic:blipFill>
+                    <a:blip r:embed="rId7"/>
+                    <a:stretch>
+                      <a:fillRect/>
+                    </a:stretch>
+                  </pic:blipFill>
+                  <pic:spPr>
+                    <a:xfrm>
+                      <a:off x="0" y="0"/>
+                      <a:ext cx="1193349" cy="392748"/>
+                    </a:xfrm>
+                    <a:prstGeom prst="rect">
+                      <a:avLst/>
+                    </a:prstGeom>
+                  </pic:spPr>
+                </pic:pic>
+              </a:graphicData>
+            </a:graphic>
+          </wp:inline>
+        </w:drawing>
+      </w:r>
+      <w:r>
+        <w:rPr>
+          <w:rFonts w:ascii="Amasis MT Pro" w:hAnsi="Amasis MT Pro" w:cstheme="minorHAnsi"/>
+          <w:sz w:val="24"/>
+          <w:szCs w:val="24"/>
+        </w:rPr>
+        <w:t xml:space="preserve"> , (0&lt;P&lt;1), where err_best is fixed and er</w:t>
+      </w:r>
+      <w:r>
+        <w:rPr>
+          <w:rFonts w:ascii="Amasis MT Pro" w:hAnsi="Amasis MT Pro" w:cstheme="minorHAnsi"/>
+          <w:sz w:val="24"/>
+          <w:szCs w:val="24"/>
+          <w:lang w:val="en-US"/>
+        </w:rPr>
+        <w:t>r_model is current one</w:t>
+      </w:r>
+    </w:p>
+    <w:p>
+      <w:pPr>
+        <w:jc w:val="both"/>
+        <w:rPr>
+          <w:rFonts w:ascii="Amasis MT Pro" w:hAnsi="Amasis MT Pro" w:cstheme="minorHAnsi"/>
+          <w:sz w:val="24"/>
+          <w:szCs w:val="24"/>
+        </w:rPr>
+      </w:pPr>
+    </w:p>
+    <w:p>
+      <w:pPr>
+        <w:jc w:val="both"/>
+        <w:rPr>
+          <w:rFonts w:ascii="Amasis MT Pro" w:hAnsi="Amasis MT Pro" w:cstheme="minorHAnsi"/>
+          <w:sz w:val="24"/>
+          <w:szCs w:val="24"/>
+        </w:rPr>
+      </w:pPr>
+      <w:r>
+        <w:rPr>
+          <w:rFonts w:ascii="Amasis MT Pro" w:hAnsi="Amasis MT Pro" w:cstheme="minorHAnsi"/>
+          <w:sz w:val="24"/>
+          <w:szCs w:val="24"/>
+        </w:rPr>
+        <w:t xml:space="preserve">Best Model: </w:t>
+      </w:r>
+      <w:r>
+        <w:rPr>
+          <w:rFonts w:ascii="Amasis MT Pro" w:hAnsi="Amasis MT Pro"/>
+          <w:noProof/>
+          <w:sz w:val="24"/>
+          <w:szCs w:val="24"/>
+        </w:rPr>
+        <w:drawing>
+          <wp:inline distT="0" distB="0" distL="0" distR="0" wp14:anchorId="60F8FD6E" wp14:editId="797923B5">
+            <wp:extent cx="1888866" cy="615043"/>
+            <wp:effectExtent l="0" t="0" r="0" b="0"/>
+            <wp:docPr id="4" name="Picture 4"/>
+            <wp:cNvGraphicFramePr>
+              <a:graphicFrameLocks xmlns:a="http://schemas.openxmlformats.org/drawingml/2006/main" noChangeAspect="1"/>
+            </wp:cNvGraphicFramePr>
+            <a:graphic xmlns:a="http://schemas.openxmlformats.org/drawingml/2006/main">
+              <a:graphicData uri="http://schemas.openxmlformats.org/drawingml/2006/picture">
+                <pic:pic xmlns:pic="http://schemas.openxmlformats.org/drawingml/2006/picture">
+                  <pic:nvPicPr>
+                    <pic:cNvPr id="1" name=""/>
+                    <pic:cNvPicPr/>
+                  </pic:nvPicPr>
+                  <pic:blipFill>
+                    <a:blip r:embed="rId8"/>
+                    <a:stretch>
+                      <a:fillRect/>
+                    </a:stretch>
+                  </pic:blipFill>
+                  <pic:spPr>
+                    <a:xfrm>
+                      <a:off x="0" y="0"/>
+                      <a:ext cx="1900067" cy="618690"/>
+                    </a:xfrm>
+                    <a:prstGeom prst="rect">
+                      <a:avLst/>
+                    </a:prstGeom>
+                  </pic:spPr>
+                </pic:pic>
+              </a:graphicData>
+            </a:graphic>
+          </wp:inline>
+        </w:drawing>
+      </w:r>
+      <w:r>
+        <w:rPr>
+          <w:rFonts w:ascii="Amasis MT Pro" w:hAnsi="Amasis MT Pro" w:cstheme="minorHAnsi"/>
+          <w:sz w:val="24"/>
+          <w:szCs w:val="24"/>
+        </w:rPr>
+        <w:t xml:space="preserve"> --------Indicates S_capacity is not important (threshold may be P_ instead, association speed rather than surface capacity)</w:t>
+      </w:r>
+    </w:p>
+    <w:p>
+      <w:pPr>
+        <w:jc w:val="both"/>
+        <w:rPr>
+          <w:rFonts w:ascii="Amasis MT Pro" w:hAnsi="Amasis MT Pro" w:cstheme="minorHAnsi"/>
+          <w:sz w:val="24"/>
+          <w:szCs w:val="24"/>
+        </w:rPr>
+      </w:pPr>
+    </w:p>
+    <w:p>
+      <w:pPr>
+        <w:jc w:val="both"/>
+        <w:rPr>
+          <w:rFonts w:ascii="Amasis MT Pro" w:hAnsi="Amasis MT Pro" w:cstheme="minorHAnsi"/>
+          <w:sz w:val="24"/>
+          <w:szCs w:val="24"/>
+        </w:rPr>
+      </w:pPr>
+    </w:p>
+    <w:p>
+      <w:pPr>
+        <w:rPr>
+          <w:rFonts w:ascii="Amasis MT Pro" w:hAnsi="Amasis MT Pro" w:cstheme="minorHAnsi"/>
+          <w:sz w:val="24"/>
+          <w:szCs w:val="24"/>
+        </w:rPr>
+      </w:pPr>
+      <w:r>
+        <w:rPr>
+          <w:rFonts w:ascii="Amasis MT Pro" w:hAnsi="Amasis MT Pro" w:cstheme="minorHAnsi"/>
+          <w:sz w:val="24"/>
+          <w:szCs w:val="24"/>
+        </w:rPr>
+        <w:t xml:space="preserve">Determine Association rate </w:t>
+      </w:r>
+      <w:r>
+        <w:rPr>
+          <w:rFonts w:ascii="Amasis MT Pro" w:hAnsi="Amasis MT Pro" w:cstheme="minorHAnsi"/>
+          <w:b/>
+          <w:bCs/>
+          <w:sz w:val="24"/>
+          <w:szCs w:val="24"/>
+          <w:u w:val="single"/>
+        </w:rPr>
+        <w:t>r</w:t>
+      </w:r>
+      <w:r>
+        <w:rPr>
+          <w:rFonts w:ascii="Amasis MT Pro" w:hAnsi="Amasis MT Pro" w:cstheme="minorHAnsi"/>
+          <w:sz w:val="24"/>
+          <w:szCs w:val="24"/>
+        </w:rPr>
+        <w:t xml:space="preserve"> : </w:t>
+      </w:r>
+    </w:p>
+    <w:p>
+      <w:pPr>
+        <w:rPr>
+          <w:rFonts w:ascii="Amasis MT Pro" w:hAnsi="Amasis MT Pro" w:cstheme="minorHAnsi"/>
+          <w:sz w:val="24"/>
+          <w:szCs w:val="24"/>
+        </w:rPr>
+      </w:pPr>
+      <w:r>
+        <w:rPr>
+          <w:rFonts w:ascii="Amasis MT Pro" w:hAnsi="Amasis MT Pro" w:cstheme="minorHAnsi"/>
+          <w:sz w:val="24"/>
+          <w:szCs w:val="24"/>
+        </w:rPr>
+        <w:tab/>
+      </w:r>
+      <w:r>
+        <w:rPr>
+          <w:rFonts w:ascii="Amasis MT Pro" w:hAnsi="Amasis MT Pro" w:cstheme="minorHAnsi"/>
+          <w:sz w:val="24"/>
+          <w:szCs w:val="24"/>
+        </w:rPr>
+        <w:br/>
+        <w:t xml:space="preserve">Bigger, larger cell may have high </w:t>
+      </w:r>
+      <w:r>
+        <w:rPr>
+          <w:rFonts w:ascii="Amasis MT Pro" w:hAnsi="Amasis MT Pro" w:cstheme="minorHAnsi"/>
+          <w:b/>
+          <w:bCs/>
+          <w:sz w:val="24"/>
+          <w:szCs w:val="24"/>
+          <w:u w:val="single"/>
+        </w:rPr>
+        <w:t>association(brighter, settling faster),</w:t>
+      </w:r>
+      <w:r>
+        <w:rPr>
+          <w:rFonts w:ascii="Amasis MT Pro" w:hAnsi="Amasis MT Pro" w:cstheme="minorHAnsi"/>
+          <w:sz w:val="24"/>
+          <w:szCs w:val="24"/>
+        </w:rPr>
+        <w:t xml:space="preserve"> but may not have high </w:t>
+      </w:r>
+      <w:r>
+        <w:rPr>
+          <w:rFonts w:ascii="Amasis MT Pro" w:hAnsi="Amasis MT Pro" w:cstheme="minorHAnsi"/>
+          <w:b/>
+          <w:bCs/>
+          <w:sz w:val="24"/>
+          <w:szCs w:val="24"/>
+          <w:u w:val="single"/>
+        </w:rPr>
+        <w:t>Association rate r</w:t>
+      </w:r>
+      <w:r>
+        <w:rPr>
+          <w:rFonts w:ascii="Amasis MT Pro" w:hAnsi="Amasis MT Pro" w:cstheme="minorHAnsi"/>
+          <w:sz w:val="24"/>
+          <w:szCs w:val="24"/>
+        </w:rPr>
+        <w:t xml:space="preserve"> .(Easy to identify but may not be efficient)</w:t>
+      </w:r>
+    </w:p>
+    <w:p>
+      <w:pPr>
+        <w:rPr>
+          <w:rFonts w:ascii="Amasis MT Pro" w:hAnsi="Amasis MT Pro" w:cstheme="minorHAnsi"/>
+          <w:sz w:val="24"/>
+          <w:szCs w:val="24"/>
+        </w:rPr>
+      </w:pPr>
+    </w:p>
+    <w:p>
+      <w:pPr>
+        <w:rPr>
+          <w:rFonts w:ascii="Amasis MT Pro" w:hAnsi="Amasis MT Pro" w:cs="Arial"/>
+          <w:sz w:val="24"/>
+          <w:szCs w:val="24"/>
+          <w:shd w:val="clear" w:color="auto" w:fill="FFFFFF"/>
+        </w:rPr>
+      </w:pPr>
+      <w:r>
+        <w:rPr>
+          <w:rFonts w:ascii="Amasis MT Pro" w:hAnsi="Amasis MT Pro" w:cstheme="minorHAnsi"/>
+          <w:sz w:val="24"/>
+          <w:szCs w:val="24"/>
+        </w:rPr>
+        <w:t xml:space="preserve">Targeting </w:t>
+      </w:r>
+      <w:r>
+        <w:rPr>
+          <w:rFonts w:ascii="Amasis MT Pro" w:hAnsi="Amasis MT Pro" w:cstheme="minorHAnsi"/>
+          <w:sz w:val="24"/>
+          <w:szCs w:val="24"/>
+          <w:lang w:val="en-US"/>
+        </w:rPr>
+        <w:t>Behavior is shown</w:t>
+      </w:r>
+      <w:r>
+        <w:rPr>
+          <w:rFonts w:ascii="Amasis MT Pro" w:hAnsi="Amasis MT Pro" w:cstheme="minorHAnsi"/>
+          <w:sz w:val="24"/>
+          <w:szCs w:val="24"/>
+          <w:lang w:val="en-US"/>
+        </w:rPr>
+        <w:t xml:space="preserve">, but still </w:t>
+      </w:r>
+      <w:r>
+        <w:rPr>
+          <w:rFonts w:ascii="Amasis MT Pro" w:hAnsi="Amasis MT Pro" w:cs="Arial"/>
+          <w:sz w:val="24"/>
+          <w:szCs w:val="24"/>
+          <w:shd w:val="clear" w:color="auto" w:fill="FFFFFF"/>
+        </w:rPr>
+        <w:t xml:space="preserve">phagocytic cell can still associate </w:t>
+      </w:r>
+      <w:r>
+        <w:rPr>
+          <w:rFonts w:ascii="Amasis MT Pro" w:hAnsi="Amasis MT Pro" w:cs="Arial"/>
+          <w:sz w:val="24"/>
+          <w:szCs w:val="24"/>
+          <w:shd w:val="clear" w:color="auto" w:fill="FFFFFF"/>
+        </w:rPr>
+        <w:t>many</w:t>
+      </w:r>
+      <w:r>
+        <w:rPr>
+          <w:rFonts w:ascii="Amasis MT Pro" w:hAnsi="Amasis MT Pro" w:cs="Arial"/>
+          <w:sz w:val="24"/>
+          <w:szCs w:val="24"/>
+          <w:shd w:val="clear" w:color="auto" w:fill="FFFFFF"/>
+        </w:rPr>
+        <w:t xml:space="preserve"> particles</w:t>
+      </w:r>
+    </w:p>
+    <w:p>
+      <w:pPr>
+        <w:rPr>
+          <w:rFonts w:ascii="Amasis MT Pro" w:hAnsi="Amasis MT Pro" w:cstheme="minorHAnsi"/>
+          <w:sz w:val="24"/>
+          <w:szCs w:val="24"/>
+          <w:lang w:val="en-US"/>
+        </w:rPr>
+      </w:pPr>
+      <w:r>
+        <w:rPr>
+          <w:rFonts w:ascii="Amasis MT Pro" w:hAnsi="Amasis MT Pro" w:cs="Arial"/>
+          <w:sz w:val="24"/>
+          <w:szCs w:val="24"/>
+          <w:shd w:val="clear" w:color="auto" w:fill="FFFFFF"/>
+        </w:rPr>
+        <w:t xml:space="preserve">A </w:t>
+      </w:r>
+      <w:r>
+        <w:rPr>
+          <w:rFonts w:ascii="Amasis MT Pro" w:hAnsi="Amasis MT Pro" w:cstheme="minorHAnsi"/>
+          <w:sz w:val="24"/>
+          <w:szCs w:val="24"/>
+          <w:lang w:val="en-US"/>
+        </w:rPr>
+        <w:t>further experiment given different conditions leads to same association rate r, (meaning r is more cell-oriented and independent of experiment elements)</w:t>
+      </w:r>
+    </w:p>
+    <w:p>
+      <w:pPr>
+        <w:rPr>
+          <w:rFonts w:ascii="Amasis MT Pro" w:hAnsi="Amasis MT Pro" w:cstheme="minorHAnsi"/>
+          <w:sz w:val="24"/>
+          <w:szCs w:val="24"/>
+          <w:lang w:val="en-US"/>
+        </w:rPr>
+      </w:pPr>
+    </w:p>
+    <w:p>
+      <w:pPr>
+        <w:rPr>
+          <w:rFonts w:ascii="Amasis MT Pro" w:hAnsi="Amasis MT Pro" w:cstheme="minorHAnsi"/>
+          <w:sz w:val="24"/>
+          <w:szCs w:val="24"/>
+          <w:lang w:val="en-US"/>
+        </w:rPr>
+      </w:pPr>
+    </w:p>
+    <w:p>
+      <w:pPr>
+        <w:jc w:val="both"/>
+        <w:rPr>
+          <w:rFonts w:ascii="Amasis MT Pro" w:hAnsi="Amasis MT Pro" w:cstheme="minorHAnsi"/>
+          <w:sz w:val="24"/>
+          <w:szCs w:val="24"/>
+        </w:rPr>
+      </w:pPr>
+    </w:p>
+    <w:p>
+      <w:pPr>
+        <w:rPr>
+          <w:rFonts w:ascii="Amasis MT Pro" w:hAnsi="Amasis MT Pro" w:cstheme="minorHAnsi"/>
+          <w:sz w:val="24"/>
+          <w:szCs w:val="24"/>
+          <w:lang w:val="en-US"/>
+        </w:rPr>
+      </w:pPr>
+      <w:r>
+        <w:rPr>
+          <w:rFonts w:ascii="Amasis MT Pro" w:hAnsi="Amasis MT Pro" w:cstheme="minorHAnsi"/>
+          <w:sz w:val="24"/>
+          <w:szCs w:val="24"/>
+        </w:rPr>
+        <w:t>Conclusion</w:t>
+      </w:r>
+      <w:r>
+        <w:rPr>
+          <w:rFonts w:ascii="Amasis MT Pro" w:hAnsi="Amasis MT Pro" w:cstheme="minorHAnsi"/>
+          <w:sz w:val="24"/>
+          <w:szCs w:val="24"/>
+          <w:lang w:val="en-US"/>
+        </w:rPr>
+        <w:t>:</w:t>
+      </w:r>
+    </w:p>
+    <w:p>
+      <w:pPr>
+        <w:pStyle w:val="ListParagraph"/>
+        <w:numPr>
+          <w:ilvl w:val="0"/>
+          <w:numId w:val="8"/>
+        </w:numPr>
+        <w:rPr>
+          <w:rFonts w:ascii="Amasis MT Pro" w:hAnsi="Amasis MT Pro" w:cstheme="minorHAnsi"/>
+          <w:sz w:val="24"/>
+          <w:szCs w:val="24"/>
+          <w:lang w:val="en-US"/>
+        </w:rPr>
+      </w:pPr>
+      <w:r>
+        <w:rPr>
+          <w:rFonts w:ascii="Amasis MT Pro" w:hAnsi="Amasis MT Pro" w:cstheme="minorHAnsi"/>
+          <w:sz w:val="24"/>
+          <w:szCs w:val="24"/>
+          <w:lang w:val="en-US"/>
+        </w:rPr>
+        <w:t>Found rate of association r, this parameter stands for characteristics of cells (independent of environment). Enable us to do quantitative analysis by using it (control variables of environmental elements)</w:t>
+      </w:r>
+    </w:p>
+    <w:p>
+      <w:pPr>
+        <w:pStyle w:val="ListParagraph"/>
+        <w:numPr>
+          <w:ilvl w:val="0"/>
+          <w:numId w:val="8"/>
+        </w:numPr>
+        <w:rPr>
+          <w:rFonts w:ascii="Amasis MT Pro" w:hAnsi="Amasis MT Pro" w:cstheme="minorHAnsi"/>
+          <w:sz w:val="24"/>
+          <w:szCs w:val="24"/>
+          <w:lang w:val="en-US"/>
+        </w:rPr>
+      </w:pPr>
+      <w:r>
+        <w:rPr>
+          <w:rFonts w:ascii="Amasis MT Pro" w:hAnsi="Amasis MT Pro" w:cstheme="minorHAnsi"/>
+          <w:sz w:val="24"/>
+          <w:szCs w:val="24"/>
+          <w:lang w:val="en-US"/>
+        </w:rPr>
+        <w:t>Math Modelling: model association rate considering environmental elements as well</w:t>
+      </w:r>
+    </w:p>
+    <w:p>
+      <w:pPr>
+        <w:rPr>
+          <w:rFonts w:ascii="Amasis MT Pro" w:hAnsi="Amasis MT Pro" w:cstheme="minorHAnsi"/>
+          <w:sz w:val="24"/>
+          <w:szCs w:val="24"/>
+          <w:lang w:val="en-US"/>
+        </w:rPr>
+      </w:pPr>
+    </w:p>
+    <w:p>
+      <w:pPr>
+        <w:rPr>
+          <w:rFonts w:ascii="Amasis MT Pro" w:hAnsi="Amasis MT Pro" w:cstheme="minorHAnsi"/>
+          <w:sz w:val="24"/>
+          <w:szCs w:val="24"/>
+          <w:lang w:val="en-US"/>
+        </w:rPr>
+      </w:pPr>
+      <w:r>
+        <w:rPr>
+          <w:rFonts w:ascii="Amasis MT Pro" w:hAnsi="Amasis MT Pro" w:cstheme="minorHAnsi"/>
+          <w:sz w:val="24"/>
+          <w:szCs w:val="24"/>
+          <w:lang w:val="en-US"/>
+        </w:rPr>
+        <w:t>Questions:</w:t>
+      </w:r>
+    </w:p>
+    <w:p>
+      <w:pPr>
+        <w:rPr>
+          <w:rFonts w:ascii="Amasis MT Pro" w:hAnsi="Amasis MT Pro" w:cstheme="minorHAnsi"/>
+          <w:sz w:val="24"/>
+          <w:szCs w:val="24"/>
+          <w:lang w:val="en-US"/>
+        </w:rPr>
+      </w:pPr>
+      <w:r>
+        <w:rPr>
+          <w:rFonts w:ascii="Amasis MT Pro" w:hAnsi="Amasis MT Pro" w:cstheme="minorHAnsi"/>
+          <w:sz w:val="24"/>
+          <w:szCs w:val="24"/>
+          <w:lang w:val="en-US"/>
+        </w:rPr>
+        <w:t xml:space="preserve">Why does this report mention </w:t>
+      </w:r>
+      <w:r>
+        <w:rPr>
+          <w:rFonts w:ascii="Amasis MT Pro" w:hAnsi="Amasis MT Pro" w:cstheme="minorHAnsi"/>
+          <w:b/>
+          <w:bCs/>
+          <w:sz w:val="24"/>
+          <w:szCs w:val="24"/>
+          <w:lang w:val="en-US"/>
+        </w:rPr>
+        <w:t>phagocytic</w:t>
+      </w:r>
+      <w:r>
+        <w:rPr>
+          <w:rFonts w:ascii="Amasis MT Pro" w:hAnsi="Amasis MT Pro" w:cstheme="minorHAnsi"/>
+          <w:sz w:val="24"/>
+          <w:szCs w:val="24"/>
+          <w:lang w:val="en-US"/>
+        </w:rPr>
+        <w:t xml:space="preserve"> a lot?</w:t>
+      </w:r>
+    </w:p>
+    <w:p>
+      <w:pPr>
+        <w:rPr>
+          <w:rFonts w:ascii="Amasis MT Pro" w:hAnsi="Amasis MT Pro" w:cstheme="minorHAnsi"/>
+          <w:b/>
+          <w:bCs/>
+          <w:sz w:val="24"/>
+          <w:szCs w:val="24"/>
+          <w:lang w:val="en-US"/>
+        </w:rPr>
+      </w:pPr>
+    </w:p>
+    <w:p>
+      <w:pPr>
+        <w:rPr>
+          <w:rFonts w:ascii="Amasis MT Pro" w:hAnsi="Amasis MT Pro" w:cstheme="minorHAnsi"/>
+          <w:b/>
+          <w:bCs/>
+          <w:sz w:val="24"/>
+          <w:szCs w:val="24"/>
+          <w:lang w:val="en-US"/>
+        </w:rPr>
+      </w:pPr>
+    </w:p>
+    <w:p>
+      <w:pPr>
+        <w:rPr>
+          <w:noProof/>
+        </w:rPr>
+      </w:pPr>
+      <w:r>
+        <w:rPr>
+          <w:rFonts w:ascii="Amasis MT Pro" w:hAnsi="Amasis MT Pro" w:cstheme="minorHAnsi" w:hint="eastAsia"/>
+          <w:b/>
+          <w:bCs/>
+          <w:sz w:val="24"/>
+          <w:szCs w:val="24"/>
+          <w:lang w:val="en-US"/>
+        </w:rPr>
+        <w:t>Diffusion</w:t>
+      </w:r>
+      <w:r>
+        <w:rPr>
+          <w:rFonts w:ascii="Amasis MT Pro" w:hAnsi="Amasis MT Pro" w:cstheme="minorHAnsi"/>
+          <w:b/>
+          <w:bCs/>
+          <w:sz w:val="24"/>
+          <w:szCs w:val="24"/>
+          <w:lang w:val="en-US"/>
+        </w:rPr>
+        <w:t xml:space="preserve"> Formula:</w:t>
+      </w:r>
+      <w:r>
+        <w:rPr>
+          <w:noProof/>
+        </w:rPr>
+        <w:t xml:space="preserve"> </w:t>
+      </w:r>
+    </w:p>
+    <w:p>
+      <w:pPr>
+        <w:rPr>
+          <w:rFonts w:ascii="Amasis MT Pro" w:hAnsi="Amasis MT Pro" w:cstheme="minorHAnsi"/>
+          <w:b/>
+          <w:bCs/>
+          <w:sz w:val="24"/>
+          <w:szCs w:val="24"/>
+          <w:lang w:val="en-US"/>
+        </w:rPr>
+      </w:pPr>
+      <w:r>
+        <w:rPr>
+          <w:noProof/>
+        </w:rPr>
+        <w:drawing>
+          <wp:inline distT="0" distB="0" distL="0" distR="0" wp14:anchorId="6C5AC98D" wp14:editId="1ED9597B">
+            <wp:extent cx="696058" cy="425744"/>
+            <wp:effectExtent l="0" t="0" r="8890" b="0"/>
+            <wp:docPr id="6" name="Picture 6" descr="Text&#10;&#10;Description automatically generated with medium confidence"/>
+            <wp:cNvGraphicFramePr>
+              <a:graphicFrameLocks xmlns:a="http://schemas.openxmlformats.org/drawingml/2006/main" noChangeAspect="1"/>
+            </wp:cNvGraphicFramePr>
+            <a:graphic xmlns:a="http://schemas.openxmlformats.org/drawingml/2006/main">
+              <a:graphicData uri="http://schemas.openxmlformats.org/drawingml/2006/picture">
+                <pic:pic xmlns:pic="http://schemas.openxmlformats.org/drawingml/2006/picture">
+                  <pic:nvPicPr>
+                    <pic:cNvPr id="6" name="Picture 6" descr="Text&#10;&#10;Description automatically generated with medium confidence"/>
+                    <pic:cNvPicPr/>
+                  </pic:nvPicPr>
+                  <pic:blipFill>
+                    <a:blip r:embed="rId9"/>
+                    <a:stretch>
+                      <a:fillRect/>
+                    </a:stretch>
+                  </pic:blipFill>
+                  <pic:spPr>
+                    <a:xfrm>
+                      <a:off x="0" y="0"/>
+                      <a:ext cx="704364" cy="430825"/>
+                    </a:xfrm>
+                    <a:prstGeom prst="rect">
+                      <a:avLst/>
+                    </a:prstGeom>
+                  </pic:spPr>
+                </pic:pic>
+              </a:graphicData>
+            </a:graphic>
+          </wp:inline>
+        </w:drawing>
+      </w:r>
+    </w:p>
+    <w:p>
+      <w:pPr>
+        <w:rPr>
+          <w:rFonts w:ascii="Amasis MT Pro" w:hAnsi="Amasis MT Pro" w:cstheme="minorHAnsi"/>
+          <w:b/>
+          <w:bCs/>
+          <w:sz w:val="24"/>
+          <w:szCs w:val="24"/>
+          <w:lang w:val="en-US"/>
+        </w:rPr>
+      </w:pPr>
+    </w:p>
+    <w:p>
+      <w:pPr>
+        <w:rPr>
+          <w:rFonts w:ascii="Amasis MT Pro" w:hAnsi="Amasis MT Pro" w:cstheme="minorHAnsi"/>
+          <w:b/>
+          <w:bCs/>
+          <w:sz w:val="24"/>
+          <w:szCs w:val="24"/>
+          <w:lang w:val="en-US"/>
+        </w:rPr>
+      </w:pPr>
+      <w:r>
+        <w:rPr>
+          <w:rFonts w:ascii="Amasis MT Pro" w:hAnsi="Amasis MT Pro" w:cstheme="minorHAnsi"/>
+          <w:b/>
+          <w:bCs/>
+          <w:sz w:val="24"/>
+          <w:szCs w:val="24"/>
+          <w:lang w:val="en-US"/>
+        </w:rPr>
+        <w:t xml:space="preserve">Sedimentation Velocity: </w:t>
+      </w:r>
+    </w:p>
+    <w:p>
+      <w:pPr>
+        <w:rPr>
+          <w:rFonts w:ascii="Amasis MT Pro" w:hAnsi="Amasis MT Pro" w:cstheme="minorHAnsi"/>
+          <w:b/>
+          <w:bCs/>
+          <w:sz w:val="24"/>
+          <w:szCs w:val="24"/>
+          <w:lang w:val="en-US"/>
+        </w:rPr>
+      </w:pPr>
+      <w:r>
+        <w:rPr>
+          <w:noProof/>
+        </w:rPr>
+        <w:drawing>
+          <wp:inline distT="0" distB="0" distL="0" distR="0" wp14:anchorId="23829565" wp14:editId="60340CEC">
+            <wp:extent cx="1503485" cy="516307"/>
+            <wp:effectExtent l="0" t="0" r="1905" b="0"/>
+            <wp:docPr id="5" name="Picture 5" descr="A picture containing text&#10;&#10;Description automatically generated"/>
+            <wp:cNvGraphicFramePr>
+              <a:graphicFrameLocks xmlns:a="http://schemas.openxmlformats.org/drawingml/2006/main" noChangeAspect="1"/>
+            </wp:cNvGraphicFramePr>
+            <a:graphic xmlns:a="http://schemas.openxmlformats.org/drawingml/2006/main">
+              <a:graphicData uri="http://schemas.openxmlformats.org/drawingml/2006/picture">
+                <pic:pic xmlns:pic="http://schemas.openxmlformats.org/drawingml/2006/picture">
+                  <pic:nvPicPr>
+                    <pic:cNvPr id="5" name="Picture 5" descr="A picture containing text&#10;&#10;Description automatically generated"/>
+                    <pic:cNvPicPr/>
+                  </pic:nvPicPr>
+                  <pic:blipFill>
+                    <a:blip r:embed="rId10"/>
+                    <a:stretch>
+                      <a:fillRect/>
+                    </a:stretch>
+                  </pic:blipFill>
+                  <pic:spPr>
+                    <a:xfrm>
+                      <a:off x="0" y="0"/>
+                      <a:ext cx="1513858" cy="519869"/>
+                    </a:xfrm>
+                    <a:prstGeom prst="rect">
+                      <a:avLst/>
+                    </a:prstGeom>
+                  </pic:spPr>
+                </pic:pic>
+              </a:graphicData>
+            </a:graphic>
+          </wp:inline>
+        </w:drawing>
+      </w:r>
+    </w:p>
+    <w:p>
+      <w:pPr>
+        <w:rPr>
+          <w:rFonts w:ascii="Amasis MT Pro" w:hAnsi="Amasis MT Pro" w:cstheme="minorHAnsi"/>
+          <w:b/>
+          <w:bCs/>
+          <w:sz w:val="24"/>
+          <w:szCs w:val="24"/>
+          <w:lang w:val="en-US"/>
+        </w:rPr>
+      </w:pPr>
+    </w:p>
+    <w:p>
+      <w:pPr>
+        <w:rPr>
+          <w:rFonts w:ascii="Amasis MT Pro" w:hAnsi="Amasis MT Pro" w:cstheme="minorHAnsi"/>
+          <w:b/>
+          <w:bCs/>
+          <w:sz w:val="24"/>
+          <w:szCs w:val="24"/>
+          <w:lang w:val="en-US"/>
+        </w:rPr>
+      </w:pPr>
+      <w:r>
+        <w:rPr>
+          <w:rFonts w:ascii="Amasis MT Pro" w:hAnsi="Amasis MT Pro" w:cstheme="minorHAnsi"/>
+          <w:b/>
+          <w:bCs/>
+          <w:sz w:val="24"/>
+          <w:szCs w:val="24"/>
+          <w:lang w:val="en-US"/>
+        </w:rPr>
+        <w:t>Surface Area:</w:t>
+      </w:r>
+    </w:p>
+    <w:p>
+      <w:pPr>
+        <w:rPr>
+          <w:rFonts w:ascii="Amasis MT Pro" w:hAnsi="Amasis MT Pro" w:cstheme="minorHAnsi"/>
+          <w:b/>
+          <w:bCs/>
+          <w:sz w:val="24"/>
+          <w:szCs w:val="24"/>
+          <w:lang w:val="en-US"/>
+        </w:rPr>
+      </w:pPr>
+      <w:r>
+        <w:rPr>
+          <w:noProof/>
+        </w:rPr>
+        <w:drawing>
+          <wp:inline distT="0" distB="0" distL="0" distR="0" wp14:anchorId="626FAFB9" wp14:editId="78A1BADF">
+            <wp:extent cx="870910" cy="287215"/>
+            <wp:effectExtent l="0" t="0" r="5715" b="0"/>
+            <wp:docPr id="7" name="Picture 7" descr="A picture containing text&#10;&#10;Description automatically generated"/>
+            <wp:cNvGraphicFramePr>
+              <a:graphicFrameLocks xmlns:a="http://schemas.openxmlformats.org/drawingml/2006/main" noChangeAspect="1"/>
+            </wp:cNvGraphicFramePr>
+            <a:graphic xmlns:a="http://schemas.openxmlformats.org/drawingml/2006/main">
+              <a:graphicData uri="http://schemas.openxmlformats.org/drawingml/2006/picture">
+                <pic:pic xmlns:pic="http://schemas.openxmlformats.org/drawingml/2006/picture">
+                  <pic:nvPicPr>
+                    <pic:cNvPr id="7" name="Picture 7" descr="A picture containing text&#10;&#10;Description automatically generated"/>
+                    <pic:cNvPicPr/>
+                  </pic:nvPicPr>
+                  <pic:blipFill>
+                    <a:blip r:embed="rId11"/>
+                    <a:stretch>
+                      <a:fillRect/>
+                    </a:stretch>
+                  </pic:blipFill>
+                  <pic:spPr>
+                    <a:xfrm>
+                      <a:off x="0" y="0"/>
+                      <a:ext cx="884883" cy="291823"/>
+                    </a:xfrm>
+                    <a:prstGeom prst="rect">
+                      <a:avLst/>
+                    </a:prstGeom>
+                  </pic:spPr>
+                </pic:pic>
+              </a:graphicData>
+            </a:graphic>
+          </wp:inline>
+        </w:drawing>
+      </w:r>
     </w:p>
     <w:sectPr>
       <w:pgSz w:w="11906" w:h="16838"/>
@@ -480,7 +1899,129 @@
 
 <file path=word/numbering.xml><?xml version="1.0" encoding="utf-8"?>
 <w:numbering xmlns:wpc="http://schemas.microsoft.com/office/word/2010/wordprocessingCanvas" xmlns:cx="http://schemas.microsoft.com/office/drawing/2014/chartex" xmlns:cx1="http://schemas.microsoft.com/office/drawing/2015/9/8/chartex" xmlns:cx2="http://schemas.microsoft.com/office/drawing/2015/10/21/chartex" xmlns:cx3="http://schemas.microsoft.com/office/drawing/2016/5/9/chartex" xmlns:cx4="http://schemas.microsoft.com/office/drawing/2016/5/10/chartex" xmlns:cx5="http://schemas.microsoft.com/office/drawing/2016/5/11/chartex" xmlns:cx6="http://schemas.microsoft.com/office/drawing/2016/5/12/chartex" xmlns:cx7="http://schemas.microsoft.com/office/drawing/2016/5/13/chartex" xmlns:cx8="http://schemas.microsoft.com/office/drawing/2016/5/14/chartex" xmlns:mc="http://schemas.openxmlformats.org/markup-compatibility/2006" xmlns:aink="http://schemas.microsoft.com/office/drawing/2016/ink" xmlns:am3d="http://schemas.microsoft.com/office/drawing/2017/model3d" xmlns:o="urn:schemas-microsoft-com:office:office" xmlns:r="http://schemas.openxmlformats.org/officeDocument/2006/relationships" xmlns:m="http://schemas.openxmlformats.org/officeDocument/2006/math" xmlns:v="urn:schemas-microsoft-com:vml" xmlns:wp14="http://schemas.microsoft.com/office/word/2010/wordprocessingDrawing" xmlns:wp="http://schemas.openxmlformats.org/drawingml/2006/wordprocessingDrawing" xmlns:w10="urn:schemas-microsoft-com:office:word" xmlns:w="http://schemas.openxmlformats.org/wordprocessingml/2006/main" xmlns:w14="http://schemas.microsoft.com/office/word/2010/wordml" xmlns:w15="http://schemas.microsoft.com/office/word/2012/wordml" xmlns:w16cex="http://schemas.microsoft.com/office/word/2018/wordml/cex" xmlns:w16cid="http://schemas.microsoft.com/office/word/2016/wordml/cid" xmlns:w16="http://schemas.microsoft.com/office/word/2018/wordml" xmlns:w16sdtdh="http://schemas.microsoft.com/office/word/2020/wordml/sdtdatahash" xmlns:w16se="http://schemas.microsoft.com/office/word/2015/wordml/symex" xmlns:wpg="http://schemas.microsoft.com/office/word/2010/wordprocessingGroup" xmlns:wpi="http://schemas.microsoft.com/office/word/2010/wordprocessingInk" xmlns:wne="http://schemas.microsoft.com/office/word/2006/wordml" xmlns:wps="http://schemas.microsoft.com/office/word/2010/wordprocessingShape" mc:Ignorable="w14 w15 w16se w16cid w16 w16cex w16sdtdh wp14">
+  <w:numPicBullet w:numPicBulletId="0">
+    <w:pict>
+      <v:shapetype id="_x0000_t75" coordsize="21600,21600" o:spt="75" o:preferrelative="t" path="m@4@5l@4@11@9@11@9@5xe" filled="f" stroked="f">
+        <v:stroke joinstyle="miter"/>
+        <v:formulas>
+          <v:f eqn="if lineDrawn pixelLineWidth 0"/>
+          <v:f eqn="sum @0 1 0"/>
+          <v:f eqn="sum 0 0 @1"/>
+          <v:f eqn="prod @2 1 2"/>
+          <v:f eqn="prod @3 21600 pixelWidth"/>
+          <v:f eqn="prod @3 21600 pixelHeight"/>
+          <v:f eqn="sum @0 0 1"/>
+          <v:f eqn="prod @6 1 2"/>
+          <v:f eqn="prod @7 21600 pixelWidth"/>
+          <v:f eqn="sum @8 21600 0"/>
+          <v:f eqn="prod @7 21600 pixelHeight"/>
+          <v:f eqn="sum @10 21600 0"/>
+        </v:formulas>
+        <v:path o:extrusionok="f" gradientshapeok="t" o:connecttype="rect"/>
+        <o:lock v:ext="edit" aspectratio="t"/>
+      </v:shapetype>
+      <v:shape id="_x0000_i1036" type="#_x0000_t75" alt="A close-up of a key chain&#10;&#10;Description automatically generated with medium confidence" style="width:66pt;height:48pt;visibility:visible;mso-wrap-style:square" o:bullet="t">
+        <v:imagedata r:id="rId1" o:title="A close-up of a key chain&#10;&#10;Description automatically generated with medium confidence"/>
+      </v:shape>
+    </w:pict>
+  </w:numPicBullet>
+  <w:numPicBullet w:numPicBulletId="1">
+    <w:pict>
+      <v:shape id="_x0000_i1037" type="#_x0000_t75" alt="Logo&#10;&#10;Description automatically generated" style="width:90pt;height:42pt;visibility:visible;mso-wrap-style:square" o:bullet="t">
+        <v:imagedata r:id="rId2" o:title="Logo&#10;&#10;Description automatically generated"/>
+      </v:shape>
+    </w:pict>
+  </w:numPicBullet>
   <w:abstractNum w:abstractNumId="0" w15:restartNumberingAfterBreak="0">
+    <w:nsid w:val="01BF2FD2"/>
+    <w:multiLevelType w:val="hybridMultilevel"/>
+    <w:tmpl w:val="F37A2AD2"/>
+    <w:lvl w:ilvl="0" w:tplc="0C09000F">
+      <w:start w:val="1"/>
+      <w:numFmt w:val="decimal"/>
+      <w:lvlText w:val="%1."/>
+      <w:lvlJc w:val="left"/>
+      <w:pPr>
+        <w:ind w:left="1080" w:hanging="360"/>
+      </w:pPr>
+      <w:rPr>
+        <w:rFonts w:hint="default"/>
+      </w:rPr>
+    </w:lvl>
+    <w:lvl w:ilvl="1" w:tplc="0C090019" w:tentative="1">
+      <w:start w:val="1"/>
+      <w:numFmt w:val="lowerLetter"/>
+      <w:lvlText w:val="%2."/>
+      <w:lvlJc w:val="left"/>
+      <w:pPr>
+        <w:ind w:left="1800" w:hanging="360"/>
+      </w:pPr>
+    </w:lvl>
+    <w:lvl w:ilvl="2" w:tplc="0C09001B" w:tentative="1">
+      <w:start w:val="1"/>
+      <w:numFmt w:val="lowerRoman"/>
+      <w:lvlText w:val="%3."/>
+      <w:lvlJc w:val="right"/>
+      <w:pPr>
+        <w:ind w:left="2520" w:hanging="180"/>
+      </w:pPr>
+    </w:lvl>
+    <w:lvl w:ilvl="3" w:tplc="0C09000F" w:tentative="1">
+      <w:start w:val="1"/>
+      <w:numFmt w:val="decimal"/>
+      <w:lvlText w:val="%4."/>
+      <w:lvlJc w:val="left"/>
+      <w:pPr>
+        <w:ind w:left="3240" w:hanging="360"/>
+      </w:pPr>
+    </w:lvl>
+    <w:lvl w:ilvl="4" w:tplc="0C090019" w:tentative="1">
+      <w:start w:val="1"/>
+      <w:numFmt w:val="lowerLetter"/>
+      <w:lvlText w:val="%5."/>
+      <w:lvlJc w:val="left"/>
+      <w:pPr>
+        <w:ind w:left="3960" w:hanging="360"/>
+      </w:pPr>
+    </w:lvl>
+    <w:lvl w:ilvl="5" w:tplc="0C09001B" w:tentative="1">
+      <w:start w:val="1"/>
+      <w:numFmt w:val="lowerRoman"/>
+      <w:lvlText w:val="%6."/>
+      <w:lvlJc w:val="right"/>
+      <w:pPr>
+        <w:ind w:left="4680" w:hanging="180"/>
+      </w:pPr>
+    </w:lvl>
+    <w:lvl w:ilvl="6" w:tplc="0C09000F" w:tentative="1">
+      <w:start w:val="1"/>
+      <w:numFmt w:val="decimal"/>
+      <w:lvlText w:val="%7."/>
+      <w:lvlJc w:val="left"/>
+      <w:pPr>
+        <w:ind w:left="5400" w:hanging="360"/>
+      </w:pPr>
+    </w:lvl>
+    <w:lvl w:ilvl="7" w:tplc="0C090019" w:tentative="1">
+      <w:start w:val="1"/>
+      <w:numFmt w:val="lowerLetter"/>
+      <w:lvlText w:val="%8."/>
+      <w:lvlJc w:val="left"/>
+      <w:pPr>
+        <w:ind w:left="6120" w:hanging="360"/>
+      </w:pPr>
+    </w:lvl>
+    <w:lvl w:ilvl="8" w:tplc="0C09001B" w:tentative="1">
+      <w:start w:val="1"/>
+      <w:numFmt w:val="lowerRoman"/>
+      <w:lvlText w:val="%9."/>
+      <w:lvlJc w:val="right"/>
+      <w:pPr>
+        <w:ind w:left="6840" w:hanging="180"/>
+      </w:pPr>
+    </w:lvl>
+  </w:abstractNum>
+  <w:abstractNum w:abstractNumId="1" w15:restartNumberingAfterBreak="0">
     <w:nsid w:val="04E156A7"/>
     <w:multiLevelType w:val="hybridMultilevel"/>
     <w:tmpl w:val="2E4430B4"/>
@@ -569,7 +2110,148 @@
       </w:pPr>
     </w:lvl>
   </w:abstractNum>
-  <w:abstractNum w:abstractNumId="1" w15:restartNumberingAfterBreak="0">
+  <w:abstractNum w:abstractNumId="2" w15:restartNumberingAfterBreak="0">
+    <w:nsid w:val="1E474236"/>
+    <w:multiLevelType w:val="hybridMultilevel"/>
+    <w:tmpl w:val="88DAA074"/>
+    <w:lvl w:ilvl="0" w:tplc="FD2E626C">
+      <w:start w:val="1"/>
+      <w:numFmt w:val="bullet"/>
+      <w:lvlText w:val=""/>
+      <w:lvlPicBulletId w:val="1"/>
+      <w:lvlJc w:val="left"/>
+      <w:pPr>
+        <w:tabs>
+          <w:tab w:val="num" w:pos="720"/>
+        </w:tabs>
+        <w:ind w:left="720" w:hanging="360"/>
+      </w:pPr>
+      <w:rPr>
+        <w:rFonts w:ascii="Symbol" w:hAnsi="Symbol" w:hint="default"/>
+      </w:rPr>
+    </w:lvl>
+    <w:lvl w:ilvl="1" w:tplc="3CDAD796" w:tentative="1">
+      <w:start w:val="1"/>
+      <w:numFmt w:val="bullet"/>
+      <w:lvlText w:val=""/>
+      <w:lvlJc w:val="left"/>
+      <w:pPr>
+        <w:tabs>
+          <w:tab w:val="num" w:pos="1440"/>
+        </w:tabs>
+        <w:ind w:left="1440" w:hanging="360"/>
+      </w:pPr>
+      <w:rPr>
+        <w:rFonts w:ascii="Symbol" w:hAnsi="Symbol" w:hint="default"/>
+      </w:rPr>
+    </w:lvl>
+    <w:lvl w:ilvl="2" w:tplc="25B0259C" w:tentative="1">
+      <w:start w:val="1"/>
+      <w:numFmt w:val="bullet"/>
+      <w:lvlText w:val=""/>
+      <w:lvlJc w:val="left"/>
+      <w:pPr>
+        <w:tabs>
+          <w:tab w:val="num" w:pos="2160"/>
+        </w:tabs>
+        <w:ind w:left="2160" w:hanging="360"/>
+      </w:pPr>
+      <w:rPr>
+        <w:rFonts w:ascii="Symbol" w:hAnsi="Symbol" w:hint="default"/>
+      </w:rPr>
+    </w:lvl>
+    <w:lvl w:ilvl="3" w:tplc="2DF09474" w:tentative="1">
+      <w:start w:val="1"/>
+      <w:numFmt w:val="bullet"/>
+      <w:lvlText w:val=""/>
+      <w:lvlJc w:val="left"/>
+      <w:pPr>
+        <w:tabs>
+          <w:tab w:val="num" w:pos="2880"/>
+        </w:tabs>
+        <w:ind w:left="2880" w:hanging="360"/>
+      </w:pPr>
+      <w:rPr>
+        <w:rFonts w:ascii="Symbol" w:hAnsi="Symbol" w:hint="default"/>
+      </w:rPr>
+    </w:lvl>
+    <w:lvl w:ilvl="4" w:tplc="909076F4" w:tentative="1">
+      <w:start w:val="1"/>
+      <w:numFmt w:val="bullet"/>
+      <w:lvlText w:val=""/>
+      <w:lvlJc w:val="left"/>
+      <w:pPr>
+        <w:tabs>
+          <w:tab w:val="num" w:pos="3600"/>
+        </w:tabs>
+        <w:ind w:left="3600" w:hanging="360"/>
+      </w:pPr>
+      <w:rPr>
+        <w:rFonts w:ascii="Symbol" w:hAnsi="Symbol" w:hint="default"/>
+      </w:rPr>
+    </w:lvl>
+    <w:lvl w:ilvl="5" w:tplc="FE2475CA" w:tentative="1">
+      <w:start w:val="1"/>
+      <w:numFmt w:val="bullet"/>
+      <w:lvlText w:val=""/>
+      <w:lvlJc w:val="left"/>
+      <w:pPr>
+        <w:tabs>
+          <w:tab w:val="num" w:pos="4320"/>
+        </w:tabs>
+        <w:ind w:left="4320" w:hanging="360"/>
+      </w:pPr>
+      <w:rPr>
+        <w:rFonts w:ascii="Symbol" w:hAnsi="Symbol" w:hint="default"/>
+      </w:rPr>
+    </w:lvl>
+    <w:lvl w:ilvl="6" w:tplc="4F5E1B4E" w:tentative="1">
+      <w:start w:val="1"/>
+      <w:numFmt w:val="bullet"/>
+      <w:lvlText w:val=""/>
+      <w:lvlJc w:val="left"/>
+      <w:pPr>
+        <w:tabs>
+          <w:tab w:val="num" w:pos="5040"/>
+        </w:tabs>
+        <w:ind w:left="5040" w:hanging="360"/>
+      </w:pPr>
+      <w:rPr>
+        <w:rFonts w:ascii="Symbol" w:hAnsi="Symbol" w:hint="default"/>
+      </w:rPr>
+    </w:lvl>
+    <w:lvl w:ilvl="7" w:tplc="FA46035A" w:tentative="1">
+      <w:start w:val="1"/>
+      <w:numFmt w:val="bullet"/>
+      <w:lvlText w:val=""/>
+      <w:lvlJc w:val="left"/>
+      <w:pPr>
+        <w:tabs>
+          <w:tab w:val="num" w:pos="5760"/>
+        </w:tabs>
+        <w:ind w:left="5760" w:hanging="360"/>
+      </w:pPr>
+      <w:rPr>
+        <w:rFonts w:ascii="Symbol" w:hAnsi="Symbol" w:hint="default"/>
+      </w:rPr>
+    </w:lvl>
+    <w:lvl w:ilvl="8" w:tplc="063A3986" w:tentative="1">
+      <w:start w:val="1"/>
+      <w:numFmt w:val="bullet"/>
+      <w:lvlText w:val=""/>
+      <w:lvlJc w:val="left"/>
+      <w:pPr>
+        <w:tabs>
+          <w:tab w:val="num" w:pos="6480"/>
+        </w:tabs>
+        <w:ind w:left="6480" w:hanging="360"/>
+      </w:pPr>
+      <w:rPr>
+        <w:rFonts w:ascii="Symbol" w:hAnsi="Symbol" w:hint="default"/>
+      </w:rPr>
+    </w:lvl>
+  </w:abstractNum>
+  <w:abstractNum w:abstractNumId="3" w15:restartNumberingAfterBreak="0">
     <w:nsid w:val="31D2001F"/>
     <w:multiLevelType w:val="hybridMultilevel"/>
     <w:tmpl w:val="92600672"/>
@@ -658,7 +2340,148 @@
       </w:pPr>
     </w:lvl>
   </w:abstractNum>
-  <w:abstractNum w:abstractNumId="2" w15:restartNumberingAfterBreak="0">
+  <w:abstractNum w:abstractNumId="4" w15:restartNumberingAfterBreak="0">
+    <w:nsid w:val="31E56DA5"/>
+    <w:multiLevelType w:val="hybridMultilevel"/>
+    <w:tmpl w:val="2C262D58"/>
+    <w:lvl w:ilvl="0" w:tplc="0D90A916">
+      <w:start w:val="1"/>
+      <w:numFmt w:val="bullet"/>
+      <w:lvlText w:val=""/>
+      <w:lvlPicBulletId w:val="0"/>
+      <w:lvlJc w:val="left"/>
+      <w:pPr>
+        <w:tabs>
+          <w:tab w:val="num" w:pos="720"/>
+        </w:tabs>
+        <w:ind w:left="720" w:hanging="360"/>
+      </w:pPr>
+      <w:rPr>
+        <w:rFonts w:ascii="Symbol" w:hAnsi="Symbol" w:hint="default"/>
+      </w:rPr>
+    </w:lvl>
+    <w:lvl w:ilvl="1" w:tplc="4C02392A" w:tentative="1">
+      <w:start w:val="1"/>
+      <w:numFmt w:val="bullet"/>
+      <w:lvlText w:val=""/>
+      <w:lvlJc w:val="left"/>
+      <w:pPr>
+        <w:tabs>
+          <w:tab w:val="num" w:pos="1440"/>
+        </w:tabs>
+        <w:ind w:left="1440" w:hanging="360"/>
+      </w:pPr>
+      <w:rPr>
+        <w:rFonts w:ascii="Symbol" w:hAnsi="Symbol" w:hint="default"/>
+      </w:rPr>
+    </w:lvl>
+    <w:lvl w:ilvl="2" w:tplc="6D20C4F6" w:tentative="1">
+      <w:start w:val="1"/>
+      <w:numFmt w:val="bullet"/>
+      <w:lvlText w:val=""/>
+      <w:lvlJc w:val="left"/>
+      <w:pPr>
+        <w:tabs>
+          <w:tab w:val="num" w:pos="2160"/>
+        </w:tabs>
+        <w:ind w:left="2160" w:hanging="360"/>
+      </w:pPr>
+      <w:rPr>
+        <w:rFonts w:ascii="Symbol" w:hAnsi="Symbol" w:hint="default"/>
+      </w:rPr>
+    </w:lvl>
+    <w:lvl w:ilvl="3" w:tplc="BF2EEC36" w:tentative="1">
+      <w:start w:val="1"/>
+      <w:numFmt w:val="bullet"/>
+      <w:lvlText w:val=""/>
+      <w:lvlJc w:val="left"/>
+      <w:pPr>
+        <w:tabs>
+          <w:tab w:val="num" w:pos="2880"/>
+        </w:tabs>
+        <w:ind w:left="2880" w:hanging="360"/>
+      </w:pPr>
+      <w:rPr>
+        <w:rFonts w:ascii="Symbol" w:hAnsi="Symbol" w:hint="default"/>
+      </w:rPr>
+    </w:lvl>
+    <w:lvl w:ilvl="4" w:tplc="82C8A9F0" w:tentative="1">
+      <w:start w:val="1"/>
+      <w:numFmt w:val="bullet"/>
+      <w:lvlText w:val=""/>
+      <w:lvlJc w:val="left"/>
+      <w:pPr>
+        <w:tabs>
+          <w:tab w:val="num" w:pos="3600"/>
+        </w:tabs>
+        <w:ind w:left="3600" w:hanging="360"/>
+      </w:pPr>
+      <w:rPr>
+        <w:rFonts w:ascii="Symbol" w:hAnsi="Symbol" w:hint="default"/>
+      </w:rPr>
+    </w:lvl>
+    <w:lvl w:ilvl="5" w:tplc="CBBA1540" w:tentative="1">
+      <w:start w:val="1"/>
+      <w:numFmt w:val="bullet"/>
+      <w:lvlText w:val=""/>
+      <w:lvlJc w:val="left"/>
+      <w:pPr>
+        <w:tabs>
+          <w:tab w:val="num" w:pos="4320"/>
+        </w:tabs>
+        <w:ind w:left="4320" w:hanging="360"/>
+      </w:pPr>
+      <w:rPr>
+        <w:rFonts w:ascii="Symbol" w:hAnsi="Symbol" w:hint="default"/>
+      </w:rPr>
+    </w:lvl>
+    <w:lvl w:ilvl="6" w:tplc="A93ABC42" w:tentative="1">
+      <w:start w:val="1"/>
+      <w:numFmt w:val="bullet"/>
+      <w:lvlText w:val=""/>
+      <w:lvlJc w:val="left"/>
+      <w:pPr>
+        <w:tabs>
+          <w:tab w:val="num" w:pos="5040"/>
+        </w:tabs>
+        <w:ind w:left="5040" w:hanging="360"/>
+      </w:pPr>
+      <w:rPr>
+        <w:rFonts w:ascii="Symbol" w:hAnsi="Symbol" w:hint="default"/>
+      </w:rPr>
+    </w:lvl>
+    <w:lvl w:ilvl="7" w:tplc="A87C3420" w:tentative="1">
+      <w:start w:val="1"/>
+      <w:numFmt w:val="bullet"/>
+      <w:lvlText w:val=""/>
+      <w:lvlJc w:val="left"/>
+      <w:pPr>
+        <w:tabs>
+          <w:tab w:val="num" w:pos="5760"/>
+        </w:tabs>
+        <w:ind w:left="5760" w:hanging="360"/>
+      </w:pPr>
+      <w:rPr>
+        <w:rFonts w:ascii="Symbol" w:hAnsi="Symbol" w:hint="default"/>
+      </w:rPr>
+    </w:lvl>
+    <w:lvl w:ilvl="8" w:tplc="39D04BB4" w:tentative="1">
+      <w:start w:val="1"/>
+      <w:numFmt w:val="bullet"/>
+      <w:lvlText w:val=""/>
+      <w:lvlJc w:val="left"/>
+      <w:pPr>
+        <w:tabs>
+          <w:tab w:val="num" w:pos="6480"/>
+        </w:tabs>
+        <w:ind w:left="6480" w:hanging="360"/>
+      </w:pPr>
+      <w:rPr>
+        <w:rFonts w:ascii="Symbol" w:hAnsi="Symbol" w:hint="default"/>
+      </w:rPr>
+    </w:lvl>
+  </w:abstractNum>
+  <w:abstractNum w:abstractNumId="5" w15:restartNumberingAfterBreak="0">
     <w:nsid w:val="484120BE"/>
     <w:multiLevelType w:val="hybridMultilevel"/>
     <w:tmpl w:val="BA829874"/>
@@ -747,14 +2570,230 @@
       </w:pPr>
     </w:lvl>
   </w:abstractNum>
+  <w:abstractNum w:abstractNumId="6" w15:restartNumberingAfterBreak="0">
+    <w:nsid w:val="4DE22EB4"/>
+    <w:multiLevelType w:val="hybridMultilevel"/>
+    <w:tmpl w:val="CFEC20B2"/>
+    <w:lvl w:ilvl="0" w:tplc="52B0918A">
+      <w:numFmt w:val="bullet"/>
+      <w:lvlText w:val="-"/>
+      <w:lvlJc w:val="left"/>
+      <w:pPr>
+        <w:ind w:left="720" w:hanging="360"/>
+      </w:pPr>
+      <w:rPr>
+        <w:rFonts w:ascii="Calibri" w:eastAsiaTheme="minorEastAsia" w:hAnsi="Calibri" w:cs="Calibri" w:hint="default"/>
+      </w:rPr>
+    </w:lvl>
+    <w:lvl w:ilvl="1" w:tplc="0C090003" w:tentative="1">
+      <w:start w:val="1"/>
+      <w:numFmt w:val="bullet"/>
+      <w:lvlText w:val="o"/>
+      <w:lvlJc w:val="left"/>
+      <w:pPr>
+        <w:ind w:left="1440" w:hanging="360"/>
+      </w:pPr>
+      <w:rPr>
+        <w:rFonts w:ascii="Courier New" w:hAnsi="Courier New" w:cs="Courier New" w:hint="default"/>
+      </w:rPr>
+    </w:lvl>
+    <w:lvl w:ilvl="2" w:tplc="0C090005" w:tentative="1">
+      <w:start w:val="1"/>
+      <w:numFmt w:val="bullet"/>
+      <w:lvlText w:val=""/>
+      <w:lvlJc w:val="left"/>
+      <w:pPr>
+        <w:ind w:left="2160" w:hanging="360"/>
+      </w:pPr>
+      <w:rPr>
+        <w:rFonts w:ascii="Wingdings" w:hAnsi="Wingdings" w:hint="default"/>
+      </w:rPr>
+    </w:lvl>
+    <w:lvl w:ilvl="3" w:tplc="0C090001" w:tentative="1">
+      <w:start w:val="1"/>
+      <w:numFmt w:val="bullet"/>
+      <w:lvlText w:val=""/>
+      <w:lvlJc w:val="left"/>
+      <w:pPr>
+        <w:ind w:left="2880" w:hanging="360"/>
+      </w:pPr>
+      <w:rPr>
+        <w:rFonts w:ascii="Symbol" w:hAnsi="Symbol" w:hint="default"/>
+      </w:rPr>
+    </w:lvl>
+    <w:lvl w:ilvl="4" w:tplc="0C090003" w:tentative="1">
+      <w:start w:val="1"/>
+      <w:numFmt w:val="bullet"/>
+      <w:lvlText w:val="o"/>
+      <w:lvlJc w:val="left"/>
+      <w:pPr>
+        <w:ind w:left="3600" w:hanging="360"/>
+      </w:pPr>
+      <w:rPr>
+        <w:rFonts w:ascii="Courier New" w:hAnsi="Courier New" w:cs="Courier New" w:hint="default"/>
+      </w:rPr>
+    </w:lvl>
+    <w:lvl w:ilvl="5" w:tplc="0C090005" w:tentative="1">
+      <w:start w:val="1"/>
+      <w:numFmt w:val="bullet"/>
+      <w:lvlText w:val=""/>
+      <w:lvlJc w:val="left"/>
+      <w:pPr>
+        <w:ind w:left="4320" w:hanging="360"/>
+      </w:pPr>
+      <w:rPr>
+        <w:rFonts w:ascii="Wingdings" w:hAnsi="Wingdings" w:hint="default"/>
+      </w:rPr>
+    </w:lvl>
+    <w:lvl w:ilvl="6" w:tplc="0C090001" w:tentative="1">
+      <w:start w:val="1"/>
+      <w:numFmt w:val="bullet"/>
+      <w:lvlText w:val=""/>
+      <w:lvlJc w:val="left"/>
+      <w:pPr>
+        <w:ind w:left="5040" w:hanging="360"/>
+      </w:pPr>
+      <w:rPr>
+        <w:rFonts w:ascii="Symbol" w:hAnsi="Symbol" w:hint="default"/>
+      </w:rPr>
+    </w:lvl>
+    <w:lvl w:ilvl="7" w:tplc="0C090003" w:tentative="1">
+      <w:start w:val="1"/>
+      <w:numFmt w:val="bullet"/>
+      <w:lvlText w:val="o"/>
+      <w:lvlJc w:val="left"/>
+      <w:pPr>
+        <w:ind w:left="5760" w:hanging="360"/>
+      </w:pPr>
+      <w:rPr>
+        <w:rFonts w:ascii="Courier New" w:hAnsi="Courier New" w:cs="Courier New" w:hint="default"/>
+      </w:rPr>
+    </w:lvl>
+    <w:lvl w:ilvl="8" w:tplc="0C090005" w:tentative="1">
+      <w:start w:val="1"/>
+      <w:numFmt w:val="bullet"/>
+      <w:lvlText w:val=""/>
+      <w:lvlJc w:val="left"/>
+      <w:pPr>
+        <w:ind w:left="6480" w:hanging="360"/>
+      </w:pPr>
+      <w:rPr>
+        <w:rFonts w:ascii="Wingdings" w:hAnsi="Wingdings" w:hint="default"/>
+      </w:rPr>
+    </w:lvl>
+  </w:abstractNum>
+  <w:abstractNum w:abstractNumId="7" w15:restartNumberingAfterBreak="0">
+    <w:nsid w:val="7499741A"/>
+    <w:multiLevelType w:val="hybridMultilevel"/>
+    <w:tmpl w:val="5B729F8C"/>
+    <w:lvl w:ilvl="0" w:tplc="0C09000F">
+      <w:start w:val="1"/>
+      <w:numFmt w:val="decimal"/>
+      <w:lvlText w:val="%1."/>
+      <w:lvlJc w:val="left"/>
+      <w:pPr>
+        <w:ind w:left="720" w:hanging="360"/>
+      </w:pPr>
+      <w:rPr>
+        <w:rFonts w:hint="default"/>
+      </w:rPr>
+    </w:lvl>
+    <w:lvl w:ilvl="1" w:tplc="0C090019" w:tentative="1">
+      <w:start w:val="1"/>
+      <w:numFmt w:val="lowerLetter"/>
+      <w:lvlText w:val="%2."/>
+      <w:lvlJc w:val="left"/>
+      <w:pPr>
+        <w:ind w:left="1440" w:hanging="360"/>
+      </w:pPr>
+    </w:lvl>
+    <w:lvl w:ilvl="2" w:tplc="0C09001B" w:tentative="1">
+      <w:start w:val="1"/>
+      <w:numFmt w:val="lowerRoman"/>
+      <w:lvlText w:val="%3."/>
+      <w:lvlJc w:val="right"/>
+      <w:pPr>
+        <w:ind w:left="2160" w:hanging="180"/>
+      </w:pPr>
+    </w:lvl>
+    <w:lvl w:ilvl="3" w:tplc="0C09000F" w:tentative="1">
+      <w:start w:val="1"/>
+      <w:numFmt w:val="decimal"/>
+      <w:lvlText w:val="%4."/>
+      <w:lvlJc w:val="left"/>
+      <w:pPr>
+        <w:ind w:left="2880" w:hanging="360"/>
+      </w:pPr>
+    </w:lvl>
+    <w:lvl w:ilvl="4" w:tplc="0C090019" w:tentative="1">
+      <w:start w:val="1"/>
+      <w:numFmt w:val="lowerLetter"/>
+      <w:lvlText w:val="%5."/>
+      <w:lvlJc w:val="left"/>
+      <w:pPr>
+        <w:ind w:left="3600" w:hanging="360"/>
+      </w:pPr>
+    </w:lvl>
+    <w:lvl w:ilvl="5" w:tplc="0C09001B" w:tentative="1">
+      <w:start w:val="1"/>
+      <w:numFmt w:val="lowerRoman"/>
+      <w:lvlText w:val="%6."/>
+      <w:lvlJc w:val="right"/>
+      <w:pPr>
+        <w:ind w:left="4320" w:hanging="180"/>
+      </w:pPr>
+    </w:lvl>
+    <w:lvl w:ilvl="6" w:tplc="0C09000F" w:tentative="1">
+      <w:start w:val="1"/>
+      <w:numFmt w:val="decimal"/>
+      <w:lvlText w:val="%7."/>
+      <w:lvlJc w:val="left"/>
+      <w:pPr>
+        <w:ind w:left="5040" w:hanging="360"/>
+      </w:pPr>
+    </w:lvl>
+    <w:lvl w:ilvl="7" w:tplc="0C090019" w:tentative="1">
+      <w:start w:val="1"/>
+      <w:numFmt w:val="lowerLetter"/>
+      <w:lvlText w:val="%8."/>
+      <w:lvlJc w:val="left"/>
+      <w:pPr>
+        <w:ind w:left="5760" w:hanging="360"/>
+      </w:pPr>
+    </w:lvl>
+    <w:lvl w:ilvl="8" w:tplc="0C09001B" w:tentative="1">
+      <w:start w:val="1"/>
+      <w:numFmt w:val="lowerRoman"/>
+      <w:lvlText w:val="%9."/>
+      <w:lvlJc w:val="right"/>
+      <w:pPr>
+        <w:ind w:left="6480" w:hanging="180"/>
+      </w:pPr>
+    </w:lvl>
+  </w:abstractNum>
   <w:num w:numId="1">
+    <w:abstractNumId w:val="3"/>
+  </w:num>
+  <w:num w:numId="2">
     <w:abstractNumId w:val="1"/>
   </w:num>
-  <w:num w:numId="2">
+  <w:num w:numId="3">
+    <w:abstractNumId w:val="5"/>
+  </w:num>
+  <w:num w:numId="4">
+    <w:abstractNumId w:val="7"/>
+  </w:num>
+  <w:num w:numId="5">
+    <w:abstractNumId w:val="4"/>
+  </w:num>
+  <w:num w:numId="6">
+    <w:abstractNumId w:val="2"/>
+  </w:num>
+  <w:num w:numId="7">
     <w:abstractNumId w:val="0"/>
   </w:num>
-  <w:num w:numId="3">
-    <w:abstractNumId w:val="2"/>
+  <w:num w:numId="8">
+    <w:abstractNumId w:val="6"/>
   </w:num>
 </w:numbering>
 </file>

</xml_diff>

<commit_message>
add equation solving ipynb
</commit_message>
<xml_diff>
--- a/research.docx
+++ b/research.docx
@@ -473,13 +473,23 @@
           <w:szCs w:val="24"/>
         </w:rPr>
       </w:pPr>
-      <w:r>
-        <w:rPr>
-          <w:rFonts w:ascii="Amasis MT Pro" w:hAnsi="Amasis MT Pro" w:cstheme="minorHAnsi"/>
-          <w:sz w:val="24"/>
-          <w:szCs w:val="24"/>
-        </w:rPr>
-        <w:t>Dosimetric Model: Particle Movements in Vitro (out of body, in solution, lab-related)</w:t>
+      <w:proofErr w:type="spellStart"/>
+      <w:r>
+        <w:rPr>
+          <w:rFonts w:ascii="Amasis MT Pro" w:hAnsi="Amasis MT Pro" w:cstheme="minorHAnsi"/>
+          <w:sz w:val="24"/>
+          <w:szCs w:val="24"/>
+        </w:rPr>
+        <w:t>Dosimetric</w:t>
+      </w:r>
+      <w:proofErr w:type="spellEnd"/>
+      <w:r>
+        <w:rPr>
+          <w:rFonts w:ascii="Amasis MT Pro" w:hAnsi="Amasis MT Pro" w:cstheme="minorHAnsi"/>
+          <w:sz w:val="24"/>
+          <w:szCs w:val="24"/>
+        </w:rPr>
+        <w:t xml:space="preserve"> Model: Particle Movements in Vitro (out of body, in solution, lab-related)</w:t>
       </w:r>
     </w:p>
     <w:p>
@@ -528,7 +538,25 @@
           <w:sz w:val="24"/>
           <w:szCs w:val="24"/>
         </w:rPr>
-        <w:t xml:space="preserve">: function of Dosimetry parts,  {on cells: </w:t>
+        <w:t xml:space="preserve">: function of Dosimetry </w:t>
+      </w:r>
+      <w:proofErr w:type="gramStart"/>
+      <w:r>
+        <w:rPr>
+          <w:rFonts w:ascii="Amasis MT Pro" w:hAnsi="Amasis MT Pro" w:cstheme="minorHAnsi"/>
+          <w:sz w:val="24"/>
+          <w:szCs w:val="24"/>
+        </w:rPr>
+        <w:t>parts,  {</w:t>
+      </w:r>
+      <w:proofErr w:type="gramEnd"/>
+      <w:r>
+        <w:rPr>
+          <w:rFonts w:ascii="Amasis MT Pro" w:hAnsi="Amasis MT Pro" w:cstheme="minorHAnsi"/>
+          <w:sz w:val="24"/>
+          <w:szCs w:val="24"/>
+        </w:rPr>
+        <w:t xml:space="preserve">on cells: </w:t>
       </w:r>
       <w:r>
         <w:rPr>
@@ -726,15 +754,33 @@
           <w:sz w:val="24"/>
           <w:szCs w:val="24"/>
         </w:rPr>
-        <w:t xml:space="preserve"> (How many cells)</w:t>
-      </w:r>
-      <w:r>
-        <w:rPr>
-          <w:rFonts w:ascii="Amasis MT Pro" w:hAnsi="Amasis MT Pro" w:cstheme="minorHAnsi"/>
-          <w:sz w:val="24"/>
-          <w:szCs w:val="24"/>
-        </w:rPr>
-        <w:t xml:space="preserve">   Pos</w:t>
+        <w:t xml:space="preserve"> (How many </w:t>
+      </w:r>
+      <w:proofErr w:type="gramStart"/>
+      <w:r>
+        <w:rPr>
+          <w:rFonts w:ascii="Amasis MT Pro" w:hAnsi="Amasis MT Pro" w:cstheme="minorHAnsi"/>
+          <w:sz w:val="24"/>
+          <w:szCs w:val="24"/>
+        </w:rPr>
+        <w:t>cells)</w:t>
+      </w:r>
+      <w:r>
+        <w:rPr>
+          <w:rFonts w:ascii="Amasis MT Pro" w:hAnsi="Amasis MT Pro" w:cstheme="minorHAnsi"/>
+          <w:sz w:val="24"/>
+          <w:szCs w:val="24"/>
+        </w:rPr>
+        <w:t xml:space="preserve">   </w:t>
+      </w:r>
+      <w:proofErr w:type="gramEnd"/>
+      <w:r>
+        <w:rPr>
+          <w:rFonts w:ascii="Amasis MT Pro" w:hAnsi="Amasis MT Pro" w:cstheme="minorHAnsi"/>
+          <w:sz w:val="24"/>
+          <w:szCs w:val="24"/>
+        </w:rPr>
+        <w:t>Pos</w:t>
       </w:r>
     </w:p>
     <w:p>
@@ -756,8 +802,18 @@
           <w:sz w:val="24"/>
           <w:szCs w:val="24"/>
         </w:rPr>
-        <w:t>r: rate of association (particle into cells rate)  Pos</w:t>
-      </w:r>
+        <w:t xml:space="preserve">r: rate of association (particle into cells </w:t>
+      </w:r>
+      <w:proofErr w:type="gramStart"/>
+      <w:r>
+        <w:rPr>
+          <w:rFonts w:ascii="Amasis MT Pro" w:hAnsi="Amasis MT Pro" w:cstheme="minorHAnsi"/>
+          <w:sz w:val="24"/>
+          <w:szCs w:val="24"/>
+        </w:rPr>
+        <w:t>rate)  Pos</w:t>
+      </w:r>
+      <w:proofErr w:type="gramEnd"/>
     </w:p>
     <w:p>
       <w:pPr>
@@ -778,8 +834,18 @@
           <w:sz w:val="24"/>
           <w:szCs w:val="24"/>
         </w:rPr>
-        <w:t>u: Concentration of Particles  Pos</w:t>
-      </w:r>
+        <w:t xml:space="preserve">u: Concentration of </w:t>
+      </w:r>
+      <w:proofErr w:type="gramStart"/>
+      <w:r>
+        <w:rPr>
+          <w:rFonts w:ascii="Amasis MT Pro" w:hAnsi="Amasis MT Pro" w:cstheme="minorHAnsi"/>
+          <w:sz w:val="24"/>
+          <w:szCs w:val="24"/>
+        </w:rPr>
+        <w:t>Particles  Pos</w:t>
+      </w:r>
+      <w:proofErr w:type="gramEnd"/>
     </w:p>
     <w:p>
       <w:pPr>
@@ -794,13 +860,23 @@
           <w:szCs w:val="24"/>
         </w:rPr>
       </w:pPr>
-      <w:r>
-        <w:rPr>
-          <w:rFonts w:ascii="Amasis MT Pro" w:hAnsi="Amasis MT Pro" w:cstheme="minorHAnsi"/>
-          <w:sz w:val="24"/>
-          <w:szCs w:val="24"/>
-        </w:rPr>
-        <w:t xml:space="preserve">P_capactiy: Cell’s </w:t>
+      <w:proofErr w:type="spellStart"/>
+      <w:r>
+        <w:rPr>
+          <w:rFonts w:ascii="Amasis MT Pro" w:hAnsi="Amasis MT Pro" w:cstheme="minorHAnsi"/>
+          <w:sz w:val="24"/>
+          <w:szCs w:val="24"/>
+        </w:rPr>
+        <w:t>P_capactiy</w:t>
+      </w:r>
+      <w:proofErr w:type="spellEnd"/>
+      <w:r>
+        <w:rPr>
+          <w:rFonts w:ascii="Amasis MT Pro" w:hAnsi="Amasis MT Pro" w:cstheme="minorHAnsi"/>
+          <w:sz w:val="24"/>
+          <w:szCs w:val="24"/>
+        </w:rPr>
+        <w:t xml:space="preserve">: Cell’s </w:t>
       </w:r>
       <w:r>
         <w:rPr>
@@ -842,13 +918,23 @@
           <w:szCs w:val="24"/>
         </w:rPr>
       </w:pPr>
-      <w:r>
-        <w:rPr>
-          <w:rFonts w:ascii="Amasis MT Pro" w:hAnsi="Amasis MT Pro" w:cstheme="minorHAnsi"/>
-          <w:sz w:val="24"/>
-          <w:szCs w:val="24"/>
-        </w:rPr>
-        <w:t xml:space="preserve">P_assoc: </w:t>
+      <w:proofErr w:type="spellStart"/>
+      <w:r>
+        <w:rPr>
+          <w:rFonts w:ascii="Amasis MT Pro" w:hAnsi="Amasis MT Pro" w:cstheme="minorHAnsi"/>
+          <w:sz w:val="24"/>
+          <w:szCs w:val="24"/>
+        </w:rPr>
+        <w:t>P_assoc</w:t>
+      </w:r>
+      <w:proofErr w:type="spellEnd"/>
+      <w:r>
+        <w:rPr>
+          <w:rFonts w:ascii="Amasis MT Pro" w:hAnsi="Amasis MT Pro" w:cstheme="minorHAnsi"/>
+          <w:sz w:val="24"/>
+          <w:szCs w:val="24"/>
+        </w:rPr>
+        <w:t xml:space="preserve">: </w:t>
       </w:r>
       <w:r>
         <w:rPr>
@@ -906,13 +992,23 @@
           <w:szCs w:val="24"/>
         </w:rPr>
       </w:pPr>
-      <w:r>
-        <w:rPr>
-          <w:rFonts w:ascii="Amasis MT Pro" w:hAnsi="Amasis MT Pro" w:cstheme="minorHAnsi"/>
-          <w:sz w:val="24"/>
-          <w:szCs w:val="24"/>
-        </w:rPr>
-        <w:t xml:space="preserve">S_capacity: </w:t>
+      <w:proofErr w:type="spellStart"/>
+      <w:r>
+        <w:rPr>
+          <w:rFonts w:ascii="Amasis MT Pro" w:hAnsi="Amasis MT Pro" w:cstheme="minorHAnsi"/>
+          <w:sz w:val="24"/>
+          <w:szCs w:val="24"/>
+        </w:rPr>
+        <w:t>S_capacity</w:t>
+      </w:r>
+      <w:proofErr w:type="spellEnd"/>
+      <w:r>
+        <w:rPr>
+          <w:rFonts w:ascii="Amasis MT Pro" w:hAnsi="Amasis MT Pro" w:cstheme="minorHAnsi"/>
+          <w:sz w:val="24"/>
+          <w:szCs w:val="24"/>
+        </w:rPr>
+        <w:t xml:space="preserve">: </w:t>
       </w:r>
       <w:r>
         <w:rPr>
@@ -982,7 +1078,25 @@
           <w:sz w:val="24"/>
           <w:szCs w:val="24"/>
         </w:rPr>
-        <w:t xml:space="preserve">Incubate Cells(1,2) =&gt; Put </w:t>
+        <w:t xml:space="preserve">Incubate </w:t>
+      </w:r>
+      <w:proofErr w:type="gramStart"/>
+      <w:r>
+        <w:rPr>
+          <w:rFonts w:ascii="Amasis MT Pro" w:hAnsi="Amasis MT Pro" w:cstheme="minorHAnsi"/>
+          <w:sz w:val="24"/>
+          <w:szCs w:val="24"/>
+        </w:rPr>
+        <w:t>Cells(</w:t>
+      </w:r>
+      <w:proofErr w:type="gramEnd"/>
+      <w:r>
+        <w:rPr>
+          <w:rFonts w:ascii="Amasis MT Pro" w:hAnsi="Amasis MT Pro" w:cstheme="minorHAnsi"/>
+          <w:sz w:val="24"/>
+          <w:szCs w:val="24"/>
+        </w:rPr>
+        <w:t xml:space="preserve">1,2) =&gt; Put </w:t>
       </w:r>
       <w:r>
         <w:rPr>
@@ -1118,16 +1232,45 @@
           <w:sz w:val="24"/>
           <w:szCs w:val="24"/>
         </w:rPr>
-        <w:t xml:space="preserve"> , (0&lt;P&lt;1), where err_best is fixed and er</w:t>
-      </w:r>
-      <w:r>
-        <w:rPr>
-          <w:rFonts w:ascii="Amasis MT Pro" w:hAnsi="Amasis MT Pro" w:cstheme="minorHAnsi"/>
-          <w:sz w:val="24"/>
-          <w:szCs w:val="24"/>
-          <w:lang w:val="en-US"/>
-        </w:rPr>
-        <w:t>r_model is current one</w:t>
+        <w:t xml:space="preserve"> , (0&lt;P&lt;1), where </w:t>
+      </w:r>
+      <w:proofErr w:type="spellStart"/>
+      <w:r>
+        <w:rPr>
+          <w:rFonts w:ascii="Amasis MT Pro" w:hAnsi="Amasis MT Pro" w:cstheme="minorHAnsi"/>
+          <w:sz w:val="24"/>
+          <w:szCs w:val="24"/>
+        </w:rPr>
+        <w:t>err_best</w:t>
+      </w:r>
+      <w:proofErr w:type="spellEnd"/>
+      <w:r>
+        <w:rPr>
+          <w:rFonts w:ascii="Amasis MT Pro" w:hAnsi="Amasis MT Pro" w:cstheme="minorHAnsi"/>
+          <w:sz w:val="24"/>
+          <w:szCs w:val="24"/>
+        </w:rPr>
+        <w:t xml:space="preserve"> is fixed and er</w:t>
+      </w:r>
+      <w:proofErr w:type="spellStart"/>
+      <w:r>
+        <w:rPr>
+          <w:rFonts w:ascii="Amasis MT Pro" w:hAnsi="Amasis MT Pro" w:cstheme="minorHAnsi"/>
+          <w:sz w:val="24"/>
+          <w:szCs w:val="24"/>
+          <w:lang w:val="en-US"/>
+        </w:rPr>
+        <w:t>r_model</w:t>
+      </w:r>
+      <w:proofErr w:type="spellEnd"/>
+      <w:r>
+        <w:rPr>
+          <w:rFonts w:ascii="Amasis MT Pro" w:hAnsi="Amasis MT Pro" w:cstheme="minorHAnsi"/>
+          <w:sz w:val="24"/>
+          <w:szCs w:val="24"/>
+          <w:lang w:val="en-US"/>
+        </w:rPr>
+        <w:t xml:space="preserve"> is current one</w:t>
       </w:r>
     </w:p>
     <w:p>
@@ -1206,7 +1349,25 @@
           <w:sz w:val="24"/>
           <w:szCs w:val="24"/>
         </w:rPr>
-        <w:t xml:space="preserve"> --------Indicates S_capacity is not important (threshold may be P_ instead, association speed rather than surface capacity)</w:t>
+        <w:t xml:space="preserve"> --------Indicates </w:t>
+      </w:r>
+      <w:proofErr w:type="spellStart"/>
+      <w:r>
+        <w:rPr>
+          <w:rFonts w:ascii="Amasis MT Pro" w:hAnsi="Amasis MT Pro" w:cstheme="minorHAnsi"/>
+          <w:sz w:val="24"/>
+          <w:szCs w:val="24"/>
+        </w:rPr>
+        <w:t>S_capacity</w:t>
+      </w:r>
+      <w:proofErr w:type="spellEnd"/>
+      <w:r>
+        <w:rPr>
+          <w:rFonts w:ascii="Amasis MT Pro" w:hAnsi="Amasis MT Pro" w:cstheme="minorHAnsi"/>
+          <w:sz w:val="24"/>
+          <w:szCs w:val="24"/>
+        </w:rPr>
+        <w:t xml:space="preserve"> is not important (threshold may be P_ instead, association speed rather than surface capacity)</w:t>
       </w:r>
     </w:p>
     <w:p>
@@ -1245,6 +1406,7 @@
         </w:rPr>
         <w:t xml:space="preserve">Determine Association rate </w:t>
       </w:r>
+      <w:proofErr w:type="gramStart"/>
       <w:r>
         <w:rPr>
           <w:rFonts w:ascii="Amasis MT Pro" w:hAnsi="Amasis MT Pro" w:cstheme="minorHAnsi"/>
@@ -1262,7 +1424,16 @@
           <w:sz w:val="24"/>
           <w:szCs w:val="24"/>
         </w:rPr>
-        <w:t xml:space="preserve"> : </w:t>
+        <w:t xml:space="preserve"> :</w:t>
+      </w:r>
+      <w:proofErr w:type="gramEnd"/>
+      <w:r>
+        <w:rPr>
+          <w:rFonts w:ascii="Amasis MT Pro" w:hAnsi="Amasis MT Pro" w:cstheme="minorHAnsi"/>
+          <w:sz w:val="24"/>
+          <w:szCs w:val="24"/>
+        </w:rPr>
+        <w:t xml:space="preserve"> </w:t>
       </w:r>
     </w:p>
     <w:p>
@@ -1290,6 +1461,7 @@
         <w:br/>
         <w:t xml:space="preserve">Bigger, larger cell may have high </w:t>
       </w:r>
+      <w:proofErr w:type="gramStart"/>
       <w:r>
         <w:rPr>
           <w:rFonts w:ascii="Amasis MT Pro" w:hAnsi="Amasis MT Pro" w:cstheme="minorHAnsi"/>
@@ -1299,7 +1471,19 @@
           <w:szCs w:val="24"/>
           <w:u w:val="single"/>
         </w:rPr>
-        <w:t>association(brighter, settling faster),</w:t>
+        <w:t>association(</w:t>
+      </w:r>
+      <w:proofErr w:type="gramEnd"/>
+      <w:r>
+        <w:rPr>
+          <w:rFonts w:ascii="Amasis MT Pro" w:hAnsi="Amasis MT Pro" w:cstheme="minorHAnsi"/>
+          <w:b/>
+          <w:bCs/>
+          <w:sz w:val="24"/>
+          <w:szCs w:val="24"/>
+          <w:u w:val="single"/>
+        </w:rPr>
+        <w:t>brighter, settling faster),</w:t>
       </w:r>
       <w:r>
         <w:rPr>
@@ -1887,6 +2071,1377 @@
         </w:drawing>
       </w:r>
     </w:p>
+    <w:p>
+      <w:pPr>
+        <w:rPr>
+          <w:rFonts w:ascii="Amasis MT Pro" w:hAnsi="Amasis MT Pro" w:cstheme="minorHAnsi"/>
+          <w:b/>
+          <w:bCs/>
+          <w:sz w:val="24"/>
+          <w:szCs w:val="24"/>
+          <w:lang w:val="en-US"/>
+        </w:rPr>
+      </w:pPr>
+    </w:p>
+    <w:p>
+      <w:pPr>
+        <w:rPr>
+          <w:rFonts w:ascii="Amasis MT Pro" w:hAnsi="Amasis MT Pro" w:cstheme="minorHAnsi"/>
+          <w:b/>
+          <w:bCs/>
+          <w:sz w:val="24"/>
+          <w:szCs w:val="24"/>
+          <w:lang w:val="en-US"/>
+        </w:rPr>
+      </w:pPr>
+    </w:p>
+    <w:p>
+      <w:pPr>
+        <w:rPr>
+          <w:rFonts w:ascii="Amasis MT Pro" w:hAnsi="Amasis MT Pro" w:cstheme="minorHAnsi"/>
+          <w:b/>
+          <w:bCs/>
+          <w:sz w:val="24"/>
+          <w:szCs w:val="24"/>
+          <w:lang w:val="en-US"/>
+        </w:rPr>
+      </w:pPr>
+    </w:p>
+    <w:p>
+      <w:pPr>
+        <w:rPr>
+          <w:rFonts w:ascii="Amasis MT Pro" w:hAnsi="Amasis MT Pro" w:cstheme="minorHAnsi"/>
+          <w:b/>
+          <w:bCs/>
+          <w:sz w:val="24"/>
+          <w:szCs w:val="24"/>
+          <w:lang w:val="en-US"/>
+        </w:rPr>
+      </w:pPr>
+    </w:p>
+    <w:p>
+      <w:pPr>
+        <w:rPr>
+          <w:rFonts w:ascii="Amasis MT Pro" w:hAnsi="Amasis MT Pro" w:cstheme="minorHAnsi"/>
+          <w:b/>
+          <w:bCs/>
+          <w:sz w:val="24"/>
+          <w:szCs w:val="24"/>
+          <w:lang w:val="en-US"/>
+        </w:rPr>
+      </w:pPr>
+    </w:p>
+    <w:p>
+      <w:pPr>
+        <w:rPr>
+          <w:rFonts w:ascii="Amasis MT Pro" w:hAnsi="Amasis MT Pro" w:cstheme="minorHAnsi"/>
+          <w:b/>
+          <w:bCs/>
+          <w:sz w:val="24"/>
+          <w:szCs w:val="24"/>
+          <w:lang w:val="en-US"/>
+        </w:rPr>
+      </w:pPr>
+    </w:p>
+    <w:p>
+      <w:pPr>
+        <w:rPr>
+          <w:rFonts w:ascii="Amasis MT Pro" w:hAnsi="Amasis MT Pro" w:cstheme="minorHAnsi"/>
+          <w:b/>
+          <w:bCs/>
+          <w:sz w:val="32"/>
+          <w:szCs w:val="32"/>
+          <w:lang w:val="en-US"/>
+        </w:rPr>
+      </w:pPr>
+      <w:r>
+        <w:rPr>
+          <w:rFonts w:ascii="Amasis MT Pro" w:hAnsi="Amasis MT Pro" w:cstheme="minorHAnsi"/>
+          <w:b/>
+          <w:bCs/>
+          <w:sz w:val="32"/>
+          <w:szCs w:val="32"/>
+          <w:lang w:val="en-US"/>
+        </w:rPr>
+        <w:t>LIVER Absorption</w:t>
+      </w:r>
+    </w:p>
+    <w:p>
+      <w:pPr>
+        <w:rPr>
+          <w:rFonts w:ascii="Amasis MT Pro" w:hAnsi="Amasis MT Pro" w:cstheme="minorHAnsi"/>
+          <w:b/>
+          <w:bCs/>
+          <w:sz w:val="32"/>
+          <w:szCs w:val="32"/>
+          <w:lang w:val="en-US"/>
+        </w:rPr>
+      </w:pPr>
+      <w:r>
+        <w:rPr>
+          <w:rFonts w:ascii="Amasis MT Pro" w:hAnsi="Amasis MT Pro" w:cstheme="minorHAnsi"/>
+          <w:b/>
+          <w:bCs/>
+          <w:sz w:val="32"/>
+          <w:szCs w:val="32"/>
+          <w:lang w:val="en-US"/>
+        </w:rPr>
+        <w:t>Factors affecting number of Particles</w:t>
+      </w:r>
+      <w:r>
+        <w:rPr>
+          <w:rFonts w:ascii="Amasis MT Pro" w:hAnsi="Amasis MT Pro" w:cstheme="minorHAnsi"/>
+          <w:b/>
+          <w:bCs/>
+          <w:sz w:val="32"/>
+          <w:szCs w:val="32"/>
+          <w:lang w:val="en-US"/>
+        </w:rPr>
+        <w:t xml:space="preserve"> entering Hepatocyte</w:t>
+      </w:r>
+    </w:p>
+    <w:p>
+      <w:pPr>
+        <w:pStyle w:val="ListParagraph"/>
+        <w:rPr>
+          <w:rFonts w:ascii="Amasis MT Pro" w:hAnsi="Amasis MT Pro" w:cstheme="minorHAnsi"/>
+          <w:sz w:val="24"/>
+          <w:szCs w:val="24"/>
+          <w:lang w:val="en-US"/>
+        </w:rPr>
+      </w:pPr>
+      <w:r>
+        <w:rPr>
+          <w:rFonts w:ascii="Amasis MT Pro" w:hAnsi="Amasis MT Pro" w:cstheme="minorHAnsi"/>
+          <w:sz w:val="24"/>
+          <w:szCs w:val="24"/>
+          <w:lang w:val="en-US"/>
+        </w:rPr>
+        <w:t xml:space="preserve">Particles enter human </w:t>
+      </w:r>
+      <w:proofErr w:type="gramStart"/>
+      <w:r>
+        <w:rPr>
+          <w:rFonts w:ascii="Amasis MT Pro" w:hAnsi="Amasis MT Pro" w:cstheme="minorHAnsi"/>
+          <w:sz w:val="24"/>
+          <w:szCs w:val="24"/>
+          <w:lang w:val="en-US"/>
+        </w:rPr>
+        <w:t>body(</w:t>
+      </w:r>
+      <w:proofErr w:type="gramEnd"/>
+      <w:r>
+        <w:rPr>
+          <w:rFonts w:ascii="Amasis MT Pro" w:hAnsi="Amasis MT Pro" w:cstheme="minorHAnsi"/>
+          <w:sz w:val="24"/>
+          <w:szCs w:val="24"/>
+          <w:lang w:val="en-US"/>
+        </w:rPr>
+        <w:t>blood vein) -&gt; [impede by Kupffer Cells] or [through vein window] –</w:t>
+      </w:r>
+      <w:r>
+        <w:rPr>
+          <w:rFonts w:ascii="Amasis MT Pro" w:hAnsi="Amasis MT Pro" w:cstheme="minorHAnsi"/>
+          <w:sz w:val="24"/>
+          <w:szCs w:val="24"/>
+          <w:lang w:val="en-US"/>
+        </w:rPr>
+        <w:t>&gt;</w:t>
+      </w:r>
+      <w:r>
+        <w:rPr>
+          <w:rFonts w:ascii="Amasis MT Pro" w:hAnsi="Amasis MT Pro" w:cstheme="minorHAnsi"/>
+          <w:sz w:val="24"/>
+          <w:szCs w:val="24"/>
+          <w:lang w:val="en-US"/>
+        </w:rPr>
+        <w:t xml:space="preserve"> into space between </w:t>
+      </w:r>
+      <w:r>
+        <w:t>hepatocytes</w:t>
+      </w:r>
+      <w:r>
+        <w:t xml:space="preserve"> and vein -&gt; enter </w:t>
+      </w:r>
+      <w:r>
+        <w:t>hepatocytes</w:t>
+      </w:r>
+      <w:r>
+        <w:t xml:space="preserve"> -&gt; exit </w:t>
+      </w:r>
+      <w:bookmarkStart w:id="0" w:name="OLE_LINK1"/>
+      <w:r>
+        <w:t>hepatocytes</w:t>
+      </w:r>
+      <w:r>
+        <w:t xml:space="preserve"> </w:t>
+      </w:r>
+      <w:bookmarkEnd w:id="0"/>
+      <w:r>
+        <w:t>-&gt; Enter Bile Duct</w:t>
+      </w:r>
+    </w:p>
+    <w:p>
+      <w:pPr>
+        <w:rPr>
+          <w:rFonts w:ascii="Amasis MT Pro" w:hAnsi="Amasis MT Pro" w:cstheme="minorHAnsi"/>
+          <w:sz w:val="24"/>
+          <w:szCs w:val="24"/>
+          <w:lang w:val="en-US"/>
+        </w:rPr>
+      </w:pPr>
+      <w:r>
+        <w:rPr>
+          <w:rFonts w:ascii="Amasis MT Pro" w:hAnsi="Amasis MT Pro" w:cstheme="minorHAnsi"/>
+          <w:sz w:val="24"/>
+          <w:szCs w:val="24"/>
+          <w:lang w:val="en-US"/>
+        </w:rPr>
+        <w:tab/>
+      </w:r>
+    </w:p>
+    <w:p>
+      <w:pPr>
+        <w:rPr>
+          <w:rFonts w:ascii="Amasis MT Pro" w:hAnsi="Amasis MT Pro" w:cstheme="minorHAnsi"/>
+          <w:sz w:val="24"/>
+          <w:szCs w:val="24"/>
+          <w:lang w:val="en-US"/>
+        </w:rPr>
+      </w:pPr>
+      <w:r>
+        <w:rPr>
+          <w:rFonts w:ascii="Amasis MT Pro" w:hAnsi="Amasis MT Pro" w:cstheme="minorHAnsi"/>
+          <w:sz w:val="24"/>
+          <w:szCs w:val="24"/>
+          <w:lang w:val="en-US"/>
+        </w:rPr>
+        <w:t>Factors need to consider:</w:t>
+      </w:r>
+    </w:p>
+    <w:p>
+      <w:pPr>
+        <w:pStyle w:val="ListParagraph"/>
+        <w:numPr>
+          <w:ilvl w:val="0"/>
+          <w:numId w:val="9"/>
+        </w:numPr>
+        <w:rPr>
+          <w:rFonts w:ascii="Amasis MT Pro" w:hAnsi="Amasis MT Pro" w:cstheme="minorHAnsi"/>
+          <w:sz w:val="24"/>
+          <w:szCs w:val="24"/>
+          <w:lang w:val="en-US"/>
+        </w:rPr>
+      </w:pPr>
+      <w:r>
+        <w:rPr>
+          <w:rFonts w:ascii="Amasis MT Pro" w:hAnsi="Amasis MT Pro" w:cstheme="minorHAnsi"/>
+          <w:sz w:val="24"/>
+          <w:szCs w:val="24"/>
+          <w:lang w:val="en-US"/>
+        </w:rPr>
+        <w:t>Particle</w:t>
+      </w:r>
+      <w:r>
+        <w:rPr>
+          <w:rFonts w:ascii="Amasis MT Pro" w:hAnsi="Amasis MT Pro" w:cstheme="minorHAnsi"/>
+          <w:sz w:val="24"/>
+          <w:szCs w:val="24"/>
+          <w:lang w:val="en-US"/>
+        </w:rPr>
+        <w:t>s</w:t>
+      </w:r>
+      <w:r>
+        <w:rPr>
+          <w:rFonts w:ascii="Amasis MT Pro" w:hAnsi="Amasis MT Pro" w:cstheme="minorHAnsi"/>
+          <w:sz w:val="24"/>
+          <w:szCs w:val="24"/>
+          <w:lang w:val="en-US"/>
+        </w:rPr>
+        <w:t xml:space="preserve"> (use </w:t>
+      </w:r>
+      <w:r>
+        <w:rPr>
+          <w:rFonts w:ascii="Amasis MT Pro" w:hAnsi="Amasis MT Pro" w:cstheme="minorHAnsi"/>
+          <w:b/>
+          <w:bCs/>
+          <w:sz w:val="24"/>
+          <w:szCs w:val="24"/>
+          <w:lang w:val="en-US"/>
+        </w:rPr>
+        <w:t>Concentration Function</w:t>
+      </w:r>
+      <w:r>
+        <w:rPr>
+          <w:rFonts w:ascii="Amasis MT Pro" w:hAnsi="Amasis MT Pro" w:cstheme="minorHAnsi"/>
+          <w:sz w:val="24"/>
+          <w:szCs w:val="24"/>
+          <w:lang w:val="en-US"/>
+        </w:rPr>
+        <w:t xml:space="preserve"> that we have already solved?)</w:t>
+      </w:r>
+      <w:r>
+        <w:rPr>
+          <w:rFonts w:ascii="Amasis MT Pro" w:hAnsi="Amasis MT Pro" w:cstheme="minorHAnsi"/>
+          <w:sz w:val="24"/>
+          <w:szCs w:val="24"/>
+          <w:lang w:val="en-US"/>
+        </w:rPr>
+        <w:t>:</w:t>
+      </w:r>
+    </w:p>
+    <w:p>
+      <w:pPr>
+        <w:pStyle w:val="ListParagraph"/>
+        <w:numPr>
+          <w:ilvl w:val="1"/>
+          <w:numId w:val="9"/>
+        </w:numPr>
+        <w:rPr>
+          <w:rFonts w:ascii="Amasis MT Pro" w:hAnsi="Amasis MT Pro" w:cstheme="minorHAnsi"/>
+          <w:sz w:val="24"/>
+          <w:szCs w:val="24"/>
+          <w:lang w:val="en-US"/>
+        </w:rPr>
+      </w:pPr>
+      <w:r>
+        <w:rPr>
+          <w:rFonts w:ascii="Amasis MT Pro" w:hAnsi="Amasis MT Pro" w:cstheme="minorHAnsi"/>
+          <w:sz w:val="24"/>
+          <w:szCs w:val="24"/>
+          <w:lang w:val="en-US"/>
+        </w:rPr>
+        <w:t>Size</w:t>
+      </w:r>
+    </w:p>
+    <w:p>
+      <w:pPr>
+        <w:pStyle w:val="ListParagraph"/>
+        <w:numPr>
+          <w:ilvl w:val="1"/>
+          <w:numId w:val="9"/>
+        </w:numPr>
+        <w:rPr>
+          <w:rFonts w:ascii="Amasis MT Pro" w:hAnsi="Amasis MT Pro" w:cstheme="minorHAnsi"/>
+          <w:sz w:val="24"/>
+          <w:szCs w:val="24"/>
+          <w:lang w:val="en-US"/>
+        </w:rPr>
+      </w:pPr>
+      <w:r>
+        <w:rPr>
+          <w:rFonts w:ascii="Amasis MT Pro" w:hAnsi="Amasis MT Pro" w:cstheme="minorHAnsi"/>
+          <w:sz w:val="24"/>
+          <w:szCs w:val="24"/>
+          <w:lang w:val="en-US"/>
+        </w:rPr>
+        <w:t>Type</w:t>
+      </w:r>
+    </w:p>
+    <w:p>
+      <w:pPr>
+        <w:pStyle w:val="ListParagraph"/>
+        <w:numPr>
+          <w:ilvl w:val="1"/>
+          <w:numId w:val="9"/>
+        </w:numPr>
+        <w:rPr>
+          <w:rFonts w:ascii="Amasis MT Pro" w:hAnsi="Amasis MT Pro" w:cstheme="minorHAnsi"/>
+          <w:sz w:val="24"/>
+          <w:szCs w:val="24"/>
+          <w:lang w:val="en-US"/>
+        </w:rPr>
+      </w:pPr>
+      <w:r>
+        <w:rPr>
+          <w:rFonts w:ascii="Amasis MT Pro" w:hAnsi="Amasis MT Pro" w:cstheme="minorHAnsi"/>
+          <w:sz w:val="24"/>
+          <w:szCs w:val="24"/>
+          <w:lang w:val="en-US"/>
+        </w:rPr>
+        <w:t>Concentration</w:t>
+      </w:r>
+    </w:p>
+    <w:p>
+      <w:pPr>
+        <w:pStyle w:val="ListParagraph"/>
+        <w:numPr>
+          <w:ilvl w:val="0"/>
+          <w:numId w:val="9"/>
+        </w:numPr>
+        <w:rPr>
+          <w:rFonts w:ascii="Amasis MT Pro" w:hAnsi="Amasis MT Pro" w:cstheme="minorHAnsi"/>
+          <w:sz w:val="24"/>
+          <w:szCs w:val="24"/>
+          <w:lang w:val="en-US"/>
+        </w:rPr>
+      </w:pPr>
+      <w:r>
+        <w:rPr>
+          <w:rFonts w:ascii="Amasis MT Pro" w:hAnsi="Amasis MT Pro" w:cstheme="minorHAnsi"/>
+          <w:sz w:val="24"/>
+          <w:szCs w:val="24"/>
+          <w:lang w:val="en-US"/>
+        </w:rPr>
+        <w:t>Vein</w:t>
+      </w:r>
+      <w:r>
+        <w:rPr>
+          <w:rFonts w:ascii="Amasis MT Pro" w:hAnsi="Amasis MT Pro" w:cstheme="minorHAnsi"/>
+          <w:sz w:val="24"/>
+          <w:szCs w:val="24"/>
+          <w:lang w:val="en-US"/>
+        </w:rPr>
+        <w:t xml:space="preserve"> </w:t>
+      </w:r>
+    </w:p>
+    <w:p>
+      <w:pPr>
+        <w:pStyle w:val="ListParagraph"/>
+        <w:numPr>
+          <w:ilvl w:val="1"/>
+          <w:numId w:val="9"/>
+        </w:numPr>
+        <w:rPr>
+          <w:rFonts w:ascii="Amasis MT Pro" w:hAnsi="Amasis MT Pro" w:cstheme="minorHAnsi"/>
+          <w:sz w:val="24"/>
+          <w:szCs w:val="24"/>
+          <w:lang w:val="en-US"/>
+        </w:rPr>
+      </w:pPr>
+      <w:r>
+        <w:rPr>
+          <w:rFonts w:ascii="Amasis MT Pro" w:hAnsi="Amasis MT Pro" w:cstheme="minorHAnsi"/>
+          <w:sz w:val="24"/>
+          <w:szCs w:val="24"/>
+          <w:lang w:val="en-US"/>
+        </w:rPr>
+        <w:t>Blood Speed (Heart Rate)</w:t>
+      </w:r>
+    </w:p>
+    <w:p>
+      <w:pPr>
+        <w:pStyle w:val="ListParagraph"/>
+        <w:numPr>
+          <w:ilvl w:val="1"/>
+          <w:numId w:val="9"/>
+        </w:numPr>
+        <w:rPr>
+          <w:rFonts w:ascii="Amasis MT Pro" w:hAnsi="Amasis MT Pro" w:cstheme="minorHAnsi"/>
+          <w:sz w:val="24"/>
+          <w:szCs w:val="24"/>
+          <w:lang w:val="en-US"/>
+        </w:rPr>
+      </w:pPr>
+      <w:r>
+        <w:rPr>
+          <w:rFonts w:ascii="Amasis MT Pro" w:hAnsi="Amasis MT Pro" w:cstheme="minorHAnsi"/>
+          <w:sz w:val="24"/>
+          <w:szCs w:val="24"/>
+          <w:lang w:val="en-US"/>
+        </w:rPr>
+        <w:t>Fenestrae size (windows on central vein):  impact more on larger particle</w:t>
+      </w:r>
+      <w:r>
+        <w:rPr>
+          <w:rFonts w:ascii="Amasis MT Pro" w:hAnsi="Amasis MT Pro" w:cstheme="minorHAnsi"/>
+          <w:sz w:val="24"/>
+          <w:szCs w:val="24"/>
+          <w:lang w:val="en-US"/>
+        </w:rPr>
+        <w:t>s</w:t>
+      </w:r>
+      <w:r>
+        <w:rPr>
+          <w:rFonts w:ascii="Amasis MT Pro" w:hAnsi="Amasis MT Pro" w:cstheme="minorHAnsi"/>
+          <w:sz w:val="24"/>
+          <w:szCs w:val="24"/>
+          <w:lang w:val="en-US"/>
+        </w:rPr>
+        <w:t xml:space="preserve">. </w:t>
+      </w:r>
+      <w:r>
+        <w:rPr>
+          <w:rFonts w:ascii="Amasis MT Pro" w:hAnsi="Amasis MT Pro" w:cstheme="minorHAnsi"/>
+          <w:sz w:val="24"/>
+          <w:szCs w:val="24"/>
+          <w:lang w:val="en-US"/>
+        </w:rPr>
+        <w:t xml:space="preserve">Source: </w:t>
+      </w:r>
+      <w:hyperlink r:id="rId12" w:history="1">
+        <w:r>
+          <w:rPr>
+            <w:rStyle w:val="Hyperlink"/>
+            <w:rFonts w:ascii="Amasis MT Pro" w:hAnsi="Amasis MT Pro" w:cstheme="minorHAnsi"/>
+            <w:sz w:val="24"/>
+            <w:szCs w:val="24"/>
+            <w:lang w:val="en-US"/>
+          </w:rPr>
+          <w:t>https://www.nature.com/articles/gt200860#:~:text=In%20the%20current%20study%2C%20we,is%20107%C2%B11.5%20nm</w:t>
+        </w:r>
+      </w:hyperlink>
+      <w:r>
+        <w:rPr>
+          <w:rFonts w:ascii="Amasis MT Pro" w:hAnsi="Amasis MT Pro" w:cstheme="minorHAnsi"/>
+          <w:sz w:val="24"/>
+          <w:szCs w:val="24"/>
+          <w:lang w:val="en-US"/>
+        </w:rPr>
+        <w:t>.</w:t>
+      </w:r>
+    </w:p>
+    <w:p>
+      <w:pPr>
+        <w:pStyle w:val="ListParagraph"/>
+        <w:numPr>
+          <w:ilvl w:val="1"/>
+          <w:numId w:val="9"/>
+        </w:numPr>
+        <w:rPr>
+          <w:rFonts w:ascii="Amasis MT Pro" w:hAnsi="Amasis MT Pro" w:cstheme="minorHAnsi"/>
+          <w:sz w:val="24"/>
+          <w:szCs w:val="24"/>
+          <w:lang w:val="en-US"/>
+        </w:rPr>
+      </w:pPr>
+      <w:r>
+        <w:rPr>
+          <w:rFonts w:ascii="Amasis MT Pro" w:hAnsi="Amasis MT Pro" w:cstheme="minorHAnsi"/>
+          <w:sz w:val="24"/>
+          <w:szCs w:val="24"/>
+          <w:lang w:val="en-US"/>
+        </w:rPr>
+        <w:t xml:space="preserve">Kupffer Cells: </w:t>
+      </w:r>
+      <w:r>
+        <w:rPr>
+          <w:rFonts w:ascii="Amasis MT Pro" w:hAnsi="Amasis MT Pro" w:cstheme="minorHAnsi"/>
+          <w:sz w:val="24"/>
+          <w:szCs w:val="24"/>
+          <w:lang w:val="en-US"/>
+        </w:rPr>
+        <w:t>Roadblocks</w:t>
+      </w:r>
+      <w:r>
+        <w:rPr>
+          <w:rFonts w:ascii="Amasis MT Pro" w:hAnsi="Amasis MT Pro" w:cstheme="minorHAnsi"/>
+          <w:sz w:val="24"/>
+          <w:szCs w:val="24"/>
+          <w:lang w:val="en-US"/>
+        </w:rPr>
+        <w:t xml:space="preserve">, </w:t>
+      </w:r>
+      <w:r>
+        <w:rPr>
+          <w:rFonts w:ascii="Amasis MT Pro" w:hAnsi="Amasis MT Pro" w:cstheme="minorHAnsi"/>
+          <w:sz w:val="24"/>
+          <w:szCs w:val="24"/>
+          <w:lang w:val="en-US"/>
+        </w:rPr>
+        <w:t xml:space="preserve">(impact more on </w:t>
+      </w:r>
+      <w:r>
+        <w:rPr>
+          <w:rFonts w:ascii="Amasis MT Pro" w:hAnsi="Amasis MT Pro" w:cstheme="minorHAnsi"/>
+          <w:b/>
+          <w:bCs/>
+          <w:sz w:val="24"/>
+          <w:szCs w:val="24"/>
+          <w:lang w:val="en-US"/>
+        </w:rPr>
+        <w:t>larger</w:t>
+      </w:r>
+      <w:r>
+        <w:rPr>
+          <w:rFonts w:ascii="Amasis MT Pro" w:hAnsi="Amasis MT Pro" w:cstheme="minorHAnsi"/>
+          <w:sz w:val="24"/>
+          <w:szCs w:val="24"/>
+          <w:lang w:val="en-US"/>
+        </w:rPr>
+        <w:t xml:space="preserve"> particles)</w:t>
+      </w:r>
+      <w:r>
+        <w:rPr>
+          <w:rFonts w:ascii="Amasis MT Pro" w:hAnsi="Amasis MT Pro" w:cstheme="minorHAnsi"/>
+          <w:sz w:val="24"/>
+          <w:szCs w:val="24"/>
+          <w:lang w:val="en-US"/>
+        </w:rPr>
+        <w:t xml:space="preserve">, </w:t>
+      </w:r>
+      <w:r>
+        <w:rPr>
+          <w:rFonts w:ascii="Amasis MT Pro" w:hAnsi="Amasis MT Pro" w:cstheme="minorHAnsi"/>
+          <w:sz w:val="24"/>
+          <w:szCs w:val="24"/>
+          <w:lang w:val="en-US"/>
+        </w:rPr>
+        <w:t>Negative Correlation</w:t>
+      </w:r>
+    </w:p>
+    <w:p>
+      <w:pPr>
+        <w:ind w:left="2160"/>
+        <w:rPr>
+          <w:rFonts w:ascii="Amasis MT Pro" w:hAnsi="Amasis MT Pro" w:cstheme="minorHAnsi"/>
+          <w:sz w:val="24"/>
+          <w:szCs w:val="24"/>
+          <w:lang w:val="en-US"/>
+        </w:rPr>
+      </w:pPr>
+      <w:bookmarkStart w:id="1" w:name="OLE_LINK5"/>
+      <w:proofErr w:type="spellStart"/>
+      <w:r>
+        <w:rPr>
+          <w:rFonts w:ascii="Amasis MT Pro" w:hAnsi="Amasis MT Pro" w:cstheme="minorHAnsi"/>
+          <w:sz w:val="24"/>
+          <w:szCs w:val="24"/>
+          <w:lang w:val="en-US"/>
+        </w:rPr>
+        <w:t>F_</w:t>
+      </w:r>
+      <w:bookmarkStart w:id="2" w:name="OLE_LINK4"/>
+      <w:r>
+        <w:rPr>
+          <w:rFonts w:ascii="Amasis MT Pro" w:hAnsi="Amasis MT Pro" w:cstheme="minorHAnsi"/>
+          <w:sz w:val="24"/>
+          <w:szCs w:val="24"/>
+          <w:lang w:val="en-US"/>
+        </w:rPr>
+        <w:t>kupffer</w:t>
+      </w:r>
+      <w:proofErr w:type="spellEnd"/>
+      <w:r>
+        <w:rPr>
+          <w:rFonts w:ascii="Amasis MT Pro" w:hAnsi="Amasis MT Pro" w:cstheme="minorHAnsi"/>
+          <w:sz w:val="24"/>
+          <w:szCs w:val="24"/>
+          <w:lang w:val="en-US"/>
+        </w:rPr>
+        <w:t xml:space="preserve"> </w:t>
+      </w:r>
+      <w:bookmarkEnd w:id="2"/>
+      <w:bookmarkEnd w:id="1"/>
+      <w:r>
+        <w:rPr>
+          <w:rFonts w:ascii="Amasis MT Pro" w:hAnsi="Amasis MT Pro" w:cstheme="minorHAnsi"/>
+          <w:sz w:val="24"/>
+          <w:szCs w:val="24"/>
+          <w:lang w:val="en-US"/>
+        </w:rPr>
+        <w:t xml:space="preserve">= </w:t>
+      </w:r>
+      <w:r>
+        <w:rPr>
+          <w:rFonts w:ascii="Amasis MT Pro" w:hAnsi="Amasis MT Pro" w:cstheme="minorHAnsi"/>
+          <w:sz w:val="24"/>
+          <w:szCs w:val="24"/>
+          <w:lang w:val="en-US"/>
+        </w:rPr>
+        <w:t>Remaining Capacity</w:t>
+      </w:r>
+      <w:r>
+        <w:rPr>
+          <w:rFonts w:ascii="Amasis MT Pro" w:hAnsi="Amasis MT Pro" w:cstheme="minorHAnsi"/>
+          <w:sz w:val="24"/>
+          <w:szCs w:val="24"/>
+          <w:lang w:val="en-US"/>
+        </w:rPr>
+        <w:t>/</w:t>
+      </w:r>
+      <w:proofErr w:type="spellStart"/>
+      <w:r>
+        <w:rPr>
+          <w:rFonts w:ascii="Amasis MT Pro" w:hAnsi="Amasis MT Pro" w:cstheme="minorHAnsi"/>
+          <w:sz w:val="24"/>
+          <w:szCs w:val="24"/>
+          <w:lang w:val="en-US"/>
+        </w:rPr>
+        <w:t>Particle_Size</w:t>
+      </w:r>
+      <w:proofErr w:type="spellEnd"/>
+    </w:p>
+    <w:p>
+      <w:pPr>
+        <w:ind w:left="2160"/>
+        <w:rPr>
+          <w:rFonts w:ascii="Amasis MT Pro" w:hAnsi="Amasis MT Pro" w:cstheme="minorHAnsi"/>
+          <w:b/>
+          <w:bCs/>
+          <w:sz w:val="24"/>
+          <w:szCs w:val="24"/>
+          <w:lang w:val="en-US"/>
+        </w:rPr>
+      </w:pPr>
+      <w:proofErr w:type="spellStart"/>
+      <w:r>
+        <w:rPr>
+          <w:rFonts w:ascii="Amasis MT Pro" w:hAnsi="Amasis MT Pro" w:cstheme="minorHAnsi"/>
+          <w:b/>
+          <w:bCs/>
+          <w:sz w:val="24"/>
+          <w:szCs w:val="24"/>
+          <w:lang w:val="en-US"/>
+        </w:rPr>
+        <w:t>F_vein</w:t>
+      </w:r>
+      <w:proofErr w:type="spellEnd"/>
+      <w:r>
+        <w:rPr>
+          <w:rFonts w:ascii="Amasis MT Pro" w:hAnsi="Amasis MT Pro" w:cstheme="minorHAnsi"/>
+          <w:b/>
+          <w:bCs/>
+          <w:sz w:val="24"/>
+          <w:szCs w:val="24"/>
+          <w:lang w:val="en-US"/>
+        </w:rPr>
+        <w:t xml:space="preserve"> = </w:t>
+      </w:r>
+      <w:proofErr w:type="spellStart"/>
+      <w:r>
+        <w:rPr>
+          <w:rFonts w:ascii="Amasis MT Pro" w:hAnsi="Amasis MT Pro" w:cstheme="minorHAnsi"/>
+          <w:b/>
+          <w:bCs/>
+          <w:sz w:val="24"/>
+          <w:szCs w:val="24"/>
+          <w:lang w:val="en-US"/>
+        </w:rPr>
+        <w:t>C_fenestrae</w:t>
+      </w:r>
+      <w:proofErr w:type="spellEnd"/>
+      <w:r>
+        <w:rPr>
+          <w:rFonts w:ascii="Amasis MT Pro" w:hAnsi="Amasis MT Pro" w:cstheme="minorHAnsi"/>
+          <w:b/>
+          <w:bCs/>
+          <w:sz w:val="24"/>
+          <w:szCs w:val="24"/>
+          <w:lang w:val="en-US"/>
+        </w:rPr>
+        <w:t xml:space="preserve"> * </w:t>
+      </w:r>
+      <w:proofErr w:type="spellStart"/>
+      <w:r>
+        <w:rPr>
+          <w:rFonts w:ascii="Amasis MT Pro" w:hAnsi="Amasis MT Pro" w:cstheme="minorHAnsi"/>
+          <w:b/>
+          <w:bCs/>
+          <w:sz w:val="24"/>
+          <w:szCs w:val="24"/>
+          <w:lang w:val="en-US"/>
+        </w:rPr>
+        <w:t>F_kupffer</w:t>
+      </w:r>
+      <w:proofErr w:type="spellEnd"/>
+    </w:p>
+    <w:p>
+      <w:pPr>
+        <w:pStyle w:val="ListParagraph"/>
+        <w:numPr>
+          <w:ilvl w:val="0"/>
+          <w:numId w:val="9"/>
+        </w:numPr>
+        <w:rPr>
+          <w:rFonts w:ascii="Amasis MT Pro" w:hAnsi="Amasis MT Pro" w:cstheme="minorHAnsi"/>
+          <w:sz w:val="24"/>
+          <w:szCs w:val="24"/>
+          <w:lang w:val="en-US"/>
+        </w:rPr>
+      </w:pPr>
+      <w:r>
+        <w:rPr>
+          <w:rFonts w:ascii="Amasis MT Pro" w:hAnsi="Amasis MT Pro" w:cstheme="minorHAnsi"/>
+          <w:sz w:val="24"/>
+          <w:szCs w:val="24"/>
+          <w:lang w:val="en-US"/>
+        </w:rPr>
+        <w:t>Space In Between:</w:t>
+      </w:r>
+    </w:p>
+    <w:p>
+      <w:pPr>
+        <w:pStyle w:val="ListParagraph"/>
+        <w:ind w:left="1440" w:firstLine="720"/>
+        <w:rPr>
+          <w:rFonts w:ascii="Amasis MT Pro" w:hAnsi="Amasis MT Pro" w:cstheme="minorHAnsi"/>
+          <w:b/>
+          <w:bCs/>
+          <w:sz w:val="24"/>
+          <w:szCs w:val="24"/>
+          <w:lang w:val="en-US"/>
+        </w:rPr>
+      </w:pPr>
+      <w:proofErr w:type="spellStart"/>
+      <w:r>
+        <w:rPr>
+          <w:rFonts w:ascii="Amasis MT Pro" w:hAnsi="Amasis MT Pro" w:cstheme="minorHAnsi"/>
+          <w:b/>
+          <w:bCs/>
+          <w:sz w:val="24"/>
+          <w:szCs w:val="24"/>
+          <w:lang w:val="en-US"/>
+        </w:rPr>
+        <w:t>F_</w:t>
+      </w:r>
+      <w:bookmarkStart w:id="3" w:name="OLE_LINK3"/>
+      <w:r>
+        <w:rPr>
+          <w:rFonts w:ascii="Amasis MT Pro" w:hAnsi="Amasis MT Pro" w:cstheme="minorHAnsi"/>
+          <w:b/>
+          <w:bCs/>
+          <w:sz w:val="24"/>
+          <w:szCs w:val="24"/>
+          <w:lang w:val="en-US"/>
+        </w:rPr>
+        <w:t>space</w:t>
+      </w:r>
+      <w:proofErr w:type="spellEnd"/>
+      <w:r>
+        <w:rPr>
+          <w:rFonts w:ascii="Amasis MT Pro" w:hAnsi="Amasis MT Pro" w:cstheme="minorHAnsi"/>
+          <w:b/>
+          <w:bCs/>
+          <w:sz w:val="24"/>
+          <w:szCs w:val="24"/>
+          <w:lang w:val="en-US"/>
+        </w:rPr>
+        <w:t xml:space="preserve"> </w:t>
+      </w:r>
+      <w:bookmarkEnd w:id="3"/>
+      <w:r>
+        <w:rPr>
+          <w:rFonts w:ascii="Amasis MT Pro" w:hAnsi="Amasis MT Pro" w:cstheme="minorHAnsi"/>
+          <w:b/>
+          <w:bCs/>
+          <w:sz w:val="24"/>
+          <w:szCs w:val="24"/>
+          <w:lang w:val="en-US"/>
+        </w:rPr>
+        <w:t xml:space="preserve">= </w:t>
+      </w:r>
+      <w:proofErr w:type="spellStart"/>
+      <w:r>
+        <w:rPr>
+          <w:rFonts w:ascii="Amasis MT Pro" w:hAnsi="Amasis MT Pro" w:cstheme="minorHAnsi"/>
+          <w:b/>
+          <w:bCs/>
+          <w:sz w:val="24"/>
+          <w:szCs w:val="24"/>
+          <w:lang w:val="en-US"/>
+        </w:rPr>
+        <w:t>F_fluid</w:t>
+      </w:r>
+      <w:proofErr w:type="spellEnd"/>
+      <w:r>
+        <w:rPr>
+          <w:rFonts w:ascii="Amasis MT Pro" w:hAnsi="Amasis MT Pro" w:cstheme="minorHAnsi"/>
+          <w:b/>
+          <w:bCs/>
+          <w:sz w:val="24"/>
+          <w:szCs w:val="24"/>
+          <w:lang w:val="en-US"/>
+        </w:rPr>
+        <w:t xml:space="preserve"> = -D*</w:t>
+      </w:r>
+      <w:proofErr w:type="spellStart"/>
+      <w:r>
+        <w:rPr>
+          <w:rFonts w:ascii="Amasis MT Pro" w:hAnsi="Amasis MT Pro" w:cstheme="minorHAnsi"/>
+          <w:b/>
+          <w:bCs/>
+          <w:sz w:val="24"/>
+          <w:szCs w:val="24"/>
+          <w:lang w:val="en-US"/>
+        </w:rPr>
+        <w:t>delta_u</w:t>
+      </w:r>
+      <w:proofErr w:type="spellEnd"/>
+      <w:r>
+        <w:rPr>
+          <w:rFonts w:ascii="Amasis MT Pro" w:hAnsi="Amasis MT Pro" w:cstheme="minorHAnsi"/>
+          <w:b/>
+          <w:bCs/>
+          <w:sz w:val="24"/>
+          <w:szCs w:val="24"/>
+          <w:lang w:val="en-US"/>
+        </w:rPr>
+        <w:t xml:space="preserve"> + s*u</w:t>
+      </w:r>
+    </w:p>
+    <w:p>
+      <w:pPr>
+        <w:pStyle w:val="ListParagraph"/>
+        <w:numPr>
+          <w:ilvl w:val="0"/>
+          <w:numId w:val="9"/>
+        </w:numPr>
+        <w:rPr>
+          <w:rFonts w:ascii="Amasis MT Pro" w:hAnsi="Amasis MT Pro" w:cstheme="minorHAnsi"/>
+          <w:sz w:val="24"/>
+          <w:szCs w:val="24"/>
+          <w:lang w:val="en-US"/>
+        </w:rPr>
+      </w:pPr>
+      <w:bookmarkStart w:id="4" w:name="OLE_LINK6"/>
+      <w:r>
+        <w:rPr>
+          <w:rFonts w:ascii="Amasis MT Pro" w:hAnsi="Amasis MT Pro" w:cstheme="minorHAnsi"/>
+          <w:sz w:val="24"/>
+          <w:szCs w:val="24"/>
+          <w:lang w:val="en-US"/>
+        </w:rPr>
+        <w:t>Hepatocytes</w:t>
+      </w:r>
+      <w:r>
+        <w:rPr>
+          <w:rFonts w:ascii="Amasis MT Pro" w:hAnsi="Amasis MT Pro" w:cstheme="minorHAnsi"/>
+          <w:sz w:val="24"/>
+          <w:szCs w:val="24"/>
+          <w:lang w:val="en-US"/>
+        </w:rPr>
+        <w:t xml:space="preserve"> </w:t>
+      </w:r>
+      <w:bookmarkEnd w:id="4"/>
+      <w:r>
+        <w:rPr>
+          <w:rFonts w:ascii="Amasis MT Pro" w:hAnsi="Amasis MT Pro" w:cstheme="minorHAnsi"/>
+          <w:sz w:val="24"/>
+          <w:szCs w:val="24"/>
+          <w:lang w:val="en-US"/>
+        </w:rPr>
+        <w:t xml:space="preserve">(can we just use </w:t>
+      </w:r>
+      <w:proofErr w:type="spellStart"/>
+      <w:r>
+        <w:rPr>
+          <w:rFonts w:ascii="Amasis MT Pro" w:hAnsi="Amasis MT Pro" w:cstheme="minorHAnsi"/>
+          <w:b/>
+          <w:bCs/>
+          <w:sz w:val="24"/>
+          <w:szCs w:val="24"/>
+          <w:lang w:val="en-US"/>
+        </w:rPr>
+        <w:t>F_cell</w:t>
+      </w:r>
+      <w:proofErr w:type="spellEnd"/>
+      <w:r>
+        <w:rPr>
+          <w:rFonts w:ascii="Amasis MT Pro" w:hAnsi="Amasis MT Pro" w:cstheme="minorHAnsi"/>
+          <w:sz w:val="24"/>
+          <w:szCs w:val="24"/>
+          <w:lang w:val="en-US"/>
+        </w:rPr>
+        <w:t xml:space="preserve"> directly?</w:t>
+      </w:r>
+      <w:r>
+        <w:rPr>
+          <w:rFonts w:ascii="Amasis MT Pro" w:hAnsi="Amasis MT Pro" w:cstheme="minorHAnsi"/>
+          <w:sz w:val="24"/>
+          <w:szCs w:val="24"/>
+          <w:lang w:val="en-US"/>
+        </w:rPr>
+        <w:t xml:space="preserve"> With discharge rate added</w:t>
+      </w:r>
+      <w:r>
+        <w:rPr>
+          <w:rFonts w:ascii="Amasis MT Pro" w:hAnsi="Amasis MT Pro" w:cstheme="minorHAnsi"/>
+          <w:sz w:val="24"/>
+          <w:szCs w:val="24"/>
+          <w:lang w:val="en-US"/>
+        </w:rPr>
+        <w:t>)</w:t>
+      </w:r>
+      <w:r>
+        <w:rPr>
+          <w:rFonts w:ascii="Amasis MT Pro" w:hAnsi="Amasis MT Pro" w:cstheme="minorHAnsi"/>
+          <w:sz w:val="24"/>
+          <w:szCs w:val="24"/>
+          <w:lang w:val="en-US"/>
+        </w:rPr>
+        <w:t>:</w:t>
+      </w:r>
+    </w:p>
+    <w:p>
+      <w:pPr>
+        <w:pStyle w:val="ListParagraph"/>
+        <w:numPr>
+          <w:ilvl w:val="1"/>
+          <w:numId w:val="9"/>
+        </w:numPr>
+        <w:rPr>
+          <w:rFonts w:ascii="Amasis MT Pro" w:hAnsi="Amasis MT Pro" w:cstheme="minorHAnsi"/>
+          <w:sz w:val="24"/>
+          <w:szCs w:val="24"/>
+          <w:lang w:val="en-US"/>
+        </w:rPr>
+      </w:pPr>
+      <w:r>
+        <w:t xml:space="preserve"> A</w:t>
+      </w:r>
+      <w:r>
+        <w:rPr>
+          <w:rFonts w:hint="eastAsia"/>
+        </w:rPr>
+        <w:t>bsorption</w:t>
+      </w:r>
+      <w:r>
+        <w:t xml:space="preserve"> </w:t>
+      </w:r>
+      <w:r>
+        <w:t>rate: Positive Correlation</w:t>
+      </w:r>
+    </w:p>
+    <w:p>
+      <w:pPr>
+        <w:pStyle w:val="ListParagraph"/>
+        <w:numPr>
+          <w:ilvl w:val="1"/>
+          <w:numId w:val="9"/>
+        </w:numPr>
+        <w:rPr>
+          <w:rFonts w:ascii="Amasis MT Pro" w:hAnsi="Amasis MT Pro" w:cstheme="minorHAnsi"/>
+          <w:sz w:val="24"/>
+          <w:szCs w:val="24"/>
+          <w:lang w:val="en-US"/>
+        </w:rPr>
+      </w:pPr>
+      <w:r>
+        <w:t xml:space="preserve"> </w:t>
+      </w:r>
+      <w:r>
+        <w:rPr>
+          <w:rFonts w:hint="eastAsia"/>
+        </w:rPr>
+        <w:t>Discharge</w:t>
+      </w:r>
+      <w:r>
+        <w:t xml:space="preserve"> </w:t>
+      </w:r>
+      <w:r>
+        <w:t>rate: Positive Correlation</w:t>
+      </w:r>
+    </w:p>
+    <w:p>
+      <w:pPr>
+        <w:pStyle w:val="ListParagraph"/>
+        <w:numPr>
+          <w:ilvl w:val="1"/>
+          <w:numId w:val="9"/>
+        </w:numPr>
+        <w:rPr>
+          <w:rFonts w:ascii="Amasis MT Pro" w:hAnsi="Amasis MT Pro" w:cstheme="minorHAnsi"/>
+          <w:sz w:val="24"/>
+          <w:szCs w:val="24"/>
+          <w:lang w:val="en-US"/>
+        </w:rPr>
+      </w:pPr>
+      <w:r>
+        <w:t xml:space="preserve"> </w:t>
+      </w:r>
+      <w:r>
+        <w:rPr>
+          <w:rFonts w:hint="eastAsia"/>
+        </w:rPr>
+        <w:t>Capacity</w:t>
+      </w:r>
+      <w:r>
+        <w:t>: Positive Correlation</w:t>
+      </w:r>
+    </w:p>
+    <w:p>
+      <w:pPr>
+        <w:pStyle w:val="ListParagraph"/>
+        <w:numPr>
+          <w:ilvl w:val="1"/>
+          <w:numId w:val="9"/>
+        </w:numPr>
+        <w:rPr>
+          <w:rFonts w:ascii="Amasis MT Pro" w:hAnsi="Amasis MT Pro" w:cstheme="minorHAnsi"/>
+          <w:sz w:val="24"/>
+          <w:szCs w:val="24"/>
+          <w:lang w:val="en-US"/>
+        </w:rPr>
+      </w:pPr>
+      <w:r>
+        <w:t xml:space="preserve"> </w:t>
+      </w:r>
+      <w:r>
+        <w:t>Quantity</w:t>
+      </w:r>
+      <w:r>
+        <w:t>:</w:t>
+      </w:r>
+      <w:r>
+        <w:t xml:space="preserve"> </w:t>
+      </w:r>
+      <w:r>
+        <w:t>Positive Correlation</w:t>
+      </w:r>
+    </w:p>
+    <w:p>
+      <w:pPr>
+        <w:ind w:left="1440" w:firstLine="720"/>
+        <w:rPr>
+          <w:rFonts w:ascii="Amasis MT Pro" w:hAnsi="Amasis MT Pro" w:cstheme="minorHAnsi"/>
+          <w:b/>
+          <w:bCs/>
+          <w:sz w:val="24"/>
+          <w:szCs w:val="24"/>
+          <w:lang w:val="en-US"/>
+        </w:rPr>
+      </w:pPr>
+      <w:bookmarkStart w:id="5" w:name="OLE_LINK2"/>
+      <w:proofErr w:type="spellStart"/>
+      <w:r>
+        <w:rPr>
+          <w:rFonts w:ascii="Amasis MT Pro" w:hAnsi="Amasis MT Pro" w:cstheme="minorHAnsi"/>
+          <w:b/>
+          <w:bCs/>
+          <w:sz w:val="24"/>
+          <w:szCs w:val="24"/>
+          <w:lang w:val="en-US"/>
+        </w:rPr>
+        <w:t>F_hepatocytes</w:t>
+      </w:r>
+      <w:bookmarkEnd w:id="5"/>
+      <w:proofErr w:type="spellEnd"/>
+      <w:r>
+        <w:rPr>
+          <w:rFonts w:ascii="Amasis MT Pro" w:hAnsi="Amasis MT Pro" w:cstheme="minorHAnsi"/>
+          <w:b/>
+          <w:bCs/>
+          <w:sz w:val="24"/>
+          <w:szCs w:val="24"/>
+          <w:lang w:val="en-US"/>
+        </w:rPr>
+        <w:t xml:space="preserve"> = </w:t>
+      </w:r>
+      <w:proofErr w:type="spellStart"/>
+      <w:r>
+        <w:rPr>
+          <w:rFonts w:ascii="Amasis MT Pro" w:hAnsi="Amasis MT Pro" w:cstheme="minorHAnsi"/>
+          <w:b/>
+          <w:bCs/>
+          <w:sz w:val="24"/>
+          <w:szCs w:val="24"/>
+          <w:lang w:val="en-US"/>
+        </w:rPr>
+        <w:t>F_cell</w:t>
+      </w:r>
+      <w:proofErr w:type="spellEnd"/>
+      <w:r>
+        <w:rPr>
+          <w:rFonts w:ascii="Amasis MT Pro" w:hAnsi="Amasis MT Pro" w:cstheme="minorHAnsi"/>
+          <w:b/>
+          <w:bCs/>
+          <w:sz w:val="24"/>
+          <w:szCs w:val="24"/>
+          <w:lang w:val="en-US"/>
+        </w:rPr>
+        <w:t xml:space="preserve"> of CCC model</w:t>
+      </w:r>
+    </w:p>
+    <w:p>
+      <w:pPr>
+        <w:pStyle w:val="ListParagraph"/>
+        <w:numPr>
+          <w:ilvl w:val="0"/>
+          <w:numId w:val="9"/>
+        </w:numPr>
+        <w:rPr>
+          <w:rFonts w:ascii="Amasis MT Pro" w:hAnsi="Amasis MT Pro" w:cstheme="minorHAnsi"/>
+          <w:sz w:val="24"/>
+          <w:szCs w:val="24"/>
+          <w:lang w:val="en-US"/>
+        </w:rPr>
+      </w:pPr>
+      <w:r>
+        <w:t>Bile Duct</w:t>
+      </w:r>
+      <w:r>
+        <w:t>:</w:t>
+      </w:r>
+    </w:p>
+    <w:p>
+      <w:pPr>
+        <w:pStyle w:val="ListParagraph"/>
+        <w:numPr>
+          <w:ilvl w:val="1"/>
+          <w:numId w:val="9"/>
+        </w:numPr>
+        <w:rPr>
+          <w:rFonts w:ascii="Amasis MT Pro" w:hAnsi="Amasis MT Pro" w:cstheme="minorHAnsi"/>
+          <w:sz w:val="24"/>
+          <w:szCs w:val="24"/>
+          <w:lang w:val="en-US"/>
+        </w:rPr>
+      </w:pPr>
+      <w:r>
+        <w:t>Concentratio</w:t>
+      </w:r>
+      <w:r>
+        <w:t>n</w:t>
+      </w:r>
+    </w:p>
+    <w:p>
+      <w:pPr>
+        <w:pStyle w:val="ListParagraph"/>
+        <w:numPr>
+          <w:ilvl w:val="1"/>
+          <w:numId w:val="9"/>
+        </w:numPr>
+        <w:rPr>
+          <w:rFonts w:ascii="Amasis MT Pro" w:hAnsi="Amasis MT Pro" w:cstheme="minorHAnsi"/>
+          <w:sz w:val="24"/>
+          <w:szCs w:val="24"/>
+          <w:lang w:val="en-US"/>
+        </w:rPr>
+      </w:pPr>
+      <w:r>
+        <w:t>C</w:t>
+      </w:r>
+      <w:r>
+        <w:t>irculation speed</w:t>
+      </w:r>
+    </w:p>
+    <w:p>
+      <w:pPr>
+        <w:pStyle w:val="ListParagraph"/>
+        <w:ind w:left="2160"/>
+        <w:rPr>
+          <w:b/>
+          <w:bCs/>
+        </w:rPr>
+      </w:pPr>
+      <w:proofErr w:type="spellStart"/>
+      <w:r>
+        <w:rPr>
+          <w:b/>
+          <w:bCs/>
+        </w:rPr>
+        <w:t>F_bileduct</w:t>
+      </w:r>
+      <w:proofErr w:type="spellEnd"/>
+      <w:r>
+        <w:rPr>
+          <w:b/>
+          <w:bCs/>
+        </w:rPr>
+        <w:t xml:space="preserve"> = Speed * (1/Concentration)</w:t>
+      </w:r>
+    </w:p>
+    <w:p>
+      <w:pPr>
+        <w:rPr>
+          <w:b/>
+          <w:bCs/>
+        </w:rPr>
+      </w:pPr>
+      <w:r>
+        <w:rPr>
+          <w:b/>
+          <w:bCs/>
+        </w:rPr>
+        <w:t>In total:</w:t>
+      </w:r>
+    </w:p>
+    <w:p>
+      <w:r>
+        <w:lastRenderedPageBreak/>
+        <w:t xml:space="preserve">u = concentration of particles </w:t>
+      </w:r>
+      <w:r>
+        <w:t xml:space="preserve">inside </w:t>
+      </w:r>
+      <w:r>
+        <w:t>Hepatocytes</w:t>
+      </w:r>
+    </w:p>
+    <w:p>
+      <w:r>
+        <w:t>d(</w:t>
+      </w:r>
+      <w:r>
+        <w:t>u</w:t>
+      </w:r>
+      <w:r>
+        <w:t xml:space="preserve">)/d(t) </w:t>
+      </w:r>
+      <w:proofErr w:type="gramStart"/>
+      <w:r>
+        <w:t xml:space="preserve">= </w:t>
+      </w:r>
+      <w:r>
+        <w:t xml:space="preserve"> </w:t>
+      </w:r>
+      <w:proofErr w:type="spellStart"/>
+      <w:r>
+        <w:t>F</w:t>
+      </w:r>
+      <w:proofErr w:type="gramEnd"/>
+      <w:r>
+        <w:t>_kupffer</w:t>
+      </w:r>
+      <w:proofErr w:type="spellEnd"/>
+      <w:r>
+        <w:t xml:space="preserve"> * </w:t>
+      </w:r>
+      <w:proofErr w:type="spellStart"/>
+      <w:r>
+        <w:t>C_fenestrae</w:t>
+      </w:r>
+      <w:proofErr w:type="spellEnd"/>
+      <w:r>
+        <w:t xml:space="preserve"> * </w:t>
+      </w:r>
+      <w:proofErr w:type="spellStart"/>
+      <w:r>
+        <w:t>F_vein</w:t>
+      </w:r>
+      <w:proofErr w:type="spellEnd"/>
+      <w:r>
+        <w:t xml:space="preserve"> * F_</w:t>
+      </w:r>
+      <w:r>
+        <w:rPr>
+          <w:rFonts w:ascii="Amasis MT Pro" w:hAnsi="Amasis MT Pro" w:cstheme="minorHAnsi"/>
+          <w:sz w:val="24"/>
+          <w:szCs w:val="24"/>
+          <w:lang w:val="en-US"/>
+        </w:rPr>
+        <w:t>space</w:t>
+      </w:r>
+      <w:r>
+        <w:rPr>
+          <w:rFonts w:ascii="Amasis MT Pro" w:hAnsi="Amasis MT Pro" w:cstheme="minorHAnsi"/>
+          <w:sz w:val="24"/>
+          <w:szCs w:val="24"/>
+          <w:lang w:val="en-US"/>
+        </w:rPr>
+        <w:t xml:space="preserve"> * </w:t>
+      </w:r>
+      <w:proofErr w:type="spellStart"/>
+      <w:r>
+        <w:rPr>
+          <w:rFonts w:ascii="Amasis MT Pro" w:hAnsi="Amasis MT Pro" w:cstheme="minorHAnsi"/>
+          <w:sz w:val="24"/>
+          <w:szCs w:val="24"/>
+          <w:lang w:val="en-US"/>
+        </w:rPr>
+        <w:t>F_hepatocytes</w:t>
+      </w:r>
+      <w:proofErr w:type="spellEnd"/>
+      <w:r>
+        <w:t xml:space="preserve"> * </w:t>
+      </w:r>
+      <w:proofErr w:type="spellStart"/>
+      <w:r>
+        <w:t>F_bileduct</w:t>
+      </w:r>
+      <w:proofErr w:type="spellEnd"/>
+    </w:p>
     <w:sectPr>
       <w:pgSz w:w="11906" w:h="16838"/>
       <w:pgMar w:top="1440" w:right="1440" w:bottom="1440" w:left="1440" w:header="708" w:footer="708" w:gutter="0"/>
@@ -1920,14 +3475,14 @@
         <v:path o:extrusionok="f" gradientshapeok="t" o:connecttype="rect"/>
         <o:lock v:ext="edit" aspectratio="t"/>
       </v:shapetype>
-      <v:shape id="_x0000_i1036" type="#_x0000_t75" alt="A close-up of a key chain&#10;&#10;Description automatically generated with medium confidence" style="width:66pt;height:48pt;visibility:visible;mso-wrap-style:square" o:bullet="t">
+      <v:shape id="_x0000_i1026" type="#_x0000_t75" alt="A close-up of a key chain&#10;&#10;Description automatically generated with medium confidence" style="width:66pt;height:48pt;visibility:visible;mso-wrap-style:square" o:bullet="t">
         <v:imagedata r:id="rId1" o:title="A close-up of a key chain&#10;&#10;Description automatically generated with medium confidence"/>
       </v:shape>
     </w:pict>
   </w:numPicBullet>
   <w:numPicBullet w:numPicBulletId="1">
     <w:pict>
-      <v:shape id="_x0000_i1037" type="#_x0000_t75" alt="Logo&#10;&#10;Description automatically generated" style="width:90pt;height:42pt;visibility:visible;mso-wrap-style:square" o:bullet="t">
+      <v:shape id="_x0000_i1027" type="#_x0000_t75" alt="Logo&#10;&#10;Description automatically generated" style="width:90pt;height:42pt;visibility:visible;mso-wrap-style:square" o:bullet="t">
         <v:imagedata r:id="rId2" o:title="Logo&#10;&#10;Description automatically generated"/>
       </v:shape>
     </w:pict>
@@ -2482,6 +4037,95 @@
     </w:lvl>
   </w:abstractNum>
   <w:abstractNum w:abstractNumId="5" w15:restartNumberingAfterBreak="0">
+    <w:nsid w:val="34D0532E"/>
+    <w:multiLevelType w:val="hybridMultilevel"/>
+    <w:tmpl w:val="2E3074D6"/>
+    <w:lvl w:ilvl="0" w:tplc="0C09000F">
+      <w:start w:val="1"/>
+      <w:numFmt w:val="decimal"/>
+      <w:lvlText w:val="%1."/>
+      <w:lvlJc w:val="left"/>
+      <w:pPr>
+        <w:ind w:left="720" w:hanging="360"/>
+      </w:pPr>
+      <w:rPr>
+        <w:rFonts w:hint="default"/>
+      </w:rPr>
+    </w:lvl>
+    <w:lvl w:ilvl="1" w:tplc="0C090019">
+      <w:start w:val="1"/>
+      <w:numFmt w:val="lowerLetter"/>
+      <w:lvlText w:val="%2."/>
+      <w:lvlJc w:val="left"/>
+      <w:pPr>
+        <w:ind w:left="1440" w:hanging="360"/>
+      </w:pPr>
+    </w:lvl>
+    <w:lvl w:ilvl="2" w:tplc="0C09001B">
+      <w:start w:val="1"/>
+      <w:numFmt w:val="lowerRoman"/>
+      <w:lvlText w:val="%3."/>
+      <w:lvlJc w:val="right"/>
+      <w:pPr>
+        <w:ind w:left="2160" w:hanging="180"/>
+      </w:pPr>
+    </w:lvl>
+    <w:lvl w:ilvl="3" w:tplc="0C09000F">
+      <w:start w:val="1"/>
+      <w:numFmt w:val="decimal"/>
+      <w:lvlText w:val="%4."/>
+      <w:lvlJc w:val="left"/>
+      <w:pPr>
+        <w:ind w:left="2880" w:hanging="360"/>
+      </w:pPr>
+    </w:lvl>
+    <w:lvl w:ilvl="4" w:tplc="0C090019" w:tentative="1">
+      <w:start w:val="1"/>
+      <w:numFmt w:val="lowerLetter"/>
+      <w:lvlText w:val="%5."/>
+      <w:lvlJc w:val="left"/>
+      <w:pPr>
+        <w:ind w:left="3600" w:hanging="360"/>
+      </w:pPr>
+    </w:lvl>
+    <w:lvl w:ilvl="5" w:tplc="0C09001B" w:tentative="1">
+      <w:start w:val="1"/>
+      <w:numFmt w:val="lowerRoman"/>
+      <w:lvlText w:val="%6."/>
+      <w:lvlJc w:val="right"/>
+      <w:pPr>
+        <w:ind w:left="4320" w:hanging="180"/>
+      </w:pPr>
+    </w:lvl>
+    <w:lvl w:ilvl="6" w:tplc="0C09000F" w:tentative="1">
+      <w:start w:val="1"/>
+      <w:numFmt w:val="decimal"/>
+      <w:lvlText w:val="%7."/>
+      <w:lvlJc w:val="left"/>
+      <w:pPr>
+        <w:ind w:left="5040" w:hanging="360"/>
+      </w:pPr>
+    </w:lvl>
+    <w:lvl w:ilvl="7" w:tplc="0C090019" w:tentative="1">
+      <w:start w:val="1"/>
+      <w:numFmt w:val="lowerLetter"/>
+      <w:lvlText w:val="%8."/>
+      <w:lvlJc w:val="left"/>
+      <w:pPr>
+        <w:ind w:left="5760" w:hanging="360"/>
+      </w:pPr>
+    </w:lvl>
+    <w:lvl w:ilvl="8" w:tplc="0C09001B" w:tentative="1">
+      <w:start w:val="1"/>
+      <w:numFmt w:val="lowerRoman"/>
+      <w:lvlText w:val="%9."/>
+      <w:lvlJc w:val="right"/>
+      <w:pPr>
+        <w:ind w:left="6480" w:hanging="180"/>
+      </w:pPr>
+    </w:lvl>
+  </w:abstractNum>
+  <w:abstractNum w:abstractNumId="6" w15:restartNumberingAfterBreak="0">
     <w:nsid w:val="484120BE"/>
     <w:multiLevelType w:val="hybridMultilevel"/>
     <w:tmpl w:val="BA829874"/>
@@ -2570,7 +4214,7 @@
       </w:pPr>
     </w:lvl>
   </w:abstractNum>
-  <w:abstractNum w:abstractNumId="6" w15:restartNumberingAfterBreak="0">
+  <w:abstractNum w:abstractNumId="7" w15:restartNumberingAfterBreak="0">
     <w:nsid w:val="4DE22EB4"/>
     <w:multiLevelType w:val="hybridMultilevel"/>
     <w:tmpl w:val="CFEC20B2"/>
@@ -2682,7 +4326,7 @@
       </w:rPr>
     </w:lvl>
   </w:abstractNum>
-  <w:abstractNum w:abstractNumId="7" w15:restartNumberingAfterBreak="0">
+  <w:abstractNum w:abstractNumId="8" w15:restartNumberingAfterBreak="0">
     <w:nsid w:val="7499741A"/>
     <w:multiLevelType w:val="hybridMultilevel"/>
     <w:tmpl w:val="5B729F8C"/>
@@ -2778,10 +4422,10 @@
     <w:abstractNumId w:val="1"/>
   </w:num>
   <w:num w:numId="3">
-    <w:abstractNumId w:val="5"/>
+    <w:abstractNumId w:val="6"/>
   </w:num>
   <w:num w:numId="4">
-    <w:abstractNumId w:val="7"/>
+    <w:abstractNumId w:val="8"/>
   </w:num>
   <w:num w:numId="5">
     <w:abstractNumId w:val="4"/>
@@ -2793,7 +4437,10 @@
     <w:abstractNumId w:val="0"/>
   </w:num>
   <w:num w:numId="8">
-    <w:abstractNumId w:val="6"/>
+    <w:abstractNumId w:val="7"/>
+  </w:num>
+  <w:num w:numId="9">
+    <w:abstractNumId w:val="5"/>
   </w:num>
 </w:numbering>
 </file>
@@ -3235,6 +4882,29 @@
       <w:contextualSpacing/>
     </w:pPr>
   </w:style>
+  <w:style w:type="character" w:styleId="Hyperlink">
+    <w:name w:val="Hyperlink"/>
+    <w:basedOn w:val="DefaultParagraphFont"/>
+    <w:uiPriority w:val="99"/>
+    <w:unhideWhenUsed/>
+    <w:rsid w:val="00FC6EAB"/>
+    <w:rPr>
+      <w:color w:val="0563C1" w:themeColor="hyperlink"/>
+      <w:u w:val="single"/>
+    </w:rPr>
+  </w:style>
+  <w:style w:type="character" w:styleId="UnresolvedMention">
+    <w:name w:val="Unresolved Mention"/>
+    <w:basedOn w:val="DefaultParagraphFont"/>
+    <w:uiPriority w:val="99"/>
+    <w:semiHidden/>
+    <w:unhideWhenUsed/>
+    <w:rsid w:val="00FC6EAB"/>
+    <w:rPr>
+      <w:color w:val="605E5C"/>
+      <w:shd w:val="clear" w:color="auto" w:fill="E1DFDD"/>
+    </w:rPr>
+  </w:style>
 </w:styles>
 </file>
 

</xml_diff>